<commit_message>
working on adding sub lists
</commit_message>
<xml_diff>
--- a/docassemble/FddAnnualRenewal/data/templates/fdd_annual_renewal.docx
+++ b/docassemble/FddAnnualRenewal/data/templates/fdd_annual_renewal.docx
@@ -353,13 +353,7 @@
               <w:rPr>
                 <w:rFonts w:ascii="Times New Roman" w:hAnsi="Times New Roman" w:cs="Times New Roman"/>
               </w:rPr>
-              <w:t>{</w:t>
-            </w:r>
-            <w:r>
-              <w:rPr>
-                <w:rFonts w:ascii="Times New Roman" w:hAnsi="Times New Roman" w:cs="Times New Roman"/>
-              </w:rPr>
-              <w:t>item_1_</w:t>
+              <w:t>{item_1_</w:t>
             </w:r>
             <w:r>
               <w:rPr>
@@ -383,13 +377,7 @@
               <w:rPr>
                 <w:rFonts w:ascii="Times New Roman" w:hAnsi="Times New Roman" w:cs="Times New Roman"/>
               </w:rPr>
-              <w:t>N</w:t>
-            </w:r>
-            <w:r>
-              <w:rPr>
-                <w:rFonts w:ascii="Times New Roman" w:hAnsi="Times New Roman" w:cs="Times New Roman"/>
-              </w:rPr>
-              <w:t>/A</w:t>
+              <w:t>N/A</w:t>
             </w:r>
             <w:r>
               <w:rPr>
@@ -1270,10 +1258,7 @@
               <w:pStyle w:val="Standard"/>
             </w:pPr>
             <w:r>
-              <w:t>Rang of initial fees charged in the last fiscal year:</w:t>
-            </w:r>
-            <w:r>
-              <w:t xml:space="preserve"> </w:t>
+              <w:t xml:space="preserve">Rang of initial fees charged in the last fiscal year: </w:t>
             </w:r>
             <w:r>
               <w:rPr>
@@ -1544,13 +1529,7 @@
               <w:rPr>
                 <w:rFonts w:ascii="Times New Roman" w:hAnsi="Times New Roman" w:cs="Times New Roman"/>
               </w:rPr>
-              <w:t>required_</w:t>
-            </w:r>
-            <w:r>
-              <w:rPr>
-                <w:rFonts w:ascii="Times New Roman" w:hAnsi="Times New Roman" w:cs="Times New Roman"/>
-              </w:rPr>
-              <w:t>fee_changes</w:t>
+              <w:t>required_fee_changes</w:t>
             </w:r>
             <w:proofErr w:type="spellEnd"/>
             <w:r>
@@ -1577,26 +1556,14 @@
               <w:rPr>
                 <w:rFonts w:ascii="Times New Roman" w:hAnsi="Times New Roman" w:cs="Times New Roman"/>
               </w:rPr>
-              <w:t>{</w:t>
-            </w:r>
-            <w:r>
-              <w:rPr>
-                <w:rFonts w:ascii="Times New Roman" w:hAnsi="Times New Roman" w:cs="Times New Roman"/>
-              </w:rPr>
-              <w:t xml:space="preserve"> </w:t>
+              <w:t xml:space="preserve">{ </w:t>
             </w:r>
             <w:proofErr w:type="spellStart"/>
             <w:r>
               <w:rPr>
                 <w:rFonts w:ascii="Times New Roman" w:hAnsi="Times New Roman" w:cs="Times New Roman"/>
               </w:rPr>
-              <w:t>required_fee_changes</w:t>
-            </w:r>
-            <w:r>
-              <w:rPr>
-                <w:rFonts w:ascii="Times New Roman" w:hAnsi="Times New Roman" w:cs="Times New Roman"/>
-              </w:rPr>
-              <w:t>_details</w:t>
+              <w:t>required_fee_changes_details</w:t>
             </w:r>
             <w:proofErr w:type="spellEnd"/>
             <w:r>
@@ -1661,13 +1628,7 @@
               <w:rPr>
                 <w:rFonts w:ascii="Times New Roman" w:hAnsi="Times New Roman" w:cs="Times New Roman"/>
               </w:rPr>
-              <w:t>Intended</w:t>
-            </w:r>
-            <w:r>
-              <w:rPr>
-                <w:rFonts w:ascii="Times New Roman" w:hAnsi="Times New Roman" w:cs="Times New Roman"/>
-              </w:rPr>
-              <w:t xml:space="preserve"> c</w:t>
+              <w:t>Intended c</w:t>
             </w:r>
             <w:r>
               <w:rPr>
@@ -1861,10 +1822,7 @@
               <w:pStyle w:val="Standard"/>
             </w:pPr>
             <w:r>
-              <w:t>Any changes in Item 7?</w:t>
-            </w:r>
-            <w:r>
-              <w:t xml:space="preserve"> </w:t>
+              <w:t xml:space="preserve">Any changes in Item 7? </w:t>
             </w:r>
             <w:r>
               <w:rPr>
@@ -1876,19 +1834,7 @@
               <w:rPr>
                 <w:rFonts w:ascii="Times New Roman" w:hAnsi="Times New Roman" w:cs="Times New Roman"/>
               </w:rPr>
-              <w:t>item_</w:t>
-            </w:r>
-            <w:r>
-              <w:rPr>
-                <w:rFonts w:ascii="Times New Roman" w:hAnsi="Times New Roman" w:cs="Times New Roman"/>
-              </w:rPr>
-              <w:t>7</w:t>
-            </w:r>
-            <w:r>
-              <w:rPr>
-                <w:rFonts w:ascii="Times New Roman" w:hAnsi="Times New Roman" w:cs="Times New Roman"/>
-              </w:rPr>
-              <w:t>_</w:t>
+              <w:t>item_7_</w:t>
             </w:r>
             <w:r>
               <w:rPr>
@@ -1953,19 +1899,7 @@
               <w:rPr>
                 <w:rFonts w:ascii="Times New Roman" w:hAnsi="Times New Roman" w:cs="Times New Roman"/>
               </w:rPr>
-              <w:t>item_</w:t>
-            </w:r>
-            <w:r>
-              <w:rPr>
-                <w:rFonts w:ascii="Times New Roman" w:hAnsi="Times New Roman" w:cs="Times New Roman"/>
-              </w:rPr>
-              <w:t>7</w:t>
-            </w:r>
-            <w:r>
-              <w:rPr>
-                <w:rFonts w:ascii="Times New Roman" w:hAnsi="Times New Roman" w:cs="Times New Roman"/>
-              </w:rPr>
-              <w:t>_</w:t>
+              <w:t>item_7_</w:t>
             </w:r>
             <w:r>
               <w:rPr>
@@ -1991,19 +1925,7 @@
               <w:rPr>
                 <w:rFonts w:ascii="Times New Roman" w:hAnsi="Times New Roman" w:cs="Times New Roman"/>
               </w:rPr>
-              <w:t>{item_</w:t>
-            </w:r>
-            <w:r>
-              <w:rPr>
-                <w:rFonts w:ascii="Times New Roman" w:hAnsi="Times New Roman" w:cs="Times New Roman"/>
-              </w:rPr>
-              <w:t>7</w:t>
-            </w:r>
-            <w:r>
-              <w:rPr>
-                <w:rFonts w:ascii="Times New Roman" w:hAnsi="Times New Roman" w:cs="Times New Roman"/>
-              </w:rPr>
-              <w:t>_</w:t>
+              <w:t>{item_7_</w:t>
             </w:r>
             <w:r>
               <w:rPr>
@@ -2090,31 +2012,7 @@
               <w:rPr>
                 <w:rFonts w:ascii="Times New Roman" w:hAnsi="Times New Roman" w:cs="Times New Roman"/>
               </w:rPr>
-              <w:t>goods</w:t>
-            </w:r>
-            <w:r>
-              <w:rPr>
-                <w:rFonts w:ascii="Times New Roman" w:hAnsi="Times New Roman" w:cs="Times New Roman"/>
-              </w:rPr>
-              <w:t>_</w:t>
-            </w:r>
-            <w:r>
-              <w:rPr>
-                <w:rFonts w:ascii="Times New Roman" w:hAnsi="Times New Roman" w:cs="Times New Roman"/>
-              </w:rPr>
-              <w:t>services</w:t>
-            </w:r>
-            <w:r>
-              <w:rPr>
-                <w:rFonts w:ascii="Times New Roman" w:hAnsi="Times New Roman" w:cs="Times New Roman"/>
-              </w:rPr>
-              <w:t>_</w:t>
-            </w:r>
-            <w:r>
-              <w:rPr>
-                <w:rFonts w:ascii="Times New Roman" w:hAnsi="Times New Roman" w:cs="Times New Roman"/>
-              </w:rPr>
-              <w:t>sold</w:t>
+              <w:t>goods_services_sold</w:t>
             </w:r>
             <w:proofErr w:type="spellEnd"/>
             <w:r>
@@ -3039,33 +2937,103 @@
               <w:rPr>
                 <w:rFonts w:ascii="Times New Roman" w:hAnsi="Times New Roman" w:cs="Times New Roman"/>
               </w:rPr>
+              <w:t xml:space="preserve"> %}</w:t>
+            </w:r>
+          </w:p>
+          <w:p>
+            <w:pPr>
+              <w:rPr>
+                <w:rFonts w:ascii="Times New Roman" w:hAnsi="Times New Roman" w:cs="Times New Roman"/>
+              </w:rPr>
+            </w:pPr>
+            <w:r>
+              <w:rPr>
+                <w:rFonts w:ascii="Times New Roman" w:hAnsi="Times New Roman" w:cs="Times New Roman"/>
+              </w:rPr>
+              <w:t xml:space="preserve">Total Expense Amount: </w:t>
+            </w:r>
+            <w:r>
+              <w:rPr>
+                <w:rFonts w:ascii="Times New Roman" w:hAnsi="Times New Roman" w:cs="Times New Roman"/>
+              </w:rPr>
+              <w:t>$</w:t>
+            </w:r>
+            <w:proofErr w:type="gramStart"/>
+            <w:r>
+              <w:rPr>
+                <w:rFonts w:ascii="Times New Roman" w:hAnsi="Times New Roman" w:cs="Times New Roman"/>
+              </w:rPr>
+              <w:t xml:space="preserve">{{ </w:t>
+            </w:r>
+            <w:proofErr w:type="spellStart"/>
+            <w:r>
+              <w:rPr>
+                <w:rFonts w:ascii="Times New Roman" w:hAnsi="Times New Roman" w:cs="Times New Roman"/>
+              </w:rPr>
+              <w:t>expense</w:t>
+            </w:r>
+            <w:proofErr w:type="gramEnd"/>
+            <w:r>
+              <w:rPr>
+                <w:rFonts w:ascii="Times New Roman" w:hAnsi="Times New Roman" w:cs="Times New Roman"/>
+              </w:rPr>
+              <w:t>_total_amount</w:t>
+            </w:r>
+            <w:proofErr w:type="spellEnd"/>
+            <w:r>
+              <w:rPr>
+                <w:rFonts w:ascii="Times New Roman" w:hAnsi="Times New Roman" w:cs="Times New Roman"/>
+              </w:rPr>
+              <w:t xml:space="preserve"> }}</w:t>
+            </w:r>
+          </w:p>
+          <w:p>
+            <w:pPr>
+              <w:pStyle w:val="Standard"/>
+            </w:pPr>
+            <w:r>
+              <w:t xml:space="preserve">Production: </w:t>
+            </w:r>
+            <w:proofErr w:type="gramStart"/>
+            <w:r>
+              <w:rPr>
+                <w:rFonts w:ascii="Times New Roman" w:hAnsi="Times New Roman" w:cs="Times New Roman"/>
+              </w:rPr>
+              <w:t xml:space="preserve">{{ </w:t>
+            </w:r>
+            <w:r>
+              <w:rPr>
+                <w:rFonts w:ascii="Times New Roman" w:hAnsi="Times New Roman" w:cs="Times New Roman"/>
+              </w:rPr>
+              <w:t>production</w:t>
+            </w:r>
+            <w:proofErr w:type="gramEnd"/>
+            <w:r>
+              <w:rPr>
+                <w:rFonts w:ascii="Times New Roman" w:hAnsi="Times New Roman" w:cs="Times New Roman"/>
+              </w:rPr>
+              <w:t xml:space="preserve"> }}</w:t>
+            </w:r>
+            <w:r>
+              <w:rPr>
+                <w:rFonts w:ascii="Times New Roman" w:hAnsi="Times New Roman" w:cs="Times New Roman"/>
+              </w:rPr>
+              <w:t>%</w:t>
+            </w:r>
+          </w:p>
+          <w:p>
+            <w:pPr>
+              <w:pStyle w:val="Standard"/>
+            </w:pPr>
+            <w:r>
+              <w:t>Media Placement:</w:t>
+            </w:r>
+            <w:r>
+              <w:rPr>
+                <w:rFonts w:ascii="Times New Roman" w:hAnsi="Times New Roman" w:cs="Times New Roman"/>
+              </w:rPr>
               <w:t xml:space="preserve"> </w:t>
             </w:r>
-            <w:r>
-              <w:rPr>
-                <w:rFonts w:ascii="Times New Roman" w:hAnsi="Times New Roman" w:cs="Times New Roman"/>
-              </w:rPr>
-              <w:t>%}</w:t>
-            </w:r>
-          </w:p>
-          <w:p>
-            <w:pPr>
-              <w:rPr>
-                <w:rFonts w:ascii="Times New Roman" w:hAnsi="Times New Roman" w:cs="Times New Roman"/>
-              </w:rPr>
-            </w:pPr>
-            <w:r>
-              <w:rPr>
-                <w:rFonts w:ascii="Times New Roman" w:hAnsi="Times New Roman" w:cs="Times New Roman"/>
-              </w:rPr>
-              <w:t xml:space="preserve">Total Expense Amount: </w:t>
-            </w:r>
-            <w:r>
-              <w:rPr>
-                <w:rFonts w:ascii="Times New Roman" w:hAnsi="Times New Roman" w:cs="Times New Roman"/>
-              </w:rPr>
-              <w:t>$</w:t>
-            </w:r>
             <w:proofErr w:type="gramStart"/>
             <w:r>
               <w:rPr>
@@ -3078,20 +3046,95 @@
               <w:rPr>
                 <w:rFonts w:ascii="Times New Roman" w:hAnsi="Times New Roman" w:cs="Times New Roman"/>
               </w:rPr>
-              <w:t>expense</w:t>
+              <w:t>media</w:t>
             </w:r>
             <w:proofErr w:type="gramEnd"/>
             <w:r>
               <w:rPr>
                 <w:rFonts w:ascii="Times New Roman" w:hAnsi="Times New Roman" w:cs="Times New Roman"/>
               </w:rPr>
-              <w:t>_total_amount</w:t>
+              <w:t>_placement</w:t>
             </w:r>
             <w:proofErr w:type="spellEnd"/>
             <w:r>
               <w:rPr>
                 <w:rFonts w:ascii="Times New Roman" w:hAnsi="Times New Roman" w:cs="Times New Roman"/>
               </w:rPr>
+              <w:t xml:space="preserve"> }}</w:t>
+            </w:r>
+            <w:r>
+              <w:rPr>
+                <w:rFonts w:ascii="Times New Roman" w:hAnsi="Times New Roman" w:cs="Times New Roman"/>
+              </w:rPr>
+              <w:t>%</w:t>
+            </w:r>
+          </w:p>
+          <w:p>
+            <w:pPr>
+              <w:pStyle w:val="Standard"/>
+            </w:pPr>
+            <w:r>
+              <w:t>Administrative</w:t>
+            </w:r>
+            <w:r>
+              <w:tab/>
+              <w:t xml:space="preserve">: </w:t>
+            </w:r>
+            <w:proofErr w:type="gramStart"/>
+            <w:r>
+              <w:rPr>
+                <w:rFonts w:ascii="Times New Roman" w:hAnsi="Times New Roman" w:cs="Times New Roman"/>
+              </w:rPr>
+              <w:t xml:space="preserve">{{ </w:t>
+            </w:r>
+            <w:r>
+              <w:rPr>
+                <w:rFonts w:ascii="Times New Roman" w:hAnsi="Times New Roman" w:cs="Times New Roman"/>
+              </w:rPr>
+              <w:t>administrative</w:t>
+            </w:r>
+            <w:proofErr w:type="gramEnd"/>
+            <w:r>
+              <w:rPr>
+                <w:rFonts w:ascii="Times New Roman" w:hAnsi="Times New Roman" w:cs="Times New Roman"/>
+              </w:rPr>
+              <w:t xml:space="preserve"> }}</w:t>
+            </w:r>
+            <w:r>
+              <w:rPr>
+                <w:rFonts w:ascii="Times New Roman" w:hAnsi="Times New Roman" w:cs="Times New Roman"/>
+              </w:rPr>
+              <w:t>%</w:t>
+            </w:r>
+          </w:p>
+          <w:p>
+            <w:pPr>
+              <w:pStyle w:val="Standard"/>
+              <w:rPr>
+                <w:rFonts w:ascii="Times New Roman" w:hAnsi="Times New Roman" w:cs="Times New Roman"/>
+              </w:rPr>
+            </w:pPr>
+            <w:r>
+              <w:t xml:space="preserve">Other: </w:t>
+            </w:r>
+            <w:proofErr w:type="gramStart"/>
+            <w:r>
+              <w:rPr>
+                <w:rFonts w:ascii="Times New Roman" w:hAnsi="Times New Roman" w:cs="Times New Roman"/>
+              </w:rPr>
+              <w:t xml:space="preserve">{{ </w:t>
+            </w:r>
+            <w:r>
+              <w:rPr>
+                <w:rFonts w:ascii="Times New Roman" w:hAnsi="Times New Roman" w:cs="Times New Roman"/>
+              </w:rPr>
+              <w:t>other</w:t>
+            </w:r>
+            <w:proofErr w:type="gramEnd"/>
+            <w:r>
+              <w:rPr>
+                <w:rFonts w:ascii="Times New Roman" w:hAnsi="Times New Roman" w:cs="Times New Roman"/>
+              </w:rPr>
               <w:t xml:space="preserve"> </w:t>
             </w:r>
             <w:r>
@@ -3100,31 +3143,26 @@
               </w:rPr>
               <w:t>}}</w:t>
             </w:r>
-          </w:p>
-          <w:p>
-            <w:pPr>
-              <w:pStyle w:val="Standard"/>
-            </w:pPr>
-            <w:r>
-              <w:t>Production</w:t>
-            </w:r>
-            <w:r>
-              <w:t xml:space="preserve">: </w:t>
-            </w:r>
-            <w:proofErr w:type="gramStart"/>
-            <w:r>
-              <w:rPr>
-                <w:rFonts w:ascii="Times New Roman" w:hAnsi="Times New Roman" w:cs="Times New Roman"/>
-              </w:rPr>
-              <w:t xml:space="preserve">{{ </w:t>
-            </w:r>
-            <w:r>
-              <w:rPr>
-                <w:rFonts w:ascii="Times New Roman" w:hAnsi="Times New Roman" w:cs="Times New Roman"/>
-              </w:rPr>
-              <w:t>production</w:t>
-            </w:r>
-            <w:proofErr w:type="gramEnd"/>
+            <w:r>
+              <w:rPr>
+                <w:rFonts w:ascii="Times New Roman" w:hAnsi="Times New Roman" w:cs="Times New Roman"/>
+              </w:rPr>
+              <w:t>%</w:t>
+            </w:r>
+            <w:r>
+              <w:rPr>
+                <w:rFonts w:ascii="Times New Roman" w:hAnsi="Times New Roman" w:cs="Times New Roman"/>
+              </w:rPr>
+              <w:t xml:space="preserve">, {{ </w:t>
+            </w:r>
+            <w:proofErr w:type="spellStart"/>
+            <w:r>
+              <w:rPr>
+                <w:rFonts w:ascii="Times New Roman" w:hAnsi="Times New Roman" w:cs="Times New Roman"/>
+              </w:rPr>
+              <w:t>other_description</w:t>
+            </w:r>
+            <w:proofErr w:type="spellEnd"/>
             <w:r>
               <w:rPr>
                 <w:rFonts w:ascii="Times New Roman" w:hAnsi="Times New Roman" w:cs="Times New Roman"/>
@@ -3137,210 +3175,18 @@
               </w:rPr>
               <w:t>}}</w:t>
             </w:r>
-            <w:r>
-              <w:rPr>
-                <w:rFonts w:ascii="Times New Roman" w:hAnsi="Times New Roman" w:cs="Times New Roman"/>
-              </w:rPr>
-              <w:t>%</w:t>
-            </w:r>
-          </w:p>
-          <w:p>
-            <w:pPr>
-              <w:pStyle w:val="Standard"/>
-            </w:pPr>
-            <w:r>
-              <w:t>Media Placement</w:t>
-            </w:r>
-            <w:r>
-              <w:t>:</w:t>
-            </w:r>
-            <w:r>
-              <w:rPr>
-                <w:rFonts w:ascii="Times New Roman" w:hAnsi="Times New Roman" w:cs="Times New Roman"/>
-              </w:rPr>
-              <w:t xml:space="preserve"> </w:t>
-            </w:r>
-            <w:proofErr w:type="gramStart"/>
-            <w:r>
-              <w:rPr>
-                <w:rFonts w:ascii="Times New Roman" w:hAnsi="Times New Roman" w:cs="Times New Roman"/>
-              </w:rPr>
-              <w:t xml:space="preserve">{{ </w:t>
-            </w:r>
-            <w:proofErr w:type="spellStart"/>
-            <w:r>
-              <w:rPr>
-                <w:rFonts w:ascii="Times New Roman" w:hAnsi="Times New Roman" w:cs="Times New Roman"/>
-              </w:rPr>
-              <w:t>media</w:t>
-            </w:r>
-            <w:proofErr w:type="gramEnd"/>
-            <w:r>
-              <w:rPr>
-                <w:rFonts w:ascii="Times New Roman" w:hAnsi="Times New Roman" w:cs="Times New Roman"/>
-              </w:rPr>
-              <w:t>_placement</w:t>
-            </w:r>
-            <w:proofErr w:type="spellEnd"/>
-            <w:r>
-              <w:rPr>
-                <w:rFonts w:ascii="Times New Roman" w:hAnsi="Times New Roman" w:cs="Times New Roman"/>
-              </w:rPr>
-              <w:t xml:space="preserve"> </w:t>
-            </w:r>
-            <w:r>
-              <w:rPr>
-                <w:rFonts w:ascii="Times New Roman" w:hAnsi="Times New Roman" w:cs="Times New Roman"/>
-              </w:rPr>
-              <w:t>}}</w:t>
-            </w:r>
-            <w:r>
-              <w:rPr>
-                <w:rFonts w:ascii="Times New Roman" w:hAnsi="Times New Roman" w:cs="Times New Roman"/>
-              </w:rPr>
-              <w:t>%</w:t>
-            </w:r>
-          </w:p>
-          <w:p>
-            <w:pPr>
-              <w:pStyle w:val="Standard"/>
-            </w:pPr>
-            <w:r>
-              <w:t>Administrative</w:t>
-            </w:r>
-            <w:r>
-              <w:tab/>
-            </w:r>
-            <w:r>
-              <w:t xml:space="preserve">: </w:t>
-            </w:r>
-            <w:proofErr w:type="gramStart"/>
-            <w:r>
-              <w:rPr>
-                <w:rFonts w:ascii="Times New Roman" w:hAnsi="Times New Roman" w:cs="Times New Roman"/>
-              </w:rPr>
-              <w:t xml:space="preserve">{{ </w:t>
-            </w:r>
-            <w:r>
-              <w:rPr>
-                <w:rFonts w:ascii="Times New Roman" w:hAnsi="Times New Roman" w:cs="Times New Roman"/>
-              </w:rPr>
-              <w:t>administrative</w:t>
-            </w:r>
-            <w:proofErr w:type="gramEnd"/>
-            <w:r>
-              <w:rPr>
-                <w:rFonts w:ascii="Times New Roman" w:hAnsi="Times New Roman" w:cs="Times New Roman"/>
-              </w:rPr>
-              <w:t xml:space="preserve"> </w:t>
-            </w:r>
-            <w:r>
-              <w:rPr>
-                <w:rFonts w:ascii="Times New Roman" w:hAnsi="Times New Roman" w:cs="Times New Roman"/>
-              </w:rPr>
-              <w:t>}}</w:t>
-            </w:r>
-            <w:r>
-              <w:rPr>
-                <w:rFonts w:ascii="Times New Roman" w:hAnsi="Times New Roman" w:cs="Times New Roman"/>
-              </w:rPr>
-              <w:t>%</w:t>
-            </w:r>
-          </w:p>
-          <w:p>
-            <w:pPr>
-              <w:pStyle w:val="Standard"/>
-              <w:rPr>
-                <w:rFonts w:ascii="Times New Roman" w:hAnsi="Times New Roman" w:cs="Times New Roman"/>
-              </w:rPr>
-            </w:pPr>
-            <w:r>
-              <w:t xml:space="preserve">Other: </w:t>
-            </w:r>
-            <w:proofErr w:type="gramStart"/>
-            <w:r>
-              <w:rPr>
-                <w:rFonts w:ascii="Times New Roman" w:hAnsi="Times New Roman" w:cs="Times New Roman"/>
-              </w:rPr>
-              <w:t xml:space="preserve">{{ </w:t>
-            </w:r>
-            <w:r>
-              <w:rPr>
-                <w:rFonts w:ascii="Times New Roman" w:hAnsi="Times New Roman" w:cs="Times New Roman"/>
-              </w:rPr>
-              <w:t>other</w:t>
-            </w:r>
-            <w:proofErr w:type="gramEnd"/>
-            <w:r>
-              <w:rPr>
-                <w:rFonts w:ascii="Times New Roman" w:hAnsi="Times New Roman" w:cs="Times New Roman"/>
-              </w:rPr>
-              <w:t xml:space="preserve"> </w:t>
-            </w:r>
-            <w:r>
-              <w:rPr>
-                <w:rFonts w:ascii="Times New Roman" w:hAnsi="Times New Roman" w:cs="Times New Roman"/>
-              </w:rPr>
-              <w:t>}}</w:t>
-            </w:r>
-            <w:r>
-              <w:rPr>
-                <w:rFonts w:ascii="Times New Roman" w:hAnsi="Times New Roman" w:cs="Times New Roman"/>
-              </w:rPr>
-              <w:t>%</w:t>
-            </w:r>
-            <w:r>
-              <w:rPr>
-                <w:rFonts w:ascii="Times New Roman" w:hAnsi="Times New Roman" w:cs="Times New Roman"/>
-              </w:rPr>
-              <w:t xml:space="preserve">, </w:t>
-            </w:r>
-            <w:r>
-              <w:rPr>
-                <w:rFonts w:ascii="Times New Roman" w:hAnsi="Times New Roman" w:cs="Times New Roman"/>
-              </w:rPr>
-              <w:t xml:space="preserve">{{ </w:t>
-            </w:r>
-            <w:proofErr w:type="spellStart"/>
-            <w:r>
-              <w:rPr>
-                <w:rFonts w:ascii="Times New Roman" w:hAnsi="Times New Roman" w:cs="Times New Roman"/>
-              </w:rPr>
-              <w:t>other_description</w:t>
-            </w:r>
-            <w:proofErr w:type="spellEnd"/>
-            <w:r>
-              <w:rPr>
-                <w:rFonts w:ascii="Times New Roman" w:hAnsi="Times New Roman" w:cs="Times New Roman"/>
-              </w:rPr>
-              <w:t xml:space="preserve"> </w:t>
-            </w:r>
-            <w:r>
-              <w:rPr>
-                <w:rFonts w:ascii="Times New Roman" w:hAnsi="Times New Roman" w:cs="Times New Roman"/>
-              </w:rPr>
-              <w:t>}}</w:t>
-            </w:r>
-          </w:p>
-          <w:p>
-            <w:pPr>
-              <w:rPr>
-                <w:rFonts w:ascii="Times New Roman" w:hAnsi="Times New Roman" w:cs="Times New Roman"/>
-              </w:rPr>
-            </w:pPr>
-            <w:proofErr w:type="spellStart"/>
-            <w:r>
-              <w:rPr>
-                <w:rFonts w:ascii="Times New Roman" w:hAnsi="Times New Roman" w:cs="Times New Roman"/>
-              </w:rPr>
-              <w:t>{% else</w:t>
-            </w:r>
-            <w:proofErr w:type="spellEnd"/>
-            <w:r>
-              <w:rPr>
-                <w:rFonts w:ascii="Times New Roman" w:hAnsi="Times New Roman" w:cs="Times New Roman"/>
-              </w:rPr>
-              <w:t xml:space="preserve"> </w:t>
+          </w:p>
+          <w:p>
+            <w:pPr>
+              <w:rPr>
+                <w:rFonts w:ascii="Times New Roman" w:hAnsi="Times New Roman" w:cs="Times New Roman"/>
+              </w:rPr>
+            </w:pPr>
+            <w:r>
+              <w:rPr>
+                <w:rFonts w:ascii="Times New Roman" w:hAnsi="Times New Roman" w:cs="Times New Roman"/>
+              </w:rPr>
+              <w:t xml:space="preserve">{% else </w:t>
             </w:r>
             <w:proofErr w:type="gramStart"/>
             <w:r>
@@ -3449,13 +3295,7 @@
               <w:rPr>
                 <w:rFonts w:ascii="Times New Roman" w:hAnsi="Times New Roman" w:cs="Times New Roman"/>
               </w:rPr>
-              <w:t>_</w:t>
-            </w:r>
-            <w:r>
-              <w:rPr>
-                <w:rFonts w:ascii="Times New Roman" w:hAnsi="Times New Roman" w:cs="Times New Roman"/>
-              </w:rPr>
-              <w:t>determined</w:t>
+              <w:t>_determined</w:t>
             </w:r>
             <w:r>
               <w:rPr>
@@ -3531,13 +3371,7 @@
               <w:rPr>
                 <w:rFonts w:ascii="Times New Roman" w:hAnsi="Times New Roman" w:cs="Times New Roman"/>
               </w:rPr>
-              <w:t>_</w:t>
-            </w:r>
-            <w:r>
-              <w:rPr>
-                <w:rFonts w:ascii="Times New Roman" w:hAnsi="Times New Roman" w:cs="Times New Roman"/>
-              </w:rPr>
-              <w:t>determined</w:t>
+              <w:t>_determined</w:t>
             </w:r>
             <w:r>
               <w:rPr>
@@ -3583,13 +3417,7 @@
               <w:rPr>
                 <w:rFonts w:ascii="Times New Roman" w:hAnsi="Times New Roman" w:cs="Times New Roman"/>
               </w:rPr>
-              <w:t>determined</w:t>
-            </w:r>
-            <w:r>
-              <w:rPr>
-                <w:rFonts w:ascii="Times New Roman" w:hAnsi="Times New Roman" w:cs="Times New Roman"/>
-              </w:rPr>
-              <w:t>_</w:t>
+              <w:t>determined_</w:t>
             </w:r>
             <w:r>
               <w:rPr>
@@ -3654,13 +3482,7 @@
               <w:rPr>
                 <w:rFonts w:ascii="Times New Roman" w:hAnsi="Times New Roman" w:cs="Times New Roman"/>
               </w:rPr>
-              <w:t>C</w:t>
-            </w:r>
-            <w:r>
-              <w:rPr>
-                <w:rFonts w:ascii="Times New Roman" w:hAnsi="Times New Roman" w:cs="Times New Roman"/>
-              </w:rPr>
-              <w:t xml:space="preserve">hanges to </w:t>
+              <w:t xml:space="preserve">Changes to </w:t>
             </w:r>
             <w:r>
               <w:rPr>
@@ -3672,13 +3494,7 @@
               <w:rPr>
                 <w:rFonts w:ascii="Times New Roman" w:hAnsi="Times New Roman" w:cs="Times New Roman"/>
               </w:rPr>
-              <w:t>?</w:t>
-            </w:r>
-            <w:r>
-              <w:rPr>
-                <w:rFonts w:ascii="Times New Roman" w:hAnsi="Times New Roman" w:cs="Times New Roman"/>
-              </w:rPr>
-              <w:t xml:space="preserve"> </w:t>
+              <w:t xml:space="preserve">? </w:t>
             </w:r>
             <w:r>
               <w:rPr>
@@ -3697,13 +3513,7 @@
               <w:rPr>
                 <w:rFonts w:ascii="Times New Roman" w:hAnsi="Times New Roman" w:cs="Times New Roman"/>
               </w:rPr>
-              <w:t>_</w:t>
-            </w:r>
-            <w:r>
-              <w:rPr>
-                <w:rFonts w:ascii="Times New Roman" w:hAnsi="Times New Roman" w:cs="Times New Roman"/>
-              </w:rPr>
-              <w:t>territory_changes</w:t>
+              <w:t>_territory_changes</w:t>
             </w:r>
             <w:proofErr w:type="spellEnd"/>
             <w:r>
@@ -3911,13 +3721,7 @@
               <w:rPr>
                 <w:rFonts w:ascii="Times New Roman" w:hAnsi="Times New Roman" w:cs="Times New Roman"/>
               </w:rPr>
-              <w:t>rights_reserved</w:t>
-            </w:r>
-            <w:r>
-              <w:rPr>
-                <w:rFonts w:ascii="Times New Roman" w:hAnsi="Times New Roman" w:cs="Times New Roman"/>
-              </w:rPr>
-              <w:t>_changes</w:t>
+              <w:t>rights_reserved_changes</w:t>
             </w:r>
             <w:proofErr w:type="spellEnd"/>
             <w:r>
@@ -4370,8 +4174,84 @@
               <w:rPr>
                 <w:rFonts w:ascii="Times New Roman" w:hAnsi="Times New Roman" w:cs="Times New Roman"/>
               </w:rPr>
+              <w:t xml:space="preserve"> {% if </w:t>
+            </w:r>
+            <w:proofErr w:type="spellStart"/>
+            <w:r>
+              <w:rPr>
+                <w:rFonts w:ascii="Times New Roman" w:hAnsi="Times New Roman" w:cs="Times New Roman"/>
+              </w:rPr>
+              <w:t>wants_</w:t>
+            </w:r>
+            <w:r>
+              <w:rPr>
+                <w:rFonts w:ascii="Times New Roman" w:hAnsi="Times New Roman" w:cs="Times New Roman"/>
+              </w:rPr>
+              <w:t>new</w:t>
+            </w:r>
+            <w:r>
+              <w:rPr>
+                <w:rFonts w:ascii="Times New Roman" w:hAnsi="Times New Roman" w:cs="Times New Roman"/>
+              </w:rPr>
+              <w:t>_</w:t>
+            </w:r>
+            <w:r>
+              <w:rPr>
+                <w:rFonts w:ascii="Times New Roman" w:hAnsi="Times New Roman" w:cs="Times New Roman"/>
+              </w:rPr>
+              <w:t>trademarks</w:t>
+            </w:r>
+            <w:proofErr w:type="spellEnd"/>
+            <w:r>
+              <w:rPr>
+                <w:rFonts w:ascii="Times New Roman" w:hAnsi="Times New Roman" w:cs="Times New Roman"/>
+              </w:rPr>
               <w:t xml:space="preserve"> </w:t>
             </w:r>
+            <w:proofErr w:type="gramStart"/>
+            <w:r>
+              <w:rPr>
+                <w:rFonts w:ascii="Times New Roman" w:hAnsi="Times New Roman" w:cs="Times New Roman"/>
+              </w:rPr>
+              <w:t>%}</w:t>
+            </w:r>
+            <w:r>
+              <w:rPr>
+                <w:rFonts w:ascii="Times New Roman" w:hAnsi="Times New Roman" w:cs="Times New Roman"/>
+              </w:rPr>
+              <w:t>Yes</w:t>
+            </w:r>
+            <w:proofErr w:type="gramEnd"/>
+            <w:r>
+              <w:rPr>
+                <w:rFonts w:ascii="Times New Roman" w:hAnsi="Times New Roman" w:cs="Times New Roman"/>
+              </w:rPr>
+              <w:t>{% else %}</w:t>
+            </w:r>
+            <w:r>
+              <w:rPr>
+                <w:rFonts w:ascii="Times New Roman" w:hAnsi="Times New Roman" w:cs="Times New Roman"/>
+              </w:rPr>
+              <w:t>No</w:t>
+            </w:r>
+            <w:r>
+              <w:rPr>
+                <w:rFonts w:ascii="Times New Roman" w:hAnsi="Times New Roman" w:cs="Times New Roman"/>
+              </w:rPr>
+              <w:t>{% endif %}</w:t>
+            </w:r>
+          </w:p>
+        </w:tc>
+        <w:tc>
+          <w:tcPr>
+            <w:tcW w:w="4734" w:type="dxa"/>
+          </w:tcPr>
+          <w:p>
+            <w:pPr>
+              <w:rPr>
+                <w:rFonts w:ascii="Times New Roman" w:hAnsi="Times New Roman" w:cs="Times New Roman"/>
+              </w:rPr>
+            </w:pPr>
             <w:r>
               <w:rPr>
                 <w:rFonts w:ascii="Times New Roman" w:hAnsi="Times New Roman" w:cs="Times New Roman"/>
@@ -4383,7 +4263,13 @@
               <w:rPr>
                 <w:rFonts w:ascii="Times New Roman" w:hAnsi="Times New Roman" w:cs="Times New Roman"/>
               </w:rPr>
-              <w:t>wants</w:t>
+              <w:t>wants_</w:t>
+            </w:r>
+            <w:r>
+              <w:rPr>
+                <w:rFonts w:ascii="Times New Roman" w:hAnsi="Times New Roman" w:cs="Times New Roman"/>
+              </w:rPr>
+              <w:t>new</w:t>
             </w:r>
             <w:r>
               <w:rPr>
@@ -4395,18 +4281,6 @@
               <w:rPr>
                 <w:rFonts w:ascii="Times New Roman" w:hAnsi="Times New Roman" w:cs="Times New Roman"/>
               </w:rPr>
-              <w:t>new</w:t>
-            </w:r>
-            <w:r>
-              <w:rPr>
-                <w:rFonts w:ascii="Times New Roman" w:hAnsi="Times New Roman" w:cs="Times New Roman"/>
-              </w:rPr>
-              <w:t>_</w:t>
-            </w:r>
-            <w:r>
-              <w:rPr>
-                <w:rFonts w:ascii="Times New Roman" w:hAnsi="Times New Roman" w:cs="Times New Roman"/>
-              </w:rPr>
               <w:t>trademarks</w:t>
             </w:r>
             <w:proofErr w:type="spellEnd"/>
@@ -4427,115 +4301,21 @@
               <w:rPr>
                 <w:rFonts w:ascii="Times New Roman" w:hAnsi="Times New Roman" w:cs="Times New Roman"/>
               </w:rPr>
-              <w:t>Yes</w:t>
+              <w:t>{</w:t>
             </w:r>
             <w:proofErr w:type="gramEnd"/>
             <w:r>
               <w:rPr>
                 <w:rFonts w:ascii="Times New Roman" w:hAnsi="Times New Roman" w:cs="Times New Roman"/>
               </w:rPr>
-              <w:t>{% else %}</w:t>
-            </w:r>
-            <w:r>
-              <w:rPr>
-                <w:rFonts w:ascii="Times New Roman" w:hAnsi="Times New Roman" w:cs="Times New Roman"/>
-              </w:rPr>
-              <w:t>No</w:t>
-            </w:r>
-            <w:r>
-              <w:rPr>
-                <w:rFonts w:ascii="Times New Roman" w:hAnsi="Times New Roman" w:cs="Times New Roman"/>
-              </w:rPr>
-              <w:t>{% endif %}</w:t>
-            </w:r>
-          </w:p>
-        </w:tc>
-        <w:tc>
-          <w:tcPr>
-            <w:tcW w:w="4734" w:type="dxa"/>
-          </w:tcPr>
-          <w:p>
-            <w:pPr>
-              <w:rPr>
-                <w:rFonts w:ascii="Times New Roman" w:hAnsi="Times New Roman" w:cs="Times New Roman"/>
-              </w:rPr>
-            </w:pPr>
-            <w:r>
-              <w:rPr>
-                <w:rFonts w:ascii="Times New Roman" w:hAnsi="Times New Roman" w:cs="Times New Roman"/>
-              </w:rPr>
-              <w:t xml:space="preserve">{% if </w:t>
+              <w:t xml:space="preserve">{ </w:t>
             </w:r>
             <w:proofErr w:type="spellStart"/>
             <w:r>
               <w:rPr>
                 <w:rFonts w:ascii="Times New Roman" w:hAnsi="Times New Roman" w:cs="Times New Roman"/>
               </w:rPr>
-              <w:t>wants</w:t>
-            </w:r>
-            <w:r>
-              <w:rPr>
-                <w:rFonts w:ascii="Times New Roman" w:hAnsi="Times New Roman" w:cs="Times New Roman"/>
-              </w:rPr>
-              <w:t>_</w:t>
-            </w:r>
-            <w:r>
-              <w:rPr>
-                <w:rFonts w:ascii="Times New Roman" w:hAnsi="Times New Roman" w:cs="Times New Roman"/>
-              </w:rPr>
-              <w:t>new</w:t>
-            </w:r>
-            <w:r>
-              <w:rPr>
-                <w:rFonts w:ascii="Times New Roman" w:hAnsi="Times New Roman" w:cs="Times New Roman"/>
-              </w:rPr>
-              <w:t>_</w:t>
-            </w:r>
-            <w:r>
-              <w:rPr>
-                <w:rFonts w:ascii="Times New Roman" w:hAnsi="Times New Roman" w:cs="Times New Roman"/>
-              </w:rPr>
-              <w:t>trademarks</w:t>
-            </w:r>
-            <w:proofErr w:type="spellEnd"/>
-            <w:r>
-              <w:rPr>
-                <w:rFonts w:ascii="Times New Roman" w:hAnsi="Times New Roman" w:cs="Times New Roman"/>
-              </w:rPr>
-              <w:t xml:space="preserve"> </w:t>
-            </w:r>
-            <w:proofErr w:type="gramStart"/>
-            <w:r>
-              <w:rPr>
-                <w:rFonts w:ascii="Times New Roman" w:hAnsi="Times New Roman" w:cs="Times New Roman"/>
-              </w:rPr>
-              <w:t>%}</w:t>
-            </w:r>
-            <w:r>
-              <w:rPr>
-                <w:rFonts w:ascii="Times New Roman" w:hAnsi="Times New Roman" w:cs="Times New Roman"/>
-              </w:rPr>
-              <w:t>{</w:t>
-            </w:r>
-            <w:proofErr w:type="gramEnd"/>
-            <w:r>
-              <w:rPr>
-                <w:rFonts w:ascii="Times New Roman" w:hAnsi="Times New Roman" w:cs="Times New Roman"/>
-              </w:rPr>
-              <w:t xml:space="preserve">{ </w:t>
-            </w:r>
-            <w:proofErr w:type="spellStart"/>
-            <w:r>
-              <w:rPr>
-                <w:rFonts w:ascii="Times New Roman" w:hAnsi="Times New Roman" w:cs="Times New Roman"/>
-              </w:rPr>
-              <w:t>wants</w:t>
-            </w:r>
-            <w:r>
-              <w:rPr>
-                <w:rFonts w:ascii="Times New Roman" w:hAnsi="Times New Roman" w:cs="Times New Roman"/>
-              </w:rPr>
-              <w:t>_</w:t>
+              <w:t>wants_</w:t>
             </w:r>
             <w:r>
               <w:rPr>
@@ -4643,13 +4423,7 @@
               <w:rPr>
                 <w:rFonts w:ascii="Times New Roman" w:hAnsi="Times New Roman" w:cs="Times New Roman"/>
               </w:rPr>
-              <w:t>current</w:t>
-            </w:r>
-            <w:r>
-              <w:rPr>
-                <w:rFonts w:ascii="Times New Roman" w:hAnsi="Times New Roman" w:cs="Times New Roman"/>
-              </w:rPr>
-              <w:t>_</w:t>
+              <w:t>current_</w:t>
             </w:r>
             <w:r>
               <w:rPr>
@@ -4889,13 +4663,7 @@
               <w:rPr>
                 <w:rFonts w:ascii="Times New Roman" w:hAnsi="Times New Roman" w:cs="Times New Roman"/>
               </w:rPr>
-              <w:t xml:space="preserve"> </w:t>
-            </w:r>
-            <w:r>
-              <w:rPr>
-                <w:rFonts w:ascii="Times New Roman" w:hAnsi="Times New Roman" w:cs="Times New Roman"/>
-              </w:rPr>
-              <w:t xml:space="preserve">{% if </w:t>
+              <w:t xml:space="preserve"> {% if </w:t>
             </w:r>
             <w:proofErr w:type="spellStart"/>
             <w:r>
@@ -5384,19 +5152,7 @@
               <w:rPr>
                 <w:rFonts w:ascii="Times New Roman" w:hAnsi="Times New Roman" w:cs="Times New Roman"/>
               </w:rPr>
-              <w:t xml:space="preserve"> if </w:t>
-            </w:r>
-            <w:r>
-              <w:rPr>
-                <w:rFonts w:ascii="Times New Roman" w:hAnsi="Times New Roman" w:cs="Times New Roman"/>
-              </w:rPr>
-              <w:t>upload</w:t>
-            </w:r>
-            <w:r>
-              <w:rPr>
-                <w:rFonts w:ascii="Times New Roman" w:hAnsi="Times New Roman" w:cs="Times New Roman"/>
-              </w:rPr>
-              <w:t xml:space="preserve"> %}</w:t>
+              <w:t xml:space="preserve"> if upload %}</w:t>
             </w:r>
           </w:p>
           <w:p>
@@ -5412,15 +5168,7 @@
                 <w:b/>
                 <w:bCs/>
               </w:rPr>
-              <w:t>Franchisees (Current/signed/former)</w:t>
-            </w:r>
-            <w:r>
-              <w:rPr>
-                <w:rFonts w:ascii="Times New Roman" w:hAnsi="Times New Roman" w:cs="Times New Roman"/>
-                <w:b/>
-                <w:bCs/>
-              </w:rPr>
-              <w:t xml:space="preserve">: </w:t>
+              <w:t xml:space="preserve">Franchisees (Current/signed/former): </w:t>
             </w:r>
             <w:r>
               <w:rPr>
@@ -5601,23 +5349,7 @@
                 <w:bCs/>
                 <w:iCs/>
               </w:rPr>
-              <w:t>{%</w:t>
-            </w:r>
-            <w:r>
-              <w:rPr>
-                <w:rFonts w:ascii="Times New Roman" w:hAnsi="Times New Roman" w:cs="Times New Roman"/>
-                <w:bCs/>
-                <w:iCs/>
-              </w:rPr>
-              <w:t>tr</w:t>
-            </w:r>
-            <w:r>
-              <w:rPr>
-                <w:rFonts w:ascii="Times New Roman" w:hAnsi="Times New Roman" w:cs="Times New Roman"/>
-                <w:bCs/>
-                <w:iCs/>
-              </w:rPr>
-              <w:t xml:space="preserve"> for j in </w:t>
+              <w:t xml:space="preserve">{%tr for j in </w:t>
             </w:r>
             <w:proofErr w:type="spellStart"/>
             <w:r>
@@ -7010,14 +6742,7 @@
           <w:b/>
           <w:bCs/>
         </w:rPr>
-        <w:t>Financials:</w:t>
-      </w:r>
-      <w:r>
-        <w:rPr>
-          <w:b/>
-          <w:bCs/>
-        </w:rPr>
-        <w:t xml:space="preserve"> </w:t>
+        <w:t xml:space="preserve">Financials: </w:t>
       </w:r>
       <w:r>
         <w:t>See attached.</w:t>
@@ -7133,14 +6858,7 @@
           <w:b/>
           <w:bCs/>
         </w:rPr>
-        <w:t>Other Changes</w:t>
-      </w:r>
-      <w:r>
-        <w:rPr>
-          <w:b/>
-          <w:bCs/>
-        </w:rPr>
-        <w:t xml:space="preserve">: </w:t>
+        <w:t xml:space="preserve">Other Changes: </w:t>
       </w:r>
       <w:r>
         <w:t xml:space="preserve">{% if </w:t>
@@ -7165,13 +6883,7 @@
       </w:r>
       <w:proofErr w:type="gramEnd"/>
       <w:r>
-        <w:t xml:space="preserve">{ </w:t>
-      </w:r>
-      <w:r>
-        <w:t>changes</w:t>
-      </w:r>
-      <w:r>
-        <w:t xml:space="preserve"> }}{% else %}None.{% endif %}</w:t>
+        <w:t>{ changes }}{% else %}None.{% endif %}</w:t>
       </w:r>
     </w:p>
     <w:p>
@@ -7201,6 +6913,9 @@
         <w:tc>
           <w:tcPr>
             <w:tcW w:w="9350" w:type="dxa"/>
+            <w:tcBorders>
+              <w:bottom w:val="single" w:sz="2" w:space="0" w:color="auto"/>
+            </w:tcBorders>
           </w:tcPr>
           <w:p>
             <w:pPr>
@@ -7268,6 +6983,12 @@
         <w:tc>
           <w:tcPr>
             <w:tcW w:w="9350" w:type="dxa"/>
+            <w:tcBorders>
+              <w:top w:val="single" w:sz="2" w:space="0" w:color="auto"/>
+              <w:left w:val="single" w:sz="2" w:space="0" w:color="auto"/>
+              <w:bottom w:val="single" w:sz="2" w:space="0" w:color="auto"/>
+              <w:right w:val="single" w:sz="2" w:space="0" w:color="auto"/>
+            </w:tcBorders>
           </w:tcPr>
           <w:p>
             <w:pPr>
@@ -7296,31 +7017,151 @@
                 <w:bCs/>
                 <w:iCs/>
               </w:rPr>
-              <w:t xml:space="preserve"> </w:t>
-            </w:r>
+              <w:t xml:space="preserve"> in </w:t>
+            </w:r>
+            <w:proofErr w:type="spellStart"/>
+            <w:r>
+              <w:rPr>
+                <w:rFonts w:ascii="Times New Roman" w:hAnsi="Times New Roman" w:cs="Times New Roman"/>
+              </w:rPr>
+              <w:t>franchise_seller</w:t>
+            </w:r>
+            <w:proofErr w:type="spellEnd"/>
             <w:r>
               <w:rPr>
                 <w:rFonts w:ascii="Times New Roman" w:hAnsi="Times New Roman" w:cs="Times New Roman"/>
                 <w:bCs/>
                 <w:iCs/>
               </w:rPr>
-              <w:t xml:space="preserve">in </w:t>
+              <w:t xml:space="preserve"> %}</w:t>
+            </w:r>
+          </w:p>
+        </w:tc>
+      </w:tr>
+      <w:tr>
+        <w:tc>
+          <w:tcPr>
+            <w:tcW w:w="9350" w:type="dxa"/>
+            <w:tcBorders>
+              <w:top w:val="single" w:sz="2" w:space="0" w:color="auto"/>
+              <w:left w:val="single" w:sz="2" w:space="0" w:color="auto"/>
+              <w:bottom w:val="single" w:sz="2" w:space="0" w:color="auto"/>
+              <w:right w:val="single" w:sz="2" w:space="0" w:color="auto"/>
+            </w:tcBorders>
+          </w:tcPr>
+          <w:p>
+            <w:pPr>
+              <w:pStyle w:val="Standard"/>
+              <w:rPr>
+                <w:rFonts w:ascii="Times New Roman" w:hAnsi="Times New Roman" w:cs="Times New Roman"/>
+              </w:rPr>
+            </w:pPr>
+            <w:proofErr w:type="gramStart"/>
+            <w:r>
+              <w:rPr>
+                <w:rFonts w:ascii="Times New Roman" w:hAnsi="Times New Roman" w:cs="Times New Roman"/>
+              </w:rPr>
+              <w:t>{{ y</w:t>
+            </w:r>
+            <w:proofErr w:type="gramEnd"/>
+            <w:r>
+              <w:rPr>
+                <w:rFonts w:ascii="Times New Roman" w:hAnsi="Times New Roman" w:cs="Times New Roman"/>
+              </w:rPr>
+              <w:t>.name }}</w:t>
+            </w:r>
+          </w:p>
+          <w:p>
+            <w:pPr>
+              <w:pStyle w:val="Standard"/>
+              <w:rPr>
+                <w:rFonts w:ascii="Times New Roman" w:hAnsi="Times New Roman" w:cs="Times New Roman"/>
+              </w:rPr>
+            </w:pPr>
+            <w:r>
+              <w:rPr>
+                <w:rFonts w:ascii="Times New Roman" w:hAnsi="Times New Roman" w:cs="Times New Roman"/>
+              </w:rPr>
+              <w:t xml:space="preserve">{{ </w:t>
             </w:r>
             <w:proofErr w:type="spellStart"/>
             <w:r>
               <w:rPr>
                 <w:rFonts w:ascii="Times New Roman" w:hAnsi="Times New Roman" w:cs="Times New Roman"/>
               </w:rPr>
-              <w:t>franchise_seller</w:t>
+              <w:t>y.address</w:t>
             </w:r>
             <w:proofErr w:type="spellEnd"/>
+            <w:r>
+              <w:rPr>
+                <w:rFonts w:ascii="Times New Roman" w:hAnsi="Times New Roman" w:cs="Times New Roman"/>
+              </w:rPr>
+              <w:t xml:space="preserve"> }}</w:t>
+            </w:r>
+          </w:p>
+        </w:tc>
+      </w:tr>
+      <w:tr>
+        <w:tc>
+          <w:tcPr>
+            <w:tcW w:w="9350" w:type="dxa"/>
+            <w:tcBorders>
+              <w:top w:val="single" w:sz="2" w:space="0" w:color="auto"/>
+              <w:left w:val="single" w:sz="2" w:space="0" w:color="auto"/>
+              <w:bottom w:val="single" w:sz="2" w:space="0" w:color="auto"/>
+              <w:right w:val="single" w:sz="2" w:space="0" w:color="auto"/>
+            </w:tcBorders>
+          </w:tcPr>
+          <w:p>
+            <w:pPr>
+              <w:pStyle w:val="Standard"/>
+              <w:rPr>
+                <w:rFonts w:ascii="Times New Roman" w:hAnsi="Times New Roman" w:cs="Times New Roman"/>
+              </w:rPr>
+            </w:pPr>
             <w:r>
               <w:rPr>
                 <w:rFonts w:ascii="Times New Roman" w:hAnsi="Times New Roman" w:cs="Times New Roman"/>
                 <w:bCs/>
                 <w:iCs/>
               </w:rPr>
-              <w:t xml:space="preserve"> %}</w:t>
+              <w:t xml:space="preserve">{%tr for </w:t>
+            </w:r>
+            <w:r>
+              <w:rPr>
+                <w:rFonts w:ascii="Times New Roman" w:hAnsi="Times New Roman" w:cs="Times New Roman"/>
+                <w:bCs/>
+                <w:iCs/>
+              </w:rPr>
+              <w:t>e</w:t>
+            </w:r>
+            <w:r>
+              <w:rPr>
+                <w:rFonts w:ascii="Times New Roman" w:hAnsi="Times New Roman" w:cs="Times New Roman"/>
+                <w:bCs/>
+                <w:iCs/>
+              </w:rPr>
+              <w:t xml:space="preserve"> in </w:t>
+            </w:r>
+            <w:r>
+              <w:rPr>
+                <w:rFonts w:ascii="Times New Roman" w:hAnsi="Times New Roman" w:cs="Times New Roman"/>
+              </w:rPr>
+              <w:t>employment</w:t>
+            </w:r>
+            <w:r>
+              <w:rPr>
+                <w:rFonts w:ascii="Times New Roman" w:hAnsi="Times New Roman" w:cs="Times New Roman"/>
+              </w:rPr>
+              <w:t xml:space="preserve"> </w:t>
+            </w:r>
+            <w:r>
+              <w:rPr>
+                <w:rFonts w:ascii="Times New Roman" w:hAnsi="Times New Roman" w:cs="Times New Roman"/>
+                <w:bCs/>
+                <w:iCs/>
+              </w:rPr>
+              <w:t>%}</w:t>
             </w:r>
           </w:p>
         </w:tc>
@@ -7329,6 +7170,12 @@
         <w:tc>
           <w:tcPr>
             <w:tcW w:w="9350" w:type="dxa"/>
+            <w:tcBorders>
+              <w:top w:val="single" w:sz="2" w:space="0" w:color="auto"/>
+              <w:left w:val="single" w:sz="2" w:space="0" w:color="auto"/>
+              <w:bottom w:val="single" w:sz="2" w:space="0" w:color="auto"/>
+              <w:right w:val="single" w:sz="2" w:space="0" w:color="auto"/>
+            </w:tcBorders>
           </w:tcPr>
           <w:p>
             <w:pPr>
@@ -7344,18 +7191,26 @@
               </w:rPr>
               <w:t xml:space="preserve">{{ </w:t>
             </w:r>
-            <w:r>
-              <w:rPr>
-                <w:rFonts w:ascii="Times New Roman" w:hAnsi="Times New Roman" w:cs="Times New Roman"/>
-              </w:rPr>
-              <w:t>y</w:t>
+            <w:proofErr w:type="spellStart"/>
+            <w:r>
+              <w:rPr>
+                <w:rFonts w:ascii="Times New Roman" w:hAnsi="Times New Roman" w:cs="Times New Roman"/>
+              </w:rPr>
+              <w:t>e</w:t>
             </w:r>
             <w:proofErr w:type="gramEnd"/>
             <w:r>
               <w:rPr>
                 <w:rFonts w:ascii="Times New Roman" w:hAnsi="Times New Roman" w:cs="Times New Roman"/>
               </w:rPr>
-              <w:t>.name }}</w:t>
+              <w:t>.employer</w:t>
+            </w:r>
+            <w:proofErr w:type="spellEnd"/>
+            <w:r>
+              <w:rPr>
+                <w:rFonts w:ascii="Times New Roman" w:hAnsi="Times New Roman" w:cs="Times New Roman"/>
+              </w:rPr>
+              <w:t xml:space="preserve"> }}</w:t>
             </w:r>
           </w:p>
           <w:p>
@@ -7377,20 +7232,14 @@
               <w:rPr>
                 <w:rFonts w:ascii="Times New Roman" w:hAnsi="Times New Roman" w:cs="Times New Roman"/>
               </w:rPr>
-              <w:t>y</w:t>
+              <w:t>e</w:t>
             </w:r>
             <w:proofErr w:type="gramEnd"/>
             <w:r>
               <w:rPr>
                 <w:rFonts w:ascii="Times New Roman" w:hAnsi="Times New Roman" w:cs="Times New Roman"/>
               </w:rPr>
-              <w:t>.</w:t>
-            </w:r>
-            <w:r>
-              <w:rPr>
-                <w:rFonts w:ascii="Times New Roman" w:hAnsi="Times New Roman" w:cs="Times New Roman"/>
-              </w:rPr>
-              <w:t>address</w:t>
+              <w:t>.position</w:t>
             </w:r>
             <w:proofErr w:type="spellEnd"/>
             <w:r>
@@ -7419,22 +7268,52 @@
               <w:rPr>
                 <w:rFonts w:ascii="Times New Roman" w:hAnsi="Times New Roman" w:cs="Times New Roman"/>
               </w:rPr>
-              <w:t>y</w:t>
+              <w:t>e</w:t>
             </w:r>
             <w:proofErr w:type="gramEnd"/>
             <w:r>
               <w:rPr>
                 <w:rFonts w:ascii="Times New Roman" w:hAnsi="Times New Roman" w:cs="Times New Roman"/>
               </w:rPr>
-              <w:t>.</w:t>
-            </w:r>
-            <w:r>
-              <w:rPr>
-                <w:rFonts w:ascii="Times New Roman" w:hAnsi="Times New Roman" w:cs="Times New Roman"/>
-              </w:rPr>
-              <w:t>additional_reqs</w:t>
+              <w:t>.start</w:t>
             </w:r>
             <w:proofErr w:type="spellEnd"/>
+            <w:r>
+              <w:rPr>
+                <w:rFonts w:ascii="Times New Roman" w:hAnsi="Times New Roman" w:cs="Times New Roman"/>
+              </w:rPr>
+              <w:t xml:space="preserve"> }}</w:t>
+            </w:r>
+          </w:p>
+          <w:p>
+            <w:pPr>
+              <w:pStyle w:val="Standard"/>
+              <w:rPr>
+                <w:rFonts w:ascii="Times New Roman" w:hAnsi="Times New Roman" w:cs="Times New Roman"/>
+              </w:rPr>
+            </w:pPr>
+            <w:proofErr w:type="gramStart"/>
+            <w:r>
+              <w:rPr>
+                <w:rFonts w:ascii="Times New Roman" w:hAnsi="Times New Roman" w:cs="Times New Roman"/>
+              </w:rPr>
+              <w:t xml:space="preserve">{{ </w:t>
+            </w:r>
+            <w:proofErr w:type="spellStart"/>
+            <w:r>
+              <w:rPr>
+                <w:rFonts w:ascii="Times New Roman" w:hAnsi="Times New Roman" w:cs="Times New Roman"/>
+              </w:rPr>
+              <w:t>e</w:t>
+            </w:r>
+            <w:r>
+              <w:rPr>
+                <w:rFonts w:ascii="Times New Roman" w:hAnsi="Times New Roman" w:cs="Times New Roman"/>
+              </w:rPr>
+              <w:t>.end</w:t>
+            </w:r>
+            <w:proofErr w:type="spellEnd"/>
+            <w:proofErr w:type="gramEnd"/>
             <w:r>
               <w:rPr>
                 <w:rFonts w:ascii="Times New Roman" w:hAnsi="Times New Roman" w:cs="Times New Roman"/>
@@ -7448,6 +7327,12 @@
         <w:tc>
           <w:tcPr>
             <w:tcW w:w="9350" w:type="dxa"/>
+            <w:tcBorders>
+              <w:top w:val="single" w:sz="2" w:space="0" w:color="auto"/>
+              <w:left w:val="single" w:sz="2" w:space="0" w:color="auto"/>
+              <w:bottom w:val="single" w:sz="2" w:space="0" w:color="auto"/>
+              <w:right w:val="single" w:sz="2" w:space="0" w:color="auto"/>
+            </w:tcBorders>
           </w:tcPr>
           <w:p>
             <w:pPr>
@@ -7491,6 +7376,61 @@
         <w:tc>
           <w:tcPr>
             <w:tcW w:w="9350" w:type="dxa"/>
+            <w:tcBorders>
+              <w:top w:val="single" w:sz="2" w:space="0" w:color="auto"/>
+              <w:left w:val="single" w:sz="2" w:space="0" w:color="auto"/>
+              <w:bottom w:val="single" w:sz="2" w:space="0" w:color="auto"/>
+              <w:right w:val="single" w:sz="2" w:space="0" w:color="auto"/>
+            </w:tcBorders>
+          </w:tcPr>
+          <w:p>
+            <w:pPr>
+              <w:pStyle w:val="Standard"/>
+              <w:rPr>
+                <w:rFonts w:ascii="Times New Roman" w:hAnsi="Times New Roman" w:cs="Times New Roman"/>
+                <w:bCs/>
+                <w:iCs/>
+              </w:rPr>
+            </w:pPr>
+            <w:r>
+              <w:rPr>
+                <w:rFonts w:ascii="Times New Roman" w:hAnsi="Times New Roman" w:cs="Times New Roman"/>
+                <w:bCs/>
+                <w:iCs/>
+              </w:rPr>
+              <w:t xml:space="preserve">{%tr </w:t>
+            </w:r>
+            <w:proofErr w:type="spellStart"/>
+            <w:r>
+              <w:rPr>
+                <w:rFonts w:ascii="Times New Roman" w:hAnsi="Times New Roman" w:cs="Times New Roman"/>
+                <w:bCs/>
+                <w:iCs/>
+              </w:rPr>
+              <w:t>endfor</w:t>
+            </w:r>
+            <w:proofErr w:type="spellEnd"/>
+            <w:r>
+              <w:rPr>
+                <w:rFonts w:ascii="Times New Roman" w:hAnsi="Times New Roman" w:cs="Times New Roman"/>
+                <w:bCs/>
+                <w:iCs/>
+              </w:rPr>
+              <w:t xml:space="preserve"> %}</w:t>
+            </w:r>
+          </w:p>
+        </w:tc>
+      </w:tr>
+      <w:tr>
+        <w:tc>
+          <w:tcPr>
+            <w:tcW w:w="9350" w:type="dxa"/>
+            <w:tcBorders>
+              <w:top w:val="single" w:sz="2" w:space="0" w:color="auto"/>
+              <w:left w:val="single" w:sz="2" w:space="0" w:color="auto"/>
+              <w:bottom w:val="single" w:sz="2" w:space="0" w:color="auto"/>
+              <w:right w:val="single" w:sz="2" w:space="0" w:color="auto"/>
+            </w:tcBorders>
           </w:tcPr>
           <w:p>
             <w:pPr>

</xml_diff>

<commit_message>
loop working, needs template changes
</commit_message>
<xml_diff>
--- a/docassemble/FddAnnualRenewal/data/templates/fdd_annual_renewal.docx
+++ b/docassemble/FddAnnualRenewal/data/templates/fdd_annual_renewal.docx
@@ -6577,7 +6577,7 @@
             <w:tcBorders>
               <w:top w:val="nil"/>
               <w:left w:val="single" w:sz="2" w:space="0" w:color="auto"/>
-              <w:bottom w:val="single" w:sz="2" w:space="0" w:color="auto"/>
+              <w:bottom w:val="single" w:sz="4" w:space="0" w:color="auto"/>
               <w:right w:val="single" w:sz="2" w:space="0" w:color="auto"/>
             </w:tcBorders>
           </w:tcPr>
@@ -6632,6 +6632,14 @@
               </w:rPr>
               <w:t>{%p endif %}</w:t>
             </w:r>
+          </w:p>
+          <w:p>
+            <w:pPr>
+              <w:pStyle w:val="Standard"/>
+              <w:rPr>
+                <w:rFonts w:ascii="Times New Roman" w:hAnsi="Times New Roman" w:cs="Times New Roman"/>
+              </w:rPr>
+            </w:pPr>
           </w:p>
           <w:p>
             <w:pPr>
@@ -6674,19 +6682,17 @@
           <w:rFonts w:ascii="Times New Roman" w:hAnsi="Times New Roman" w:cs="Times New Roman"/>
         </w:rPr>
       </w:pPr>
-      <w:proofErr w:type="gramStart"/>
       <w:r>
         <w:rPr>
           <w:rFonts w:ascii="Times New Roman" w:hAnsi="Times New Roman" w:cs="Times New Roman"/>
         </w:rPr>
-        <w:t>{{ states</w:t>
+        <w:t>{{ states }}</w:t>
       </w:r>
-      <w:proofErr w:type="gramEnd"/>
       <w:r>
         <w:rPr>
           <w:rFonts w:ascii="Times New Roman" w:hAnsi="Times New Roman" w:cs="Times New Roman"/>
         </w:rPr>
-        <w:t xml:space="preserve"> }}</w:t>
+        <w:t>.</w:t>
       </w:r>
     </w:p>
     <w:p/>
@@ -6758,6 +6764,7 @@
         <w:rPr>
           <w:rFonts w:ascii="Times New Roman" w:hAnsi="Times New Roman" w:cs="Times New Roman"/>
         </w:rPr>
+        <w:lastRenderedPageBreak/>
         <w:t>{%</w:t>
       </w:r>
       <w:r>
@@ -6798,7 +6805,6 @@
           <w:b/>
           <w:bCs/>
         </w:rPr>
-        <w:lastRenderedPageBreak/>
         <w:t xml:space="preserve">Financials: </w:t>
       </w:r>
       <w:r>
@@ -7143,12 +7149,36 @@
               </w:rPr>
               <w:t xml:space="preserve"> in </w:t>
             </w:r>
-            <w:r>
-              <w:rPr>
-                <w:rFonts w:ascii="Times New Roman" w:hAnsi="Times New Roman" w:cs="Times New Roman"/>
-              </w:rPr>
-              <w:t>employment</w:t>
-            </w:r>
+            <w:proofErr w:type="spellStart"/>
+            <w:r>
+              <w:rPr>
+                <w:rFonts w:ascii="Times New Roman" w:hAnsi="Times New Roman" w:cs="Times New Roman"/>
+              </w:rPr>
+              <w:t>franchise_seller</w:t>
+            </w:r>
+            <w:proofErr w:type="spellEnd"/>
+            <w:r>
+              <w:rPr>
+                <w:rFonts w:ascii="Times New Roman" w:hAnsi="Times New Roman" w:cs="Times New Roman"/>
+              </w:rPr>
+              <w:t>[</w:t>
+            </w:r>
+            <w:proofErr w:type="spellStart"/>
+            <w:r>
+              <w:rPr>
+                <w:rFonts w:ascii="Times New Roman" w:hAnsi="Times New Roman" w:cs="Times New Roman"/>
+              </w:rPr>
+              <w:t>i</w:t>
+            </w:r>
+            <w:proofErr w:type="spellEnd"/>
+            <w:proofErr w:type="gramStart"/>
+            <w:r>
+              <w:rPr>
+                <w:rFonts w:ascii="Times New Roman" w:hAnsi="Times New Roman" w:cs="Times New Roman"/>
+              </w:rPr>
+              <w:t>].employment</w:t>
+            </w:r>
+            <w:proofErr w:type="gramEnd"/>
             <w:r>
               <w:rPr>
                 <w:rFonts w:ascii="Times New Roman" w:hAnsi="Times New Roman" w:cs="Times New Roman"/>

</xml_diff>

<commit_message>
flow and template updates
</commit_message>
<xml_diff>
--- a/docassemble/FddAnnualRenewal/data/templates/fdd_annual_renewal.docx
+++ b/docassemble/FddAnnualRenewal/data/templates/fdd_annual_renewal.docx
@@ -19,7 +19,32 @@
           <w:bCs/>
           <w:u w:val="single"/>
         </w:rPr>
-        <w:t>{{ user</w:t>
+        <w:t xml:space="preserve">{{ </w:t>
+      </w:r>
+      <w:r>
+        <w:rPr>
+          <w:b/>
+          <w:bCs/>
+          <w:u w:val="single"/>
+        </w:rPr>
+        <w:t>capitalize</w:t>
+      </w:r>
+      <w:proofErr w:type="gramEnd"/>
+      <w:r>
+        <w:rPr>
+          <w:b/>
+          <w:bCs/>
+          <w:u w:val="single"/>
+        </w:rPr>
+        <w:t>(</w:t>
+      </w:r>
+      <w:r>
+        <w:rPr>
+          <w:b/>
+          <w:bCs/>
+          <w:u w:val="single"/>
+        </w:rPr>
+        <w:t>user</w:t>
       </w:r>
       <w:r>
         <w:rPr>
@@ -29,7 +54,14 @@
         </w:rPr>
         <w:t>s</w:t>
       </w:r>
-      <w:proofErr w:type="gramEnd"/>
+      <w:r>
+        <w:rPr>
+          <w:b/>
+          <w:bCs/>
+          <w:u w:val="single"/>
+        </w:rPr>
+        <w:t>)</w:t>
+      </w:r>
       <w:r>
         <w:rPr>
           <w:b/>
@@ -2368,51 +2400,87 @@
                 <w:rFonts w:ascii="Times New Roman" w:hAnsi="Times New Roman" w:cs="Times New Roman"/>
               </w:rPr>
             </w:pPr>
+            <w:proofErr w:type="gramStart"/>
             <w:r>
               <w:rPr>
                 <w:rFonts w:ascii="Times New Roman" w:hAnsi="Times New Roman" w:cs="Times New Roman"/>
               </w:rPr>
               <w:t>{{</w:t>
             </w:r>
+            <w:r>
+              <w:rPr>
+                <w:rFonts w:ascii="Times New Roman" w:hAnsi="Times New Roman" w:cs="Times New Roman"/>
+              </w:rPr>
+              <w:t xml:space="preserve"> </w:t>
+            </w:r>
             <w:proofErr w:type="spellStart"/>
+            <w:r>
+              <w:rPr>
+                <w:rFonts w:ascii="Times New Roman" w:hAnsi="Times New Roman" w:cs="Times New Roman"/>
+              </w:rPr>
+              <w:t>s</w:t>
+            </w:r>
+            <w:proofErr w:type="gramEnd"/>
+            <w:r>
+              <w:rPr>
+                <w:rFonts w:ascii="Times New Roman" w:hAnsi="Times New Roman" w:cs="Times New Roman"/>
+              </w:rPr>
+              <w:t>.what</w:t>
+            </w:r>
+            <w:proofErr w:type="spellEnd"/>
+            <w:r>
+              <w:rPr>
+                <w:rFonts w:ascii="Times New Roman" w:hAnsi="Times New Roman" w:cs="Times New Roman"/>
+              </w:rPr>
+              <w:t xml:space="preserve"> </w:t>
+            </w:r>
+            <w:r>
+              <w:rPr>
+                <w:rFonts w:ascii="Times New Roman" w:hAnsi="Times New Roman" w:cs="Times New Roman"/>
+              </w:rPr>
+              <w:t>}}</w:t>
+            </w:r>
+          </w:p>
+          <w:p>
+            <w:pPr>
+              <w:rPr>
+                <w:rFonts w:ascii="Times New Roman" w:hAnsi="Times New Roman" w:cs="Times New Roman"/>
+              </w:rPr>
+            </w:pPr>
             <w:proofErr w:type="gramStart"/>
             <w:r>
               <w:rPr>
                 <w:rFonts w:ascii="Times New Roman" w:hAnsi="Times New Roman" w:cs="Times New Roman"/>
               </w:rPr>
-              <w:t>s.what</w:t>
+              <w:t>{{</w:t>
+            </w:r>
+            <w:r>
+              <w:rPr>
+                <w:rFonts w:ascii="Times New Roman" w:hAnsi="Times New Roman" w:cs="Times New Roman"/>
+              </w:rPr>
+              <w:t xml:space="preserve"> currency</w:t>
+            </w:r>
+            <w:proofErr w:type="gramEnd"/>
+            <w:r>
+              <w:rPr>
+                <w:rFonts w:ascii="Times New Roman" w:hAnsi="Times New Roman" w:cs="Times New Roman"/>
+              </w:rPr>
+              <w:t>(</w:t>
+            </w:r>
+            <w:proofErr w:type="spellStart"/>
+            <w:r>
+              <w:rPr>
+                <w:rFonts w:ascii="Times New Roman" w:hAnsi="Times New Roman" w:cs="Times New Roman"/>
+              </w:rPr>
+              <w:t>s.revenue</w:t>
             </w:r>
             <w:proofErr w:type="spellEnd"/>
-            <w:proofErr w:type="gramEnd"/>
-            <w:r>
-              <w:rPr>
-                <w:rFonts w:ascii="Times New Roman" w:hAnsi="Times New Roman" w:cs="Times New Roman"/>
-              </w:rPr>
-              <w:t>}}</w:t>
-            </w:r>
-          </w:p>
-          <w:p>
-            <w:pPr>
-              <w:rPr>
-                <w:rFonts w:ascii="Times New Roman" w:hAnsi="Times New Roman" w:cs="Times New Roman"/>
-              </w:rPr>
-            </w:pPr>
-            <w:r>
-              <w:rPr>
-                <w:rFonts w:ascii="Times New Roman" w:hAnsi="Times New Roman" w:cs="Times New Roman"/>
-              </w:rPr>
-              <w:t>{{</w:t>
-            </w:r>
-            <w:proofErr w:type="spellStart"/>
-            <w:proofErr w:type="gramStart"/>
-            <w:r>
-              <w:rPr>
-                <w:rFonts w:ascii="Times New Roman" w:hAnsi="Times New Roman" w:cs="Times New Roman"/>
-              </w:rPr>
-              <w:t>s.revenue</w:t>
-            </w:r>
-            <w:proofErr w:type="spellEnd"/>
-            <w:proofErr w:type="gramEnd"/>
+            <w:r>
+              <w:rPr>
+                <w:rFonts w:ascii="Times New Roman" w:hAnsi="Times New Roman" w:cs="Times New Roman"/>
+              </w:rPr>
+              <w:t xml:space="preserve">) </w:t>
+            </w:r>
             <w:r>
               <w:rPr>
                 <w:rFonts w:ascii="Times New Roman" w:hAnsi="Times New Roman" w:cs="Times New Roman"/>
@@ -2575,40 +2643,40 @@
               </w:rPr>
               <w:t xml:space="preserve">Total: </w:t>
             </w:r>
+            <w:proofErr w:type="gramStart"/>
             <w:r>
               <w:rPr>
                 <w:rFonts w:ascii="Times New Roman" w:hAnsi="Times New Roman" w:cs="Times New Roman"/>
                 <w:bCs/>
                 <w:iCs/>
               </w:rPr>
-              <w:t>$</w:t>
-            </w:r>
-            <w:proofErr w:type="gramStart"/>
+              <w:t xml:space="preserve">{{ </w:t>
+            </w:r>
             <w:r>
               <w:rPr>
                 <w:rFonts w:ascii="Times New Roman" w:hAnsi="Times New Roman" w:cs="Times New Roman"/>
                 <w:bCs/>
                 <w:iCs/>
               </w:rPr>
-              <w:t xml:space="preserve">{{ </w:t>
-            </w:r>
-            <w:proofErr w:type="spellStart"/>
+              <w:t>currency</w:t>
+            </w:r>
+            <w:proofErr w:type="gramEnd"/>
             <w:r>
               <w:rPr>
                 <w:rFonts w:ascii="Times New Roman" w:hAnsi="Times New Roman" w:cs="Times New Roman"/>
                 <w:bCs/>
                 <w:iCs/>
               </w:rPr>
-              <w:t>revenue</w:t>
-            </w:r>
-            <w:proofErr w:type="gramEnd"/>
+              <w:t>(</w:t>
+            </w:r>
+            <w:proofErr w:type="spellStart"/>
             <w:r>
               <w:rPr>
                 <w:rFonts w:ascii="Times New Roman" w:hAnsi="Times New Roman" w:cs="Times New Roman"/>
                 <w:bCs/>
                 <w:iCs/>
               </w:rPr>
-              <w:t>_total</w:t>
+              <w:t>revenue_total</w:t>
             </w:r>
             <w:proofErr w:type="spellEnd"/>
             <w:r>
@@ -2617,6 +2685,14 @@
                 <w:bCs/>
                 <w:iCs/>
               </w:rPr>
+              <w:t>)</w:t>
+            </w:r>
+            <w:r>
+              <w:rPr>
+                <w:rFonts w:ascii="Times New Roman" w:hAnsi="Times New Roman" w:cs="Times New Roman"/>
+                <w:bCs/>
+                <w:iCs/>
+              </w:rPr>
               <w:t xml:space="preserve"> }}</w:t>
             </w:r>
           </w:p>
@@ -3060,50 +3136,14 @@
               <w:rPr>
                 <w:rFonts w:ascii="Times New Roman" w:hAnsi="Times New Roman" w:cs="Times New Roman"/>
               </w:rPr>
-              <w:t>{</w:t>
-            </w:r>
-            <w:r>
-              <w:rPr>
-                <w:rFonts w:ascii="Times New Roman" w:hAnsi="Times New Roman" w:cs="Times New Roman"/>
-              </w:rPr>
-              <w:t xml:space="preserve">% if </w:t>
+              <w:t xml:space="preserve">{% if </w:t>
             </w:r>
             <w:proofErr w:type="spellStart"/>
             <w:r>
               <w:rPr>
                 <w:rFonts w:ascii="Times New Roman" w:hAnsi="Times New Roman" w:cs="Times New Roman"/>
               </w:rPr>
-              <w:t>a</w:t>
-            </w:r>
-            <w:r>
-              <w:rPr>
-                <w:rFonts w:ascii="Times New Roman" w:hAnsi="Times New Roman" w:cs="Times New Roman"/>
-              </w:rPr>
-              <w:t>ctive</w:t>
-            </w:r>
-            <w:r>
-              <w:rPr>
-                <w:rFonts w:ascii="Times New Roman" w:hAnsi="Times New Roman" w:cs="Times New Roman"/>
-              </w:rPr>
-              <w:t>_</w:t>
-            </w:r>
-            <w:r>
-              <w:rPr>
-                <w:rFonts w:ascii="Times New Roman" w:hAnsi="Times New Roman" w:cs="Times New Roman"/>
-              </w:rPr>
-              <w:t>advertising</w:t>
-            </w:r>
-            <w:r>
-              <w:rPr>
-                <w:rFonts w:ascii="Times New Roman" w:hAnsi="Times New Roman" w:cs="Times New Roman"/>
-              </w:rPr>
-              <w:t>_</w:t>
-            </w:r>
-            <w:r>
-              <w:rPr>
-                <w:rFonts w:ascii="Times New Roman" w:hAnsi="Times New Roman" w:cs="Times New Roman"/>
-              </w:rPr>
-              <w:t>fund</w:t>
+              <w:t>active_advertising_fund</w:t>
             </w:r>
             <w:proofErr w:type="spellEnd"/>
             <w:r>
@@ -3125,17 +3165,79 @@
               </w:rPr>
               <w:t xml:space="preserve">Total Expense Amount: </w:t>
             </w:r>
-            <w:r>
-              <w:rPr>
-                <w:rFonts w:ascii="Times New Roman" w:hAnsi="Times New Roman" w:cs="Times New Roman"/>
-              </w:rPr>
-              <w:t>$</w:t>
-            </w:r>
             <w:proofErr w:type="gramStart"/>
             <w:r>
               <w:rPr>
                 <w:rFonts w:ascii="Times New Roman" w:hAnsi="Times New Roman" w:cs="Times New Roman"/>
               </w:rPr>
+              <w:t>{{ currency</w:t>
+            </w:r>
+            <w:proofErr w:type="gramEnd"/>
+            <w:r>
+              <w:rPr>
+                <w:rFonts w:ascii="Times New Roman" w:hAnsi="Times New Roman" w:cs="Times New Roman"/>
+              </w:rPr>
+              <w:t>(</w:t>
+            </w:r>
+            <w:proofErr w:type="spellStart"/>
+            <w:r>
+              <w:rPr>
+                <w:rFonts w:ascii="Times New Roman" w:hAnsi="Times New Roman" w:cs="Times New Roman"/>
+              </w:rPr>
+              <w:t>expense_total_amount</w:t>
+            </w:r>
+            <w:proofErr w:type="spellEnd"/>
+            <w:r>
+              <w:rPr>
+                <w:rFonts w:ascii="Times New Roman" w:hAnsi="Times New Roman" w:cs="Times New Roman"/>
+              </w:rPr>
+              <w:t>) }}</w:t>
+            </w:r>
+          </w:p>
+          <w:p>
+            <w:pPr>
+              <w:rPr>
+                <w:rFonts w:ascii="Times New Roman" w:hAnsi="Times New Roman" w:cs="Times New Roman"/>
+              </w:rPr>
+            </w:pPr>
+            <w:r>
+              <w:rPr>
+                <w:rFonts w:ascii="Times New Roman" w:hAnsi="Times New Roman" w:cs="Times New Roman"/>
+              </w:rPr>
+              <w:t xml:space="preserve">Production: </w:t>
+            </w:r>
+            <w:proofErr w:type="gramStart"/>
+            <w:r>
+              <w:rPr>
+                <w:rFonts w:ascii="Times New Roman" w:hAnsi="Times New Roman" w:cs="Times New Roman"/>
+              </w:rPr>
+              <w:t>{{ production</w:t>
+            </w:r>
+            <w:proofErr w:type="gramEnd"/>
+            <w:r>
+              <w:rPr>
+                <w:rFonts w:ascii="Times New Roman" w:hAnsi="Times New Roman" w:cs="Times New Roman"/>
+              </w:rPr>
+              <w:t xml:space="preserve"> }}%</w:t>
+            </w:r>
+          </w:p>
+          <w:p>
+            <w:pPr>
+              <w:rPr>
+                <w:rFonts w:ascii="Times New Roman" w:hAnsi="Times New Roman" w:cs="Times New Roman"/>
+              </w:rPr>
+            </w:pPr>
+            <w:r>
+              <w:rPr>
+                <w:rFonts w:ascii="Times New Roman" w:hAnsi="Times New Roman" w:cs="Times New Roman"/>
+              </w:rPr>
+              <w:t xml:space="preserve">Media Placement: </w:t>
+            </w:r>
+            <w:proofErr w:type="gramStart"/>
+            <w:r>
+              <w:rPr>
+                <w:rFonts w:ascii="Times New Roman" w:hAnsi="Times New Roman" w:cs="Times New Roman"/>
+              </w:rPr>
               <w:t xml:space="preserve">{{ </w:t>
             </w:r>
             <w:proofErr w:type="spellStart"/>
@@ -3143,249 +3245,116 @@
               <w:rPr>
                 <w:rFonts w:ascii="Times New Roman" w:hAnsi="Times New Roman" w:cs="Times New Roman"/>
               </w:rPr>
-              <w:t>expense</w:t>
+              <w:t>media</w:t>
             </w:r>
             <w:proofErr w:type="gramEnd"/>
             <w:r>
               <w:rPr>
                 <w:rFonts w:ascii="Times New Roman" w:hAnsi="Times New Roman" w:cs="Times New Roman"/>
               </w:rPr>
-              <w:t>_total_amount</w:t>
+              <w:t>_placement</w:t>
             </w:r>
             <w:proofErr w:type="spellEnd"/>
             <w:r>
               <w:rPr>
                 <w:rFonts w:ascii="Times New Roman" w:hAnsi="Times New Roman" w:cs="Times New Roman"/>
               </w:rPr>
+              <w:t xml:space="preserve"> }}%</w:t>
+            </w:r>
+          </w:p>
+          <w:p>
+            <w:pPr>
+              <w:rPr>
+                <w:rFonts w:ascii="Times New Roman" w:hAnsi="Times New Roman" w:cs="Times New Roman"/>
+              </w:rPr>
+            </w:pPr>
+            <w:r>
+              <w:rPr>
+                <w:rFonts w:ascii="Times New Roman" w:hAnsi="Times New Roman" w:cs="Times New Roman"/>
+              </w:rPr>
+              <w:t xml:space="preserve">Administrative: </w:t>
+            </w:r>
+            <w:proofErr w:type="gramStart"/>
+            <w:r>
+              <w:rPr>
+                <w:rFonts w:ascii="Times New Roman" w:hAnsi="Times New Roman" w:cs="Times New Roman"/>
+              </w:rPr>
+              <w:t>{{ administrative</w:t>
+            </w:r>
+            <w:proofErr w:type="gramEnd"/>
+            <w:r>
+              <w:rPr>
+                <w:rFonts w:ascii="Times New Roman" w:hAnsi="Times New Roman" w:cs="Times New Roman"/>
+              </w:rPr>
+              <w:t xml:space="preserve"> }}%</w:t>
+            </w:r>
+          </w:p>
+          <w:p>
+            <w:pPr>
+              <w:rPr>
+                <w:rFonts w:ascii="Times New Roman" w:hAnsi="Times New Roman" w:cs="Times New Roman"/>
+              </w:rPr>
+            </w:pPr>
+            <w:r>
+              <w:rPr>
+                <w:rFonts w:ascii="Times New Roman" w:hAnsi="Times New Roman" w:cs="Times New Roman"/>
+              </w:rPr>
+              <w:t xml:space="preserve">Other: </w:t>
+            </w:r>
+            <w:proofErr w:type="gramStart"/>
+            <w:r>
+              <w:rPr>
+                <w:rFonts w:ascii="Times New Roman" w:hAnsi="Times New Roman" w:cs="Times New Roman"/>
+              </w:rPr>
+              <w:t>{{ other</w:t>
+            </w:r>
+            <w:proofErr w:type="gramEnd"/>
+            <w:r>
+              <w:rPr>
+                <w:rFonts w:ascii="Times New Roman" w:hAnsi="Times New Roman" w:cs="Times New Roman"/>
+              </w:rPr>
+              <w:t xml:space="preserve"> }}%, {{ </w:t>
+            </w:r>
+            <w:proofErr w:type="spellStart"/>
+            <w:r>
+              <w:rPr>
+                <w:rFonts w:ascii="Times New Roman" w:hAnsi="Times New Roman" w:cs="Times New Roman"/>
+              </w:rPr>
+              <w:t>other_description</w:t>
+            </w:r>
+            <w:proofErr w:type="spellEnd"/>
+            <w:r>
+              <w:rPr>
+                <w:rFonts w:ascii="Times New Roman" w:hAnsi="Times New Roman" w:cs="Times New Roman"/>
+              </w:rPr>
               <w:t xml:space="preserve"> }}</w:t>
             </w:r>
           </w:p>
           <w:p>
             <w:pPr>
-              <w:pStyle w:val="Standard"/>
-            </w:pPr>
-            <w:r>
-              <w:t xml:space="preserve">Production: </w:t>
+              <w:rPr>
+                <w:rFonts w:ascii="Times New Roman" w:hAnsi="Times New Roman" w:cs="Times New Roman"/>
+              </w:rPr>
+            </w:pPr>
+            <w:r>
+              <w:rPr>
+                <w:rFonts w:ascii="Times New Roman" w:hAnsi="Times New Roman" w:cs="Times New Roman"/>
+              </w:rPr>
+              <w:t xml:space="preserve">{% else </w:t>
             </w:r>
             <w:proofErr w:type="gramStart"/>
             <w:r>
               <w:rPr>
                 <w:rFonts w:ascii="Times New Roman" w:hAnsi="Times New Roman" w:cs="Times New Roman"/>
               </w:rPr>
-              <w:t xml:space="preserve">{{ </w:t>
-            </w:r>
-            <w:r>
-              <w:rPr>
-                <w:rFonts w:ascii="Times New Roman" w:hAnsi="Times New Roman" w:cs="Times New Roman"/>
-              </w:rPr>
-              <w:t>production</w:t>
+              <w:t>%}N</w:t>
             </w:r>
             <w:proofErr w:type="gramEnd"/>
             <w:r>
               <w:rPr>
                 <w:rFonts w:ascii="Times New Roman" w:hAnsi="Times New Roman" w:cs="Times New Roman"/>
               </w:rPr>
-              <w:t xml:space="preserve"> }}</w:t>
-            </w:r>
-            <w:r>
-              <w:rPr>
-                <w:rFonts w:ascii="Times New Roman" w:hAnsi="Times New Roman" w:cs="Times New Roman"/>
-              </w:rPr>
-              <w:t>%</w:t>
-            </w:r>
-          </w:p>
-          <w:p>
-            <w:pPr>
-              <w:pStyle w:val="Standard"/>
-            </w:pPr>
-            <w:r>
-              <w:t>Media Placement:</w:t>
-            </w:r>
-            <w:r>
-              <w:rPr>
-                <w:rFonts w:ascii="Times New Roman" w:hAnsi="Times New Roman" w:cs="Times New Roman"/>
-              </w:rPr>
-              <w:t xml:space="preserve"> </w:t>
-            </w:r>
-            <w:proofErr w:type="gramStart"/>
-            <w:r>
-              <w:rPr>
-                <w:rFonts w:ascii="Times New Roman" w:hAnsi="Times New Roman" w:cs="Times New Roman"/>
-              </w:rPr>
-              <w:t xml:space="preserve">{{ </w:t>
-            </w:r>
-            <w:proofErr w:type="spellStart"/>
-            <w:r>
-              <w:rPr>
-                <w:rFonts w:ascii="Times New Roman" w:hAnsi="Times New Roman" w:cs="Times New Roman"/>
-              </w:rPr>
-              <w:t>media</w:t>
-            </w:r>
-            <w:proofErr w:type="gramEnd"/>
-            <w:r>
-              <w:rPr>
-                <w:rFonts w:ascii="Times New Roman" w:hAnsi="Times New Roman" w:cs="Times New Roman"/>
-              </w:rPr>
-              <w:t>_placement</w:t>
-            </w:r>
-            <w:proofErr w:type="spellEnd"/>
-            <w:r>
-              <w:rPr>
-                <w:rFonts w:ascii="Times New Roman" w:hAnsi="Times New Roman" w:cs="Times New Roman"/>
-              </w:rPr>
-              <w:t xml:space="preserve"> }}</w:t>
-            </w:r>
-            <w:r>
-              <w:rPr>
-                <w:rFonts w:ascii="Times New Roman" w:hAnsi="Times New Roman" w:cs="Times New Roman"/>
-              </w:rPr>
-              <w:t>%</w:t>
-            </w:r>
-          </w:p>
-          <w:p>
-            <w:pPr>
-              <w:pStyle w:val="Standard"/>
-            </w:pPr>
-            <w:r>
-              <w:t>Administrative</w:t>
-            </w:r>
-            <w:r>
-              <w:tab/>
-              <w:t xml:space="preserve">: </w:t>
-            </w:r>
-            <w:proofErr w:type="gramStart"/>
-            <w:r>
-              <w:rPr>
-                <w:rFonts w:ascii="Times New Roman" w:hAnsi="Times New Roman" w:cs="Times New Roman"/>
-              </w:rPr>
-              <w:t xml:space="preserve">{{ </w:t>
-            </w:r>
-            <w:r>
-              <w:rPr>
-                <w:rFonts w:ascii="Times New Roman" w:hAnsi="Times New Roman" w:cs="Times New Roman"/>
-              </w:rPr>
-              <w:t>administrative</w:t>
-            </w:r>
-            <w:proofErr w:type="gramEnd"/>
-            <w:r>
-              <w:rPr>
-                <w:rFonts w:ascii="Times New Roman" w:hAnsi="Times New Roman" w:cs="Times New Roman"/>
-              </w:rPr>
-              <w:t xml:space="preserve"> }}</w:t>
-            </w:r>
-            <w:r>
-              <w:rPr>
-                <w:rFonts w:ascii="Times New Roman" w:hAnsi="Times New Roman" w:cs="Times New Roman"/>
-              </w:rPr>
-              <w:t>%</w:t>
-            </w:r>
-          </w:p>
-          <w:p>
-            <w:pPr>
-              <w:pStyle w:val="Standard"/>
-              <w:rPr>
-                <w:rFonts w:ascii="Times New Roman" w:hAnsi="Times New Roman" w:cs="Times New Roman"/>
-              </w:rPr>
-            </w:pPr>
-            <w:r>
-              <w:t xml:space="preserve">Other: </w:t>
-            </w:r>
-            <w:proofErr w:type="gramStart"/>
-            <w:r>
-              <w:rPr>
-                <w:rFonts w:ascii="Times New Roman" w:hAnsi="Times New Roman" w:cs="Times New Roman"/>
-              </w:rPr>
-              <w:t xml:space="preserve">{{ </w:t>
-            </w:r>
-            <w:r>
-              <w:rPr>
-                <w:rFonts w:ascii="Times New Roman" w:hAnsi="Times New Roman" w:cs="Times New Roman"/>
-              </w:rPr>
-              <w:t>other</w:t>
-            </w:r>
-            <w:proofErr w:type="gramEnd"/>
-            <w:r>
-              <w:rPr>
-                <w:rFonts w:ascii="Times New Roman" w:hAnsi="Times New Roman" w:cs="Times New Roman"/>
-              </w:rPr>
-              <w:t xml:space="preserve"> </w:t>
-            </w:r>
-            <w:r>
-              <w:rPr>
-                <w:rFonts w:ascii="Times New Roman" w:hAnsi="Times New Roman" w:cs="Times New Roman"/>
-              </w:rPr>
-              <w:t>}}</w:t>
-            </w:r>
-            <w:r>
-              <w:rPr>
-                <w:rFonts w:ascii="Times New Roman" w:hAnsi="Times New Roman" w:cs="Times New Roman"/>
-              </w:rPr>
-              <w:t>%</w:t>
-            </w:r>
-            <w:r>
-              <w:rPr>
-                <w:rFonts w:ascii="Times New Roman" w:hAnsi="Times New Roman" w:cs="Times New Roman"/>
-              </w:rPr>
-              <w:t xml:space="preserve">, {{ </w:t>
-            </w:r>
-            <w:proofErr w:type="spellStart"/>
-            <w:r>
-              <w:rPr>
-                <w:rFonts w:ascii="Times New Roman" w:hAnsi="Times New Roman" w:cs="Times New Roman"/>
-              </w:rPr>
-              <w:t>other_description</w:t>
-            </w:r>
-            <w:proofErr w:type="spellEnd"/>
-            <w:r>
-              <w:rPr>
-                <w:rFonts w:ascii="Times New Roman" w:hAnsi="Times New Roman" w:cs="Times New Roman"/>
-              </w:rPr>
-              <w:t xml:space="preserve"> </w:t>
-            </w:r>
-            <w:r>
-              <w:rPr>
-                <w:rFonts w:ascii="Times New Roman" w:hAnsi="Times New Roman" w:cs="Times New Roman"/>
-              </w:rPr>
-              <w:t>}}</w:t>
-            </w:r>
-          </w:p>
-          <w:p>
-            <w:pPr>
-              <w:rPr>
-                <w:rFonts w:ascii="Times New Roman" w:hAnsi="Times New Roman" w:cs="Times New Roman"/>
-              </w:rPr>
-            </w:pPr>
-            <w:r>
-              <w:rPr>
-                <w:rFonts w:ascii="Times New Roman" w:hAnsi="Times New Roman" w:cs="Times New Roman"/>
-              </w:rPr>
-              <w:t xml:space="preserve">{% else </w:t>
-            </w:r>
-            <w:proofErr w:type="gramStart"/>
-            <w:r>
-              <w:rPr>
-                <w:rFonts w:ascii="Times New Roman" w:hAnsi="Times New Roman" w:cs="Times New Roman"/>
-              </w:rPr>
-              <w:t>%}</w:t>
-            </w:r>
-            <w:r>
-              <w:rPr>
-                <w:rFonts w:ascii="Times New Roman" w:hAnsi="Times New Roman" w:cs="Times New Roman"/>
-              </w:rPr>
-              <w:t>N</w:t>
-            </w:r>
-            <w:proofErr w:type="gramEnd"/>
-            <w:r>
-              <w:rPr>
-                <w:rFonts w:ascii="Times New Roman" w:hAnsi="Times New Roman" w:cs="Times New Roman"/>
-              </w:rPr>
-              <w:t>/A</w:t>
-            </w:r>
-            <w:r>
-              <w:rPr>
-                <w:rFonts w:ascii="Times New Roman" w:hAnsi="Times New Roman" w:cs="Times New Roman"/>
-              </w:rPr>
-              <w:t>{% endif %}</w:t>
+              <w:t>/A{% endif %}</w:t>
             </w:r>
           </w:p>
         </w:tc>
@@ -5832,6 +5801,10 @@
           <w:p>
             <w:pPr>
               <w:pStyle w:val="Standard"/>
+              <w:numPr>
+                <w:ilvl w:val="0"/>
+                <w:numId w:val="6"/>
+              </w:numPr>
               <w:rPr>
                 <w:rFonts w:ascii="Times New Roman" w:hAnsi="Times New Roman" w:cs="Times New Roman"/>
               </w:rPr>
@@ -5858,15 +5831,12 @@
               </w:rPr>
               <w:t>.name }}</w:t>
             </w:r>
-          </w:p>
-          <w:p>
-            <w:pPr>
-              <w:pStyle w:val="Standard"/>
-              <w:rPr>
-                <w:rFonts w:ascii="Times New Roman" w:hAnsi="Times New Roman" w:cs="Times New Roman"/>
-              </w:rPr>
-            </w:pPr>
-            <w:proofErr w:type="gramStart"/>
+            <w:r>
+              <w:rPr>
+                <w:rFonts w:ascii="Times New Roman" w:hAnsi="Times New Roman" w:cs="Times New Roman"/>
+              </w:rPr>
+              <w:br/>
+            </w:r>
             <w:r>
               <w:rPr>
                 <w:rFonts w:ascii="Times New Roman" w:hAnsi="Times New Roman" w:cs="Times New Roman"/>
@@ -5882,7 +5852,6 @@
               </w:rPr>
               <w:t>j</w:t>
             </w:r>
-            <w:proofErr w:type="gramEnd"/>
             <w:r>
               <w:rPr>
                 <w:rFonts w:ascii="Times New Roman" w:hAnsi="Times New Roman" w:cs="Times New Roman"/>
@@ -5896,15 +5865,12 @@
               </w:rPr>
               <w:t xml:space="preserve"> }}</w:t>
             </w:r>
-          </w:p>
-          <w:p>
-            <w:pPr>
-              <w:pStyle w:val="Standard"/>
-              <w:rPr>
-                <w:rFonts w:ascii="Times New Roman" w:hAnsi="Times New Roman" w:cs="Times New Roman"/>
-              </w:rPr>
-            </w:pPr>
-            <w:proofErr w:type="gramStart"/>
+            <w:r>
+              <w:rPr>
+                <w:rFonts w:ascii="Times New Roman" w:hAnsi="Times New Roman" w:cs="Times New Roman"/>
+              </w:rPr>
+              <w:br/>
+            </w:r>
             <w:r>
               <w:rPr>
                 <w:rFonts w:ascii="Times New Roman" w:hAnsi="Times New Roman" w:cs="Times New Roman"/>
@@ -5920,7 +5886,6 @@
               </w:rPr>
               <w:t>j</w:t>
             </w:r>
-            <w:proofErr w:type="gramEnd"/>
             <w:r>
               <w:rPr>
                 <w:rFonts w:ascii="Times New Roman" w:hAnsi="Times New Roman" w:cs="Times New Roman"/>
@@ -5933,6 +5898,12 @@
                 <w:rFonts w:ascii="Times New Roman" w:hAnsi="Times New Roman" w:cs="Times New Roman"/>
               </w:rPr>
               <w:t xml:space="preserve"> }}</w:t>
+            </w:r>
+            <w:r>
+              <w:rPr>
+                <w:rFonts w:ascii="Times New Roman" w:hAnsi="Times New Roman" w:cs="Times New Roman"/>
+              </w:rPr>
+              <w:br/>
             </w:r>
           </w:p>
         </w:tc>
@@ -6093,24 +6064,32 @@
               <w:pStyle w:val="Standard"/>
               <w:rPr>
                 <w:rFonts w:ascii="Times New Roman" w:hAnsi="Times New Roman" w:cs="Times New Roman"/>
+              </w:rPr>
+            </w:pPr>
+            <w:r>
+              <w:rPr>
+                <w:rFonts w:ascii="Times New Roman" w:hAnsi="Times New Roman" w:cs="Times New Roman"/>
                 <w:b/>
                 <w:bCs/>
               </w:rPr>
-            </w:pPr>
-            <w:r>
+              <w:t xml:space="preserve">Current Franchisees: </w:t>
+            </w:r>
+            <w:r>
+              <w:rPr>
+                <w:rFonts w:ascii="Times New Roman" w:hAnsi="Times New Roman" w:cs="Times New Roman"/>
+              </w:rPr>
+              <w:t>None.</w:t>
+            </w:r>
+          </w:p>
+          <w:p>
+            <w:pPr>
+              <w:pStyle w:val="Standard"/>
               <w:rPr>
                 <w:rFonts w:ascii="Times New Roman" w:hAnsi="Times New Roman" w:cs="Times New Roman"/>
                 <w:b/>
                 <w:bCs/>
               </w:rPr>
-              <w:t xml:space="preserve">Current Franchisees: </w:t>
-            </w:r>
-            <w:r>
-              <w:rPr>
-                <w:rFonts w:ascii="Times New Roman" w:hAnsi="Times New Roman" w:cs="Times New Roman"/>
-              </w:rPr>
-              <w:t>None.</w:t>
-            </w:r>
+            </w:pPr>
           </w:p>
         </w:tc>
       </w:tr>
@@ -6445,6 +6424,10 @@
           <w:p>
             <w:pPr>
               <w:pStyle w:val="Standard"/>
+              <w:numPr>
+                <w:ilvl w:val="0"/>
+                <w:numId w:val="7"/>
+              </w:numPr>
               <w:rPr>
                 <w:rFonts w:ascii="Times New Roman" w:hAnsi="Times New Roman" w:cs="Times New Roman"/>
               </w:rPr>
@@ -6471,15 +6454,12 @@
               </w:rPr>
               <w:t>.name }}</w:t>
             </w:r>
-          </w:p>
-          <w:p>
-            <w:pPr>
-              <w:pStyle w:val="Standard"/>
-              <w:rPr>
-                <w:rFonts w:ascii="Times New Roman" w:hAnsi="Times New Roman" w:cs="Times New Roman"/>
-              </w:rPr>
-            </w:pPr>
-            <w:proofErr w:type="gramStart"/>
+            <w:r>
+              <w:rPr>
+                <w:rFonts w:ascii="Times New Roman" w:hAnsi="Times New Roman" w:cs="Times New Roman"/>
+              </w:rPr>
+              <w:br/>
+            </w:r>
             <w:r>
               <w:rPr>
                 <w:rFonts w:ascii="Times New Roman" w:hAnsi="Times New Roman" w:cs="Times New Roman"/>
@@ -6493,22 +6473,47 @@
                 <w:bCs/>
                 <w:iCs/>
               </w:rPr>
-              <w:t>k</w:t>
-            </w:r>
-            <w:proofErr w:type="gramEnd"/>
+              <w:t>k.</w:t>
+            </w:r>
+            <w:r>
+              <w:rPr>
+                <w:rFonts w:ascii="Times New Roman" w:hAnsi="Times New Roman" w:cs="Times New Roman"/>
+              </w:rPr>
+              <w:t>address.address</w:t>
+            </w:r>
+            <w:proofErr w:type="spellEnd"/>
+            <w:r>
+              <w:rPr>
+                <w:rFonts w:ascii="Times New Roman" w:hAnsi="Times New Roman" w:cs="Times New Roman"/>
+              </w:rPr>
+              <w:t xml:space="preserve"> }}</w:t>
+            </w:r>
+            <w:r>
+              <w:rPr>
+                <w:rFonts w:ascii="Times New Roman" w:hAnsi="Times New Roman" w:cs="Times New Roman"/>
+              </w:rPr>
+              <w:br/>
+            </w:r>
+            <w:r>
+              <w:rPr>
+                <w:rFonts w:ascii="Times New Roman" w:hAnsi="Times New Roman" w:cs="Times New Roman"/>
+              </w:rPr>
+              <w:t xml:space="preserve">{{ </w:t>
+            </w:r>
+            <w:proofErr w:type="spellStart"/>
             <w:r>
               <w:rPr>
                 <w:rFonts w:ascii="Times New Roman" w:hAnsi="Times New Roman" w:cs="Times New Roman"/>
                 <w:bCs/>
                 <w:iCs/>
               </w:rPr>
-              <w:t>.</w:t>
-            </w:r>
-            <w:r>
-              <w:rPr>
-                <w:rFonts w:ascii="Times New Roman" w:hAnsi="Times New Roman" w:cs="Times New Roman"/>
-              </w:rPr>
-              <w:t>address.address</w:t>
+              <w:t>k</w:t>
+            </w:r>
+            <w:r>
+              <w:rPr>
+                <w:rFonts w:ascii="Times New Roman" w:hAnsi="Times New Roman" w:cs="Times New Roman"/>
+              </w:rPr>
+              <w:t>.phone_number</w:t>
             </w:r>
             <w:proofErr w:type="spellEnd"/>
             <w:r>
@@ -6517,7 +6522,46 @@
               </w:rPr>
               <w:t xml:space="preserve"> }}</w:t>
             </w:r>
-          </w:p>
+            <w:r>
+              <w:rPr>
+                <w:rFonts w:ascii="Times New Roman" w:hAnsi="Times New Roman" w:cs="Times New Roman"/>
+              </w:rPr>
+              <w:br/>
+            </w:r>
+          </w:p>
+        </w:tc>
+      </w:tr>
+      <w:tr>
+        <w:tc>
+          <w:tcPr>
+            <w:tcW w:w="1041" w:type="dxa"/>
+            <w:vMerge/>
+            <w:tcBorders>
+              <w:left w:val="single" w:sz="2" w:space="0" w:color="auto"/>
+              <w:right w:val="single" w:sz="2" w:space="0" w:color="auto"/>
+            </w:tcBorders>
+            <w:vAlign w:val="center"/>
+          </w:tcPr>
+          <w:p>
+            <w:pPr>
+              <w:jc w:val="center"/>
+              <w:rPr>
+                <w:rFonts w:ascii="Times New Roman" w:hAnsi="Times New Roman" w:cs="Times New Roman"/>
+              </w:rPr>
+            </w:pPr>
+          </w:p>
+        </w:tc>
+        <w:tc>
+          <w:tcPr>
+            <w:tcW w:w="8273" w:type="dxa"/>
+            <w:gridSpan w:val="2"/>
+            <w:tcBorders>
+              <w:top w:val="nil"/>
+              <w:left w:val="single" w:sz="2" w:space="0" w:color="auto"/>
+              <w:bottom w:val="nil"/>
+              <w:right w:val="single" w:sz="2" w:space="0" w:color="auto"/>
+            </w:tcBorders>
+          </w:tcPr>
           <w:p>
             <w:pPr>
               <w:pStyle w:val="Standard"/>
@@ -6525,12 +6569,269 @@
                 <w:rFonts w:ascii="Times New Roman" w:hAnsi="Times New Roman" w:cs="Times New Roman"/>
               </w:rPr>
             </w:pPr>
-            <w:proofErr w:type="gramStart"/>
-            <w:r>
-              <w:rPr>
-                <w:rFonts w:ascii="Times New Roman" w:hAnsi="Times New Roman" w:cs="Times New Roman"/>
-              </w:rPr>
-              <w:t xml:space="preserve">{{ </w:t>
+            <w:r>
+              <w:rPr>
+                <w:rFonts w:ascii="Times New Roman" w:hAnsi="Times New Roman" w:cs="Times New Roman"/>
+              </w:rPr>
+              <w:t xml:space="preserve">{%tr </w:t>
+            </w:r>
+            <w:proofErr w:type="spellStart"/>
+            <w:r>
+              <w:rPr>
+                <w:rFonts w:ascii="Times New Roman" w:hAnsi="Times New Roman" w:cs="Times New Roman"/>
+              </w:rPr>
+              <w:t>endfor</w:t>
+            </w:r>
+            <w:proofErr w:type="spellEnd"/>
+            <w:r>
+              <w:rPr>
+                <w:rFonts w:ascii="Times New Roman" w:hAnsi="Times New Roman" w:cs="Times New Roman"/>
+              </w:rPr>
+              <w:t xml:space="preserve"> %}</w:t>
+            </w:r>
+          </w:p>
+        </w:tc>
+      </w:tr>
+      <w:tr>
+        <w:tc>
+          <w:tcPr>
+            <w:tcW w:w="1041" w:type="dxa"/>
+            <w:vMerge/>
+            <w:tcBorders>
+              <w:left w:val="single" w:sz="2" w:space="0" w:color="auto"/>
+              <w:right w:val="single" w:sz="2" w:space="0" w:color="auto"/>
+            </w:tcBorders>
+            <w:vAlign w:val="center"/>
+          </w:tcPr>
+          <w:p>
+            <w:pPr>
+              <w:jc w:val="center"/>
+              <w:rPr>
+                <w:rFonts w:ascii="Times New Roman" w:hAnsi="Times New Roman" w:cs="Times New Roman"/>
+              </w:rPr>
+            </w:pPr>
+          </w:p>
+        </w:tc>
+        <w:tc>
+          <w:tcPr>
+            <w:tcW w:w="8273" w:type="dxa"/>
+            <w:gridSpan w:val="2"/>
+            <w:tcBorders>
+              <w:top w:val="nil"/>
+              <w:left w:val="single" w:sz="2" w:space="0" w:color="auto"/>
+              <w:bottom w:val="nil"/>
+              <w:right w:val="single" w:sz="2" w:space="0" w:color="auto"/>
+            </w:tcBorders>
+          </w:tcPr>
+          <w:p>
+            <w:pPr>
+              <w:pStyle w:val="Standard"/>
+              <w:rPr>
+                <w:rFonts w:ascii="Times New Roman" w:hAnsi="Times New Roman" w:cs="Times New Roman"/>
+              </w:rPr>
+            </w:pPr>
+            <w:r>
+              <w:rPr>
+                <w:rFonts w:ascii="Times New Roman" w:hAnsi="Times New Roman" w:cs="Times New Roman"/>
+              </w:rPr>
+              <w:t>{%</w:t>
+            </w:r>
+            <w:r>
+              <w:rPr>
+                <w:rFonts w:ascii="Times New Roman" w:hAnsi="Times New Roman" w:cs="Times New Roman"/>
+              </w:rPr>
+              <w:t>tr</w:t>
+            </w:r>
+            <w:r>
+              <w:rPr>
+                <w:rFonts w:ascii="Times New Roman" w:hAnsi="Times New Roman" w:cs="Times New Roman"/>
+              </w:rPr>
+              <w:t xml:space="preserve"> else %}</w:t>
+            </w:r>
+          </w:p>
+        </w:tc>
+      </w:tr>
+      <w:tr>
+        <w:tc>
+          <w:tcPr>
+            <w:tcW w:w="1041" w:type="dxa"/>
+            <w:vMerge/>
+            <w:tcBorders>
+              <w:left w:val="single" w:sz="2" w:space="0" w:color="auto"/>
+              <w:right w:val="single" w:sz="2" w:space="0" w:color="auto"/>
+            </w:tcBorders>
+            <w:vAlign w:val="center"/>
+          </w:tcPr>
+          <w:p>
+            <w:pPr>
+              <w:jc w:val="center"/>
+              <w:rPr>
+                <w:rFonts w:ascii="Times New Roman" w:hAnsi="Times New Roman" w:cs="Times New Roman"/>
+              </w:rPr>
+            </w:pPr>
+          </w:p>
+        </w:tc>
+        <w:tc>
+          <w:tcPr>
+            <w:tcW w:w="8273" w:type="dxa"/>
+            <w:gridSpan w:val="2"/>
+            <w:tcBorders>
+              <w:top w:val="nil"/>
+              <w:left w:val="single" w:sz="2" w:space="0" w:color="auto"/>
+              <w:bottom w:val="nil"/>
+              <w:right w:val="single" w:sz="2" w:space="0" w:color="auto"/>
+            </w:tcBorders>
+          </w:tcPr>
+          <w:p>
+            <w:pPr>
+              <w:pStyle w:val="Standard"/>
+              <w:rPr>
+                <w:rFonts w:ascii="Times New Roman" w:hAnsi="Times New Roman" w:cs="Times New Roman"/>
+              </w:rPr>
+            </w:pPr>
+            <w:r>
+              <w:rPr>
+                <w:rFonts w:ascii="Times New Roman" w:hAnsi="Times New Roman" w:cs="Times New Roman"/>
+                <w:b/>
+                <w:bCs/>
+              </w:rPr>
+              <w:t xml:space="preserve">Signed Franchisees: </w:t>
+            </w:r>
+            <w:r>
+              <w:rPr>
+                <w:rFonts w:ascii="Times New Roman" w:hAnsi="Times New Roman" w:cs="Times New Roman"/>
+              </w:rPr>
+              <w:t>None.</w:t>
+            </w:r>
+          </w:p>
+          <w:p>
+            <w:pPr>
+              <w:pStyle w:val="Standard"/>
+              <w:rPr>
+                <w:rFonts w:ascii="Times New Roman" w:hAnsi="Times New Roman" w:cs="Times New Roman"/>
+                <w:b/>
+                <w:bCs/>
+              </w:rPr>
+            </w:pPr>
+          </w:p>
+        </w:tc>
+      </w:tr>
+      <w:tr>
+        <w:tc>
+          <w:tcPr>
+            <w:tcW w:w="1041" w:type="dxa"/>
+            <w:vMerge/>
+            <w:tcBorders>
+              <w:left w:val="single" w:sz="2" w:space="0" w:color="auto"/>
+              <w:right w:val="single" w:sz="2" w:space="0" w:color="auto"/>
+            </w:tcBorders>
+            <w:vAlign w:val="center"/>
+          </w:tcPr>
+          <w:p>
+            <w:pPr>
+              <w:jc w:val="center"/>
+              <w:rPr>
+                <w:rFonts w:ascii="Times New Roman" w:hAnsi="Times New Roman" w:cs="Times New Roman"/>
+              </w:rPr>
+            </w:pPr>
+          </w:p>
+        </w:tc>
+        <w:tc>
+          <w:tcPr>
+            <w:tcW w:w="8273" w:type="dxa"/>
+            <w:gridSpan w:val="2"/>
+            <w:tcBorders>
+              <w:top w:val="nil"/>
+              <w:left w:val="single" w:sz="2" w:space="0" w:color="auto"/>
+              <w:bottom w:val="nil"/>
+              <w:right w:val="single" w:sz="2" w:space="0" w:color="auto"/>
+            </w:tcBorders>
+          </w:tcPr>
+          <w:p>
+            <w:pPr>
+              <w:pStyle w:val="Standard"/>
+              <w:rPr>
+                <w:rFonts w:ascii="Times New Roman" w:hAnsi="Times New Roman" w:cs="Times New Roman"/>
+                <w:b/>
+                <w:bCs/>
+              </w:rPr>
+            </w:pPr>
+            <w:r>
+              <w:rPr>
+                <w:rFonts w:ascii="Times New Roman" w:hAnsi="Times New Roman" w:cs="Times New Roman"/>
+              </w:rPr>
+              <w:t>{%</w:t>
+            </w:r>
+            <w:r>
+              <w:rPr>
+                <w:rFonts w:ascii="Times New Roman" w:hAnsi="Times New Roman" w:cs="Times New Roman"/>
+              </w:rPr>
+              <w:t>tr</w:t>
+            </w:r>
+            <w:r>
+              <w:rPr>
+                <w:rFonts w:ascii="Times New Roman" w:hAnsi="Times New Roman" w:cs="Times New Roman"/>
+              </w:rPr>
+              <w:t xml:space="preserve"> endif %}</w:t>
+            </w:r>
+          </w:p>
+        </w:tc>
+      </w:tr>
+      <w:tr>
+        <w:tc>
+          <w:tcPr>
+            <w:tcW w:w="1041" w:type="dxa"/>
+            <w:vMerge/>
+            <w:tcBorders>
+              <w:left w:val="single" w:sz="2" w:space="0" w:color="auto"/>
+              <w:right w:val="single" w:sz="2" w:space="0" w:color="auto"/>
+            </w:tcBorders>
+            <w:vAlign w:val="center"/>
+          </w:tcPr>
+          <w:p>
+            <w:pPr>
+              <w:jc w:val="center"/>
+              <w:rPr>
+                <w:rFonts w:ascii="Times New Roman" w:hAnsi="Times New Roman" w:cs="Times New Roman"/>
+              </w:rPr>
+            </w:pPr>
+          </w:p>
+        </w:tc>
+        <w:tc>
+          <w:tcPr>
+            <w:tcW w:w="8273" w:type="dxa"/>
+            <w:gridSpan w:val="2"/>
+            <w:tcBorders>
+              <w:top w:val="nil"/>
+              <w:left w:val="single" w:sz="2" w:space="0" w:color="auto"/>
+              <w:bottom w:val="nil"/>
+              <w:right w:val="single" w:sz="2" w:space="0" w:color="auto"/>
+            </w:tcBorders>
+          </w:tcPr>
+          <w:p>
+            <w:pPr>
+              <w:pStyle w:val="Standard"/>
+              <w:rPr>
+                <w:rFonts w:ascii="Times New Roman" w:hAnsi="Times New Roman" w:cs="Times New Roman"/>
+              </w:rPr>
+            </w:pPr>
+            <w:r>
+              <w:rPr>
+                <w:rFonts w:ascii="Times New Roman" w:hAnsi="Times New Roman" w:cs="Times New Roman"/>
+              </w:rPr>
+              <w:t>{%</w:t>
+            </w:r>
+            <w:r>
+              <w:rPr>
+                <w:rFonts w:ascii="Times New Roman" w:hAnsi="Times New Roman" w:cs="Times New Roman"/>
+              </w:rPr>
+              <w:t>tr</w:t>
+            </w:r>
+            <w:r>
+              <w:rPr>
+                <w:rFonts w:ascii="Times New Roman" w:hAnsi="Times New Roman" w:cs="Times New Roman"/>
+              </w:rPr>
+              <w:t xml:space="preserve"> if </w:t>
             </w:r>
             <w:proofErr w:type="spellStart"/>
             <w:r>
@@ -6539,21 +6840,28 @@
                 <w:bCs/>
                 <w:iCs/>
               </w:rPr>
-              <w:t>k</w:t>
+              <w:t>former_</w:t>
+            </w:r>
+            <w:proofErr w:type="gramStart"/>
+            <w:r>
+              <w:rPr>
+                <w:rFonts w:ascii="Times New Roman" w:hAnsi="Times New Roman" w:cs="Times New Roman"/>
+              </w:rPr>
+              <w:t>franchisee</w:t>
+            </w:r>
+            <w:proofErr w:type="spellEnd"/>
+            <w:r>
+              <w:rPr>
+                <w:rFonts w:ascii="Times New Roman" w:hAnsi="Times New Roman" w:cs="Times New Roman"/>
+              </w:rPr>
+              <w:t>[</w:t>
             </w:r>
             <w:proofErr w:type="gramEnd"/>
             <w:r>
               <w:rPr>
                 <w:rFonts w:ascii="Times New Roman" w:hAnsi="Times New Roman" w:cs="Times New Roman"/>
               </w:rPr>
-              <w:t>.phone_number</w:t>
-            </w:r>
-            <w:proofErr w:type="spellEnd"/>
-            <w:r>
-              <w:rPr>
-                <w:rFonts w:ascii="Times New Roman" w:hAnsi="Times New Roman" w:cs="Times New Roman"/>
-              </w:rPr>
-              <w:t xml:space="preserve"> }}</w:t>
+              <w:t>1:] %}</w:t>
             </w:r>
           </w:p>
         </w:tc>
@@ -6594,27 +6902,17 @@
               <w:pStyle w:val="Standard"/>
               <w:rPr>
                 <w:rFonts w:ascii="Times New Roman" w:hAnsi="Times New Roman" w:cs="Times New Roman"/>
-              </w:rPr>
-            </w:pPr>
-            <w:r>
-              <w:rPr>
-                <w:rFonts w:ascii="Times New Roman" w:hAnsi="Times New Roman" w:cs="Times New Roman"/>
-              </w:rPr>
-              <w:t xml:space="preserve">{%tr </w:t>
-            </w:r>
-            <w:proofErr w:type="spellStart"/>
-            <w:r>
-              <w:rPr>
-                <w:rFonts w:ascii="Times New Roman" w:hAnsi="Times New Roman" w:cs="Times New Roman"/>
-              </w:rPr>
-              <w:t>endfor</w:t>
-            </w:r>
-            <w:proofErr w:type="spellEnd"/>
-            <w:r>
-              <w:rPr>
-                <w:rFonts w:ascii="Times New Roman" w:hAnsi="Times New Roman" w:cs="Times New Roman"/>
-              </w:rPr>
-              <w:t xml:space="preserve"> %}</w:t>
+                <w:b/>
+                <w:bCs/>
+              </w:rPr>
+            </w:pPr>
+            <w:r>
+              <w:rPr>
+                <w:rFonts w:ascii="Times New Roman" w:hAnsi="Times New Roman" w:cs="Times New Roman"/>
+                <w:b/>
+                <w:bCs/>
+              </w:rPr>
+              <w:t xml:space="preserve">Former Franchisees: </w:t>
             </w:r>
           </w:p>
         </w:tc>
@@ -6655,25 +6953,41 @@
               <w:pStyle w:val="Standard"/>
               <w:rPr>
                 <w:rFonts w:ascii="Times New Roman" w:hAnsi="Times New Roman" w:cs="Times New Roman"/>
-              </w:rPr>
-            </w:pPr>
-            <w:r>
-              <w:rPr>
-                <w:rFonts w:ascii="Times New Roman" w:hAnsi="Times New Roman" w:cs="Times New Roman"/>
-              </w:rPr>
-              <w:t>{%</w:t>
-            </w:r>
-            <w:r>
-              <w:rPr>
-                <w:rFonts w:ascii="Times New Roman" w:hAnsi="Times New Roman" w:cs="Times New Roman"/>
-              </w:rPr>
-              <w:t>tr</w:t>
-            </w:r>
-            <w:r>
-              <w:rPr>
-                <w:rFonts w:ascii="Times New Roman" w:hAnsi="Times New Roman" w:cs="Times New Roman"/>
-              </w:rPr>
-              <w:t xml:space="preserve"> else %}</w:t>
+                <w:bCs/>
+                <w:iCs/>
+              </w:rPr>
+            </w:pPr>
+            <w:r>
+              <w:rPr>
+                <w:rFonts w:ascii="Times New Roman" w:hAnsi="Times New Roman" w:cs="Times New Roman"/>
+                <w:bCs/>
+                <w:iCs/>
+              </w:rPr>
+              <w:t xml:space="preserve">{%tr for l in </w:t>
+            </w:r>
+            <w:proofErr w:type="spellStart"/>
+            <w:r>
+              <w:rPr>
+                <w:rFonts w:ascii="Times New Roman" w:hAnsi="Times New Roman" w:cs="Times New Roman"/>
+                <w:bCs/>
+                <w:iCs/>
+              </w:rPr>
+              <w:t>former_</w:t>
+            </w:r>
+            <w:r>
+              <w:rPr>
+                <w:rFonts w:ascii="Times New Roman" w:hAnsi="Times New Roman" w:cs="Times New Roman"/>
+              </w:rPr>
+              <w:t>franchisee</w:t>
+            </w:r>
+            <w:proofErr w:type="spellEnd"/>
+            <w:r>
+              <w:rPr>
+                <w:rFonts w:ascii="Times New Roman" w:hAnsi="Times New Roman" w:cs="Times New Roman"/>
+                <w:bCs/>
+                <w:iCs/>
+              </w:rPr>
+              <w:t xml:space="preserve"> %}</w:t>
             </w:r>
           </w:p>
         </w:tc>
@@ -6712,675 +7026,342 @@
           <w:p>
             <w:pPr>
               <w:pStyle w:val="Standard"/>
+              <w:numPr>
+                <w:ilvl w:val="0"/>
+                <w:numId w:val="8"/>
+              </w:numPr>
+              <w:rPr>
+                <w:rFonts w:ascii="Times New Roman" w:hAnsi="Times New Roman" w:cs="Times New Roman"/>
+              </w:rPr>
+            </w:pPr>
+            <w:proofErr w:type="gramStart"/>
+            <w:r>
+              <w:rPr>
+                <w:rFonts w:ascii="Times New Roman" w:hAnsi="Times New Roman" w:cs="Times New Roman"/>
+              </w:rPr>
+              <w:t xml:space="preserve">{{ </w:t>
+            </w:r>
+            <w:r>
+              <w:rPr>
+                <w:rFonts w:ascii="Times New Roman" w:hAnsi="Times New Roman" w:cs="Times New Roman"/>
+                <w:bCs/>
+                <w:iCs/>
+              </w:rPr>
+              <w:t>l</w:t>
+            </w:r>
+            <w:proofErr w:type="gramEnd"/>
+            <w:r>
+              <w:rPr>
+                <w:rFonts w:ascii="Times New Roman" w:hAnsi="Times New Roman" w:cs="Times New Roman"/>
+              </w:rPr>
+              <w:t>.name }}</w:t>
+            </w:r>
+            <w:r>
+              <w:rPr>
+                <w:rFonts w:ascii="Times New Roman" w:hAnsi="Times New Roman" w:cs="Times New Roman"/>
+              </w:rPr>
+              <w:br/>
+            </w:r>
+            <w:r>
+              <w:rPr>
+                <w:rFonts w:ascii="Times New Roman" w:hAnsi="Times New Roman" w:cs="Times New Roman"/>
+              </w:rPr>
+              <w:t xml:space="preserve">{{ </w:t>
+            </w:r>
+            <w:proofErr w:type="spellStart"/>
+            <w:r>
+              <w:rPr>
+                <w:rFonts w:ascii="Times New Roman" w:hAnsi="Times New Roman" w:cs="Times New Roman"/>
+                <w:bCs/>
+                <w:iCs/>
+              </w:rPr>
+              <w:t>l</w:t>
+            </w:r>
+            <w:r>
+              <w:rPr>
+                <w:rFonts w:ascii="Times New Roman" w:hAnsi="Times New Roman" w:cs="Times New Roman"/>
+              </w:rPr>
+              <w:t>.address.address</w:t>
+            </w:r>
+            <w:proofErr w:type="spellEnd"/>
+            <w:r>
+              <w:rPr>
+                <w:rFonts w:ascii="Times New Roman" w:hAnsi="Times New Roman" w:cs="Times New Roman"/>
+              </w:rPr>
+              <w:t xml:space="preserve"> }}</w:t>
+            </w:r>
+            <w:r>
+              <w:rPr>
+                <w:rFonts w:ascii="Times New Roman" w:hAnsi="Times New Roman" w:cs="Times New Roman"/>
+              </w:rPr>
+              <w:br/>
+            </w:r>
+            <w:r>
+              <w:rPr>
+                <w:rFonts w:ascii="Times New Roman" w:hAnsi="Times New Roman" w:cs="Times New Roman"/>
+              </w:rPr>
+              <w:t xml:space="preserve">{{ </w:t>
+            </w:r>
+            <w:proofErr w:type="spellStart"/>
+            <w:r>
+              <w:rPr>
+                <w:rFonts w:ascii="Times New Roman" w:hAnsi="Times New Roman" w:cs="Times New Roman"/>
+                <w:bCs/>
+                <w:iCs/>
+              </w:rPr>
+              <w:t>l</w:t>
+            </w:r>
+            <w:r>
+              <w:rPr>
+                <w:rFonts w:ascii="Times New Roman" w:hAnsi="Times New Roman" w:cs="Times New Roman"/>
+              </w:rPr>
+              <w:t>.phone_number</w:t>
+            </w:r>
+            <w:proofErr w:type="spellEnd"/>
+            <w:r>
+              <w:rPr>
+                <w:rFonts w:ascii="Times New Roman" w:hAnsi="Times New Roman" w:cs="Times New Roman"/>
+              </w:rPr>
+              <w:t xml:space="preserve"> }}</w:t>
+            </w:r>
+            <w:r>
+              <w:rPr>
+                <w:rFonts w:ascii="Times New Roman" w:hAnsi="Times New Roman" w:cs="Times New Roman"/>
+              </w:rPr>
+              <w:br/>
+            </w:r>
+            <w:r>
+              <w:rPr>
+                <w:rFonts w:ascii="Times New Roman" w:hAnsi="Times New Roman" w:cs="Times New Roman"/>
+              </w:rPr>
+              <w:t>{{</w:t>
+            </w:r>
+            <w:r>
+              <w:rPr>
+                <w:rFonts w:ascii="Times New Roman" w:hAnsi="Times New Roman" w:cs="Times New Roman"/>
+                <w:bCs/>
+                <w:iCs/>
+              </w:rPr>
+              <w:t xml:space="preserve"> </w:t>
+            </w:r>
+            <w:proofErr w:type="spellStart"/>
+            <w:r>
+              <w:rPr>
+                <w:rFonts w:ascii="Times New Roman" w:hAnsi="Times New Roman" w:cs="Times New Roman"/>
+                <w:bCs/>
+                <w:iCs/>
+              </w:rPr>
+              <w:t>l.</w:t>
+            </w:r>
+            <w:r>
+              <w:rPr>
+                <w:rFonts w:ascii="Times New Roman" w:hAnsi="Times New Roman" w:cs="Times New Roman"/>
+              </w:rPr>
+              <w:t>category</w:t>
+            </w:r>
+            <w:proofErr w:type="spellEnd"/>
+            <w:r>
+              <w:rPr>
+                <w:rFonts w:ascii="Times New Roman" w:hAnsi="Times New Roman" w:cs="Times New Roman"/>
+              </w:rPr>
+              <w:t xml:space="preserve"> }}</w:t>
+            </w:r>
+          </w:p>
+          <w:p>
+            <w:pPr>
+              <w:pStyle w:val="Standard"/>
+              <w:rPr>
+                <w:rFonts w:ascii="Times New Roman" w:hAnsi="Times New Roman" w:cs="Times New Roman"/>
+              </w:rPr>
+            </w:pPr>
+          </w:p>
+        </w:tc>
+      </w:tr>
+      <w:tr>
+        <w:tc>
+          <w:tcPr>
+            <w:tcW w:w="1041" w:type="dxa"/>
+            <w:vMerge/>
+            <w:tcBorders>
+              <w:left w:val="single" w:sz="2" w:space="0" w:color="auto"/>
+              <w:right w:val="single" w:sz="2" w:space="0" w:color="auto"/>
+            </w:tcBorders>
+            <w:vAlign w:val="center"/>
+          </w:tcPr>
+          <w:p>
+            <w:pPr>
+              <w:rPr>
+                <w:rFonts w:ascii="Times New Roman" w:hAnsi="Times New Roman" w:cs="Times New Roman"/>
+              </w:rPr>
+            </w:pPr>
+          </w:p>
+        </w:tc>
+        <w:tc>
+          <w:tcPr>
+            <w:tcW w:w="8273" w:type="dxa"/>
+            <w:gridSpan w:val="2"/>
+            <w:tcBorders>
+              <w:top w:val="nil"/>
+              <w:left w:val="single" w:sz="2" w:space="0" w:color="auto"/>
+              <w:bottom w:val="nil"/>
+              <w:right w:val="single" w:sz="2" w:space="0" w:color="auto"/>
+            </w:tcBorders>
+          </w:tcPr>
+          <w:p>
+            <w:pPr>
+              <w:pStyle w:val="Standard"/>
+              <w:rPr>
+                <w:rFonts w:ascii="Times New Roman" w:hAnsi="Times New Roman" w:cs="Times New Roman"/>
+              </w:rPr>
+            </w:pPr>
+            <w:r>
+              <w:rPr>
+                <w:rFonts w:ascii="Times New Roman" w:hAnsi="Times New Roman" w:cs="Times New Roman"/>
+              </w:rPr>
+              <w:t xml:space="preserve">{%tr </w:t>
+            </w:r>
+            <w:proofErr w:type="spellStart"/>
+            <w:r>
+              <w:rPr>
+                <w:rFonts w:ascii="Times New Roman" w:hAnsi="Times New Roman" w:cs="Times New Roman"/>
+              </w:rPr>
+              <w:t>endfor</w:t>
+            </w:r>
+            <w:proofErr w:type="spellEnd"/>
+            <w:r>
+              <w:rPr>
+                <w:rFonts w:ascii="Times New Roman" w:hAnsi="Times New Roman" w:cs="Times New Roman"/>
+              </w:rPr>
+              <w:t xml:space="preserve"> %}</w:t>
+            </w:r>
+          </w:p>
+        </w:tc>
+      </w:tr>
+      <w:tr>
+        <w:tc>
+          <w:tcPr>
+            <w:tcW w:w="1041" w:type="dxa"/>
+            <w:vMerge/>
+            <w:tcBorders>
+              <w:left w:val="single" w:sz="2" w:space="0" w:color="auto"/>
+              <w:right w:val="single" w:sz="2" w:space="0" w:color="auto"/>
+            </w:tcBorders>
+            <w:vAlign w:val="center"/>
+          </w:tcPr>
+          <w:p>
+            <w:pPr>
+              <w:jc w:val="center"/>
+              <w:rPr>
+                <w:rFonts w:ascii="Times New Roman" w:hAnsi="Times New Roman" w:cs="Times New Roman"/>
+              </w:rPr>
+            </w:pPr>
+          </w:p>
+        </w:tc>
+        <w:tc>
+          <w:tcPr>
+            <w:tcW w:w="8273" w:type="dxa"/>
+            <w:gridSpan w:val="2"/>
+            <w:tcBorders>
+              <w:top w:val="nil"/>
+              <w:left w:val="single" w:sz="2" w:space="0" w:color="auto"/>
+              <w:bottom w:val="nil"/>
+              <w:right w:val="single" w:sz="2" w:space="0" w:color="auto"/>
+            </w:tcBorders>
+          </w:tcPr>
+          <w:p>
+            <w:pPr>
+              <w:pStyle w:val="Standard"/>
+              <w:rPr>
+                <w:rFonts w:ascii="Times New Roman" w:hAnsi="Times New Roman" w:cs="Times New Roman"/>
+              </w:rPr>
+            </w:pPr>
+            <w:r>
+              <w:rPr>
+                <w:rFonts w:ascii="Times New Roman" w:hAnsi="Times New Roman" w:cs="Times New Roman"/>
+              </w:rPr>
+              <w:t>{%</w:t>
+            </w:r>
+            <w:r>
+              <w:rPr>
+                <w:rFonts w:ascii="Times New Roman" w:hAnsi="Times New Roman" w:cs="Times New Roman"/>
+              </w:rPr>
+              <w:t>tr</w:t>
+            </w:r>
+            <w:r>
+              <w:rPr>
+                <w:rFonts w:ascii="Times New Roman" w:hAnsi="Times New Roman" w:cs="Times New Roman"/>
+              </w:rPr>
+              <w:t xml:space="preserve"> else %}</w:t>
+            </w:r>
+          </w:p>
+        </w:tc>
+      </w:tr>
+      <w:tr>
+        <w:tc>
+          <w:tcPr>
+            <w:tcW w:w="1041" w:type="dxa"/>
+            <w:vMerge/>
+            <w:tcBorders>
+              <w:left w:val="single" w:sz="2" w:space="0" w:color="auto"/>
+              <w:right w:val="single" w:sz="2" w:space="0" w:color="auto"/>
+            </w:tcBorders>
+            <w:vAlign w:val="center"/>
+          </w:tcPr>
+          <w:p>
+            <w:pPr>
+              <w:jc w:val="center"/>
+              <w:rPr>
+                <w:rFonts w:ascii="Times New Roman" w:hAnsi="Times New Roman" w:cs="Times New Roman"/>
+              </w:rPr>
+            </w:pPr>
+          </w:p>
+        </w:tc>
+        <w:tc>
+          <w:tcPr>
+            <w:tcW w:w="8273" w:type="dxa"/>
+            <w:gridSpan w:val="2"/>
+            <w:tcBorders>
+              <w:top w:val="nil"/>
+              <w:left w:val="single" w:sz="2" w:space="0" w:color="auto"/>
+              <w:bottom w:val="nil"/>
+              <w:right w:val="single" w:sz="2" w:space="0" w:color="auto"/>
+            </w:tcBorders>
+          </w:tcPr>
+          <w:p>
+            <w:pPr>
+              <w:pStyle w:val="Standard"/>
+              <w:rPr>
+                <w:rFonts w:ascii="Times New Roman" w:hAnsi="Times New Roman" w:cs="Times New Roman"/>
+              </w:rPr>
+            </w:pPr>
+            <w:r>
               <w:rPr>
                 <w:rFonts w:ascii="Times New Roman" w:hAnsi="Times New Roman" w:cs="Times New Roman"/>
                 <w:b/>
                 <w:bCs/>
               </w:rPr>
-            </w:pPr>
-            <w:r>
-              <w:rPr>
-                <w:rFonts w:ascii="Times New Roman" w:hAnsi="Times New Roman" w:cs="Times New Roman"/>
-                <w:b/>
-                <w:bCs/>
-              </w:rPr>
-              <w:t xml:space="preserve">Signed Franchisees: </w:t>
-            </w:r>
-            <w:r>
-              <w:rPr>
-                <w:rFonts w:ascii="Times New Roman" w:hAnsi="Times New Roman" w:cs="Times New Roman"/>
-              </w:rPr>
-              <w:t>None.</w:t>
-            </w:r>
-          </w:p>
-        </w:tc>
-      </w:tr>
-      <w:tr>
-        <w:tc>
-          <w:tcPr>
-            <w:tcW w:w="1041" w:type="dxa"/>
-            <w:vMerge/>
-            <w:tcBorders>
-              <w:left w:val="single" w:sz="2" w:space="0" w:color="auto"/>
-              <w:right w:val="single" w:sz="2" w:space="0" w:color="auto"/>
-            </w:tcBorders>
-            <w:vAlign w:val="center"/>
-          </w:tcPr>
-          <w:p>
-            <w:pPr>
-              <w:jc w:val="center"/>
-              <w:rPr>
-                <w:rFonts w:ascii="Times New Roman" w:hAnsi="Times New Roman" w:cs="Times New Roman"/>
-              </w:rPr>
-            </w:pPr>
-          </w:p>
-        </w:tc>
-        <w:tc>
-          <w:tcPr>
-            <w:tcW w:w="8273" w:type="dxa"/>
-            <w:gridSpan w:val="2"/>
-            <w:tcBorders>
-              <w:top w:val="nil"/>
-              <w:left w:val="single" w:sz="2" w:space="0" w:color="auto"/>
-              <w:bottom w:val="nil"/>
-              <w:right w:val="single" w:sz="2" w:space="0" w:color="auto"/>
-            </w:tcBorders>
-          </w:tcPr>
+              <w:t xml:space="preserve">Former Franchisees: </w:t>
+            </w:r>
+            <w:r>
+              <w:rPr>
+                <w:rFonts w:ascii="Times New Roman" w:hAnsi="Times New Roman" w:cs="Times New Roman"/>
+              </w:rPr>
+              <w:t>None</w:t>
+            </w:r>
+            <w:r>
+              <w:rPr>
+                <w:rFonts w:ascii="Times New Roman" w:hAnsi="Times New Roman" w:cs="Times New Roman"/>
+              </w:rPr>
+              <w:t>.</w:t>
+            </w:r>
+          </w:p>
           <w:p>
             <w:pPr>
               <w:pStyle w:val="Standard"/>
               <w:rPr>
                 <w:rFonts w:ascii="Times New Roman" w:hAnsi="Times New Roman" w:cs="Times New Roman"/>
-                <w:b/>
-                <w:bCs/>
-              </w:rPr>
-            </w:pPr>
-            <w:r>
-              <w:rPr>
-                <w:rFonts w:ascii="Times New Roman" w:hAnsi="Times New Roman" w:cs="Times New Roman"/>
-              </w:rPr>
-              <w:t>{%</w:t>
-            </w:r>
-            <w:r>
-              <w:rPr>
-                <w:rFonts w:ascii="Times New Roman" w:hAnsi="Times New Roman" w:cs="Times New Roman"/>
-              </w:rPr>
-              <w:t>tr</w:t>
-            </w:r>
-            <w:r>
-              <w:rPr>
-                <w:rFonts w:ascii="Times New Roman" w:hAnsi="Times New Roman" w:cs="Times New Roman"/>
-              </w:rPr>
-              <w:t xml:space="preserve"> endif %}</w:t>
-            </w:r>
-          </w:p>
-        </w:tc>
-      </w:tr>
-      <w:tr>
-        <w:tc>
-          <w:tcPr>
-            <w:tcW w:w="1041" w:type="dxa"/>
-            <w:vMerge/>
-            <w:tcBorders>
-              <w:left w:val="single" w:sz="2" w:space="0" w:color="auto"/>
-              <w:right w:val="single" w:sz="2" w:space="0" w:color="auto"/>
-            </w:tcBorders>
-            <w:vAlign w:val="center"/>
-          </w:tcPr>
-          <w:p>
-            <w:pPr>
-              <w:jc w:val="center"/>
-              <w:rPr>
-                <w:rFonts w:ascii="Times New Roman" w:hAnsi="Times New Roman" w:cs="Times New Roman"/>
-              </w:rPr>
-            </w:pPr>
-          </w:p>
-        </w:tc>
-        <w:tc>
-          <w:tcPr>
-            <w:tcW w:w="8273" w:type="dxa"/>
-            <w:gridSpan w:val="2"/>
-            <w:tcBorders>
-              <w:top w:val="nil"/>
-              <w:left w:val="single" w:sz="2" w:space="0" w:color="auto"/>
-              <w:bottom w:val="nil"/>
-              <w:right w:val="single" w:sz="2" w:space="0" w:color="auto"/>
-            </w:tcBorders>
-          </w:tcPr>
-          <w:p>
-            <w:pPr>
-              <w:pStyle w:val="Standard"/>
-              <w:rPr>
-                <w:rFonts w:ascii="Times New Roman" w:hAnsi="Times New Roman" w:cs="Times New Roman"/>
-              </w:rPr>
-            </w:pPr>
-            <w:r>
-              <w:rPr>
-                <w:rFonts w:ascii="Times New Roman" w:hAnsi="Times New Roman" w:cs="Times New Roman"/>
-              </w:rPr>
-              <w:t>{%</w:t>
-            </w:r>
-            <w:r>
-              <w:rPr>
-                <w:rFonts w:ascii="Times New Roman" w:hAnsi="Times New Roman" w:cs="Times New Roman"/>
-              </w:rPr>
-              <w:t>tr</w:t>
-            </w:r>
-            <w:r>
-              <w:rPr>
-                <w:rFonts w:ascii="Times New Roman" w:hAnsi="Times New Roman" w:cs="Times New Roman"/>
-              </w:rPr>
-              <w:t xml:space="preserve"> if </w:t>
-            </w:r>
-            <w:proofErr w:type="spellStart"/>
-            <w:r>
-              <w:rPr>
-                <w:rFonts w:ascii="Times New Roman" w:hAnsi="Times New Roman" w:cs="Times New Roman"/>
-                <w:bCs/>
-                <w:iCs/>
-              </w:rPr>
-              <w:t>former_</w:t>
-            </w:r>
-            <w:proofErr w:type="gramStart"/>
-            <w:r>
-              <w:rPr>
-                <w:rFonts w:ascii="Times New Roman" w:hAnsi="Times New Roman" w:cs="Times New Roman"/>
-              </w:rPr>
-              <w:t>franchisee</w:t>
-            </w:r>
-            <w:proofErr w:type="spellEnd"/>
-            <w:r>
-              <w:rPr>
-                <w:rFonts w:ascii="Times New Roman" w:hAnsi="Times New Roman" w:cs="Times New Roman"/>
-              </w:rPr>
-              <w:t>[</w:t>
-            </w:r>
-            <w:proofErr w:type="gramEnd"/>
-            <w:r>
-              <w:rPr>
-                <w:rFonts w:ascii="Times New Roman" w:hAnsi="Times New Roman" w:cs="Times New Roman"/>
-              </w:rPr>
-              <w:t>1:] %}</w:t>
-            </w:r>
-          </w:p>
-        </w:tc>
-      </w:tr>
-      <w:tr>
-        <w:tc>
-          <w:tcPr>
-            <w:tcW w:w="1041" w:type="dxa"/>
-            <w:vMerge/>
-            <w:tcBorders>
-              <w:left w:val="single" w:sz="2" w:space="0" w:color="auto"/>
-              <w:right w:val="single" w:sz="2" w:space="0" w:color="auto"/>
-            </w:tcBorders>
-            <w:vAlign w:val="center"/>
-          </w:tcPr>
-          <w:p>
-            <w:pPr>
-              <w:jc w:val="center"/>
-              <w:rPr>
-                <w:rFonts w:ascii="Times New Roman" w:hAnsi="Times New Roman" w:cs="Times New Roman"/>
-              </w:rPr>
-            </w:pPr>
-          </w:p>
-        </w:tc>
-        <w:tc>
-          <w:tcPr>
-            <w:tcW w:w="8273" w:type="dxa"/>
-            <w:gridSpan w:val="2"/>
-            <w:tcBorders>
-              <w:top w:val="nil"/>
-              <w:left w:val="single" w:sz="2" w:space="0" w:color="auto"/>
-              <w:bottom w:val="nil"/>
-              <w:right w:val="single" w:sz="2" w:space="0" w:color="auto"/>
-            </w:tcBorders>
-          </w:tcPr>
-          <w:p>
-            <w:pPr>
-              <w:pStyle w:val="Standard"/>
-              <w:rPr>
-                <w:rFonts w:ascii="Times New Roman" w:hAnsi="Times New Roman" w:cs="Times New Roman"/>
-                <w:b/>
-                <w:bCs/>
-              </w:rPr>
-            </w:pPr>
-            <w:r>
-              <w:rPr>
-                <w:rFonts w:ascii="Times New Roman" w:hAnsi="Times New Roman" w:cs="Times New Roman"/>
-                <w:b/>
-                <w:bCs/>
-              </w:rPr>
-              <w:t xml:space="preserve">Former Franchisees: </w:t>
-            </w:r>
-          </w:p>
-        </w:tc>
-      </w:tr>
-      <w:tr>
-        <w:tc>
-          <w:tcPr>
-            <w:tcW w:w="1041" w:type="dxa"/>
-            <w:vMerge/>
-            <w:tcBorders>
-              <w:left w:val="single" w:sz="2" w:space="0" w:color="auto"/>
-              <w:right w:val="single" w:sz="2" w:space="0" w:color="auto"/>
-            </w:tcBorders>
-            <w:vAlign w:val="center"/>
-          </w:tcPr>
-          <w:p>
-            <w:pPr>
-              <w:jc w:val="center"/>
-              <w:rPr>
-                <w:rFonts w:ascii="Times New Roman" w:hAnsi="Times New Roman" w:cs="Times New Roman"/>
-              </w:rPr>
-            </w:pPr>
-          </w:p>
-        </w:tc>
-        <w:tc>
-          <w:tcPr>
-            <w:tcW w:w="8273" w:type="dxa"/>
-            <w:gridSpan w:val="2"/>
-            <w:tcBorders>
-              <w:top w:val="nil"/>
-              <w:left w:val="single" w:sz="2" w:space="0" w:color="auto"/>
-              <w:bottom w:val="nil"/>
-              <w:right w:val="single" w:sz="2" w:space="0" w:color="auto"/>
-            </w:tcBorders>
-          </w:tcPr>
-          <w:p>
-            <w:pPr>
-              <w:pStyle w:val="Standard"/>
-              <w:rPr>
-                <w:rFonts w:ascii="Times New Roman" w:hAnsi="Times New Roman" w:cs="Times New Roman"/>
-                <w:bCs/>
-                <w:iCs/>
-              </w:rPr>
-            </w:pPr>
-            <w:r>
-              <w:rPr>
-                <w:rFonts w:ascii="Times New Roman" w:hAnsi="Times New Roman" w:cs="Times New Roman"/>
-                <w:bCs/>
-                <w:iCs/>
-              </w:rPr>
-              <w:t xml:space="preserve">{%tr for l in </w:t>
-            </w:r>
-            <w:proofErr w:type="spellStart"/>
-            <w:r>
-              <w:rPr>
-                <w:rFonts w:ascii="Times New Roman" w:hAnsi="Times New Roman" w:cs="Times New Roman"/>
-                <w:bCs/>
-                <w:iCs/>
-              </w:rPr>
-              <w:t>former_</w:t>
-            </w:r>
-            <w:r>
-              <w:rPr>
-                <w:rFonts w:ascii="Times New Roman" w:hAnsi="Times New Roman" w:cs="Times New Roman"/>
-              </w:rPr>
-              <w:t>franchisee</w:t>
-            </w:r>
-            <w:proofErr w:type="spellEnd"/>
-            <w:r>
-              <w:rPr>
-                <w:rFonts w:ascii="Times New Roman" w:hAnsi="Times New Roman" w:cs="Times New Roman"/>
-                <w:bCs/>
-                <w:iCs/>
-              </w:rPr>
-              <w:t xml:space="preserve"> %}</w:t>
-            </w:r>
-          </w:p>
-        </w:tc>
-      </w:tr>
-      <w:tr>
-        <w:tc>
-          <w:tcPr>
-            <w:tcW w:w="1041" w:type="dxa"/>
-            <w:vMerge/>
-            <w:tcBorders>
-              <w:left w:val="single" w:sz="2" w:space="0" w:color="auto"/>
-              <w:right w:val="single" w:sz="2" w:space="0" w:color="auto"/>
-            </w:tcBorders>
-            <w:vAlign w:val="center"/>
-          </w:tcPr>
-          <w:p>
-            <w:pPr>
-              <w:jc w:val="center"/>
-              <w:rPr>
-                <w:rFonts w:ascii="Times New Roman" w:hAnsi="Times New Roman" w:cs="Times New Roman"/>
-              </w:rPr>
-            </w:pPr>
-          </w:p>
-        </w:tc>
-        <w:tc>
-          <w:tcPr>
-            <w:tcW w:w="8273" w:type="dxa"/>
-            <w:gridSpan w:val="2"/>
-            <w:tcBorders>
-              <w:top w:val="nil"/>
-              <w:left w:val="single" w:sz="2" w:space="0" w:color="auto"/>
-              <w:bottom w:val="nil"/>
-              <w:right w:val="single" w:sz="2" w:space="0" w:color="auto"/>
-            </w:tcBorders>
-          </w:tcPr>
-          <w:p>
-            <w:pPr>
-              <w:pStyle w:val="Standard"/>
-              <w:rPr>
-                <w:rFonts w:ascii="Times New Roman" w:hAnsi="Times New Roman" w:cs="Times New Roman"/>
-              </w:rPr>
-            </w:pPr>
-            <w:proofErr w:type="gramStart"/>
-            <w:r>
-              <w:rPr>
-                <w:rFonts w:ascii="Times New Roman" w:hAnsi="Times New Roman" w:cs="Times New Roman"/>
-              </w:rPr>
-              <w:t xml:space="preserve">{{ </w:t>
-            </w:r>
-            <w:r>
-              <w:rPr>
-                <w:rFonts w:ascii="Times New Roman" w:hAnsi="Times New Roman" w:cs="Times New Roman"/>
-                <w:bCs/>
-                <w:iCs/>
-              </w:rPr>
-              <w:t>l</w:t>
-            </w:r>
-            <w:proofErr w:type="gramEnd"/>
-            <w:r>
-              <w:rPr>
-                <w:rFonts w:ascii="Times New Roman" w:hAnsi="Times New Roman" w:cs="Times New Roman"/>
-              </w:rPr>
-              <w:t>.name }}</w:t>
-            </w:r>
-          </w:p>
-          <w:p>
-            <w:pPr>
-              <w:pStyle w:val="Standard"/>
-              <w:rPr>
-                <w:rFonts w:ascii="Times New Roman" w:hAnsi="Times New Roman" w:cs="Times New Roman"/>
-              </w:rPr>
-            </w:pPr>
-            <w:proofErr w:type="gramStart"/>
-            <w:r>
-              <w:rPr>
-                <w:rFonts w:ascii="Times New Roman" w:hAnsi="Times New Roman" w:cs="Times New Roman"/>
-              </w:rPr>
-              <w:t xml:space="preserve">{{ </w:t>
-            </w:r>
-            <w:proofErr w:type="spellStart"/>
-            <w:r>
-              <w:rPr>
-                <w:rFonts w:ascii="Times New Roman" w:hAnsi="Times New Roman" w:cs="Times New Roman"/>
-                <w:bCs/>
-                <w:iCs/>
-              </w:rPr>
-              <w:t>l</w:t>
-            </w:r>
-            <w:proofErr w:type="gramEnd"/>
-            <w:r>
-              <w:rPr>
-                <w:rFonts w:ascii="Times New Roman" w:hAnsi="Times New Roman" w:cs="Times New Roman"/>
-              </w:rPr>
-              <w:t>.address.address</w:t>
-            </w:r>
-            <w:proofErr w:type="spellEnd"/>
-            <w:r>
-              <w:rPr>
-                <w:rFonts w:ascii="Times New Roman" w:hAnsi="Times New Roman" w:cs="Times New Roman"/>
-              </w:rPr>
-              <w:t xml:space="preserve"> }}</w:t>
-            </w:r>
-          </w:p>
-          <w:p>
-            <w:pPr>
-              <w:pStyle w:val="Standard"/>
-              <w:rPr>
-                <w:rFonts w:ascii="Times New Roman" w:hAnsi="Times New Roman" w:cs="Times New Roman"/>
-              </w:rPr>
-            </w:pPr>
-            <w:proofErr w:type="gramStart"/>
-            <w:r>
-              <w:rPr>
-                <w:rFonts w:ascii="Times New Roman" w:hAnsi="Times New Roman" w:cs="Times New Roman"/>
-              </w:rPr>
-              <w:t xml:space="preserve">{{ </w:t>
-            </w:r>
-            <w:proofErr w:type="spellStart"/>
-            <w:r>
-              <w:rPr>
-                <w:rFonts w:ascii="Times New Roman" w:hAnsi="Times New Roman" w:cs="Times New Roman"/>
-                <w:bCs/>
-                <w:iCs/>
-              </w:rPr>
-              <w:t>l</w:t>
-            </w:r>
-            <w:proofErr w:type="gramEnd"/>
-            <w:r>
-              <w:rPr>
-                <w:rFonts w:ascii="Times New Roman" w:hAnsi="Times New Roman" w:cs="Times New Roman"/>
-              </w:rPr>
-              <w:t>.phone_number</w:t>
-            </w:r>
-            <w:proofErr w:type="spellEnd"/>
-            <w:r>
-              <w:rPr>
-                <w:rFonts w:ascii="Times New Roman" w:hAnsi="Times New Roman" w:cs="Times New Roman"/>
-              </w:rPr>
-              <w:t xml:space="preserve"> }}</w:t>
-            </w:r>
-          </w:p>
-          <w:p>
-            <w:pPr>
-              <w:pStyle w:val="Standard"/>
-              <w:rPr>
-                <w:rFonts w:ascii="Times New Roman" w:hAnsi="Times New Roman" w:cs="Times New Roman"/>
-              </w:rPr>
-            </w:pPr>
-            <w:proofErr w:type="gramStart"/>
-            <w:r>
-              <w:rPr>
-                <w:rFonts w:ascii="Times New Roman" w:hAnsi="Times New Roman" w:cs="Times New Roman"/>
-              </w:rPr>
-              <w:t>{{</w:t>
-            </w:r>
-            <w:r>
-              <w:rPr>
-                <w:rFonts w:ascii="Times New Roman" w:hAnsi="Times New Roman" w:cs="Times New Roman"/>
-                <w:bCs/>
-                <w:iCs/>
-              </w:rPr>
-              <w:t xml:space="preserve"> </w:t>
-            </w:r>
-            <w:proofErr w:type="spellStart"/>
-            <w:r>
-              <w:rPr>
-                <w:rFonts w:ascii="Times New Roman" w:hAnsi="Times New Roman" w:cs="Times New Roman"/>
-                <w:bCs/>
-                <w:iCs/>
-              </w:rPr>
-              <w:t>l</w:t>
-            </w:r>
-            <w:proofErr w:type="gramEnd"/>
-            <w:r>
-              <w:rPr>
-                <w:rFonts w:ascii="Times New Roman" w:hAnsi="Times New Roman" w:cs="Times New Roman"/>
-                <w:bCs/>
-                <w:iCs/>
-              </w:rPr>
-              <w:t>.</w:t>
-            </w:r>
-            <w:r>
-              <w:rPr>
-                <w:rFonts w:ascii="Times New Roman" w:hAnsi="Times New Roman" w:cs="Times New Roman"/>
-              </w:rPr>
-              <w:t>category</w:t>
-            </w:r>
-            <w:proofErr w:type="spellEnd"/>
-            <w:r>
-              <w:rPr>
-                <w:rFonts w:ascii="Times New Roman" w:hAnsi="Times New Roman" w:cs="Times New Roman"/>
-              </w:rPr>
-              <w:t xml:space="preserve"> }}</w:t>
-            </w:r>
-          </w:p>
-        </w:tc>
-      </w:tr>
-      <w:tr>
-        <w:tc>
-          <w:tcPr>
-            <w:tcW w:w="1041" w:type="dxa"/>
-            <w:vMerge/>
-            <w:tcBorders>
-              <w:left w:val="single" w:sz="2" w:space="0" w:color="auto"/>
-              <w:right w:val="single" w:sz="2" w:space="0" w:color="auto"/>
-            </w:tcBorders>
-            <w:vAlign w:val="center"/>
-          </w:tcPr>
-          <w:p>
-            <w:pPr>
-              <w:rPr>
-                <w:rFonts w:ascii="Times New Roman" w:hAnsi="Times New Roman" w:cs="Times New Roman"/>
-              </w:rPr>
-            </w:pPr>
-          </w:p>
-        </w:tc>
-        <w:tc>
-          <w:tcPr>
-            <w:tcW w:w="8273" w:type="dxa"/>
-            <w:gridSpan w:val="2"/>
-            <w:tcBorders>
-              <w:top w:val="nil"/>
-              <w:left w:val="single" w:sz="2" w:space="0" w:color="auto"/>
-              <w:bottom w:val="nil"/>
-              <w:right w:val="single" w:sz="2" w:space="0" w:color="auto"/>
-            </w:tcBorders>
-          </w:tcPr>
-          <w:p>
-            <w:pPr>
-              <w:pStyle w:val="Standard"/>
-              <w:rPr>
-                <w:rFonts w:ascii="Times New Roman" w:hAnsi="Times New Roman" w:cs="Times New Roman"/>
-              </w:rPr>
-            </w:pPr>
-            <w:r>
-              <w:rPr>
-                <w:rFonts w:ascii="Times New Roman" w:hAnsi="Times New Roman" w:cs="Times New Roman"/>
-              </w:rPr>
-              <w:t xml:space="preserve">{%tr </w:t>
-            </w:r>
-            <w:proofErr w:type="spellStart"/>
-            <w:r>
-              <w:rPr>
-                <w:rFonts w:ascii="Times New Roman" w:hAnsi="Times New Roman" w:cs="Times New Roman"/>
-              </w:rPr>
-              <w:t>endfor</w:t>
-            </w:r>
-            <w:proofErr w:type="spellEnd"/>
-            <w:r>
-              <w:rPr>
-                <w:rFonts w:ascii="Times New Roman" w:hAnsi="Times New Roman" w:cs="Times New Roman"/>
-              </w:rPr>
-              <w:t xml:space="preserve"> %}</w:t>
-            </w:r>
-          </w:p>
-        </w:tc>
-      </w:tr>
-      <w:tr>
-        <w:tc>
-          <w:tcPr>
-            <w:tcW w:w="1041" w:type="dxa"/>
-            <w:vMerge/>
-            <w:tcBorders>
-              <w:left w:val="single" w:sz="2" w:space="0" w:color="auto"/>
-              <w:right w:val="single" w:sz="2" w:space="0" w:color="auto"/>
-            </w:tcBorders>
-            <w:vAlign w:val="center"/>
-          </w:tcPr>
-          <w:p>
-            <w:pPr>
-              <w:jc w:val="center"/>
-              <w:rPr>
-                <w:rFonts w:ascii="Times New Roman" w:hAnsi="Times New Roman" w:cs="Times New Roman"/>
-              </w:rPr>
-            </w:pPr>
-          </w:p>
-        </w:tc>
-        <w:tc>
-          <w:tcPr>
-            <w:tcW w:w="8273" w:type="dxa"/>
-            <w:gridSpan w:val="2"/>
-            <w:tcBorders>
-              <w:top w:val="nil"/>
-              <w:left w:val="single" w:sz="2" w:space="0" w:color="auto"/>
-              <w:bottom w:val="nil"/>
-              <w:right w:val="single" w:sz="2" w:space="0" w:color="auto"/>
-            </w:tcBorders>
-          </w:tcPr>
-          <w:p>
-            <w:pPr>
-              <w:pStyle w:val="Standard"/>
-              <w:rPr>
-                <w:rFonts w:ascii="Times New Roman" w:hAnsi="Times New Roman" w:cs="Times New Roman"/>
-              </w:rPr>
-            </w:pPr>
-            <w:r>
-              <w:rPr>
-                <w:rFonts w:ascii="Times New Roman" w:hAnsi="Times New Roman" w:cs="Times New Roman"/>
-              </w:rPr>
-              <w:t>{%</w:t>
-            </w:r>
-            <w:r>
-              <w:rPr>
-                <w:rFonts w:ascii="Times New Roman" w:hAnsi="Times New Roman" w:cs="Times New Roman"/>
-              </w:rPr>
-              <w:t>tr</w:t>
-            </w:r>
-            <w:r>
-              <w:rPr>
-                <w:rFonts w:ascii="Times New Roman" w:hAnsi="Times New Roman" w:cs="Times New Roman"/>
-              </w:rPr>
-              <w:t xml:space="preserve"> else %}</w:t>
-            </w:r>
-          </w:p>
-        </w:tc>
-      </w:tr>
-      <w:tr>
-        <w:tc>
-          <w:tcPr>
-            <w:tcW w:w="1041" w:type="dxa"/>
-            <w:vMerge/>
-            <w:tcBorders>
-              <w:left w:val="single" w:sz="2" w:space="0" w:color="auto"/>
-              <w:right w:val="single" w:sz="2" w:space="0" w:color="auto"/>
-            </w:tcBorders>
-            <w:vAlign w:val="center"/>
-          </w:tcPr>
-          <w:p>
-            <w:pPr>
-              <w:jc w:val="center"/>
-              <w:rPr>
-                <w:rFonts w:ascii="Times New Roman" w:hAnsi="Times New Roman" w:cs="Times New Roman"/>
-              </w:rPr>
-            </w:pPr>
-          </w:p>
-        </w:tc>
-        <w:tc>
-          <w:tcPr>
-            <w:tcW w:w="8273" w:type="dxa"/>
-            <w:gridSpan w:val="2"/>
-            <w:tcBorders>
-              <w:top w:val="nil"/>
-              <w:left w:val="single" w:sz="2" w:space="0" w:color="auto"/>
-              <w:bottom w:val="nil"/>
-              <w:right w:val="single" w:sz="2" w:space="0" w:color="auto"/>
-            </w:tcBorders>
-          </w:tcPr>
-          <w:p>
-            <w:pPr>
-              <w:pStyle w:val="Standard"/>
-              <w:rPr>
-                <w:rFonts w:ascii="Times New Roman" w:hAnsi="Times New Roman" w:cs="Times New Roman"/>
-              </w:rPr>
-            </w:pPr>
-            <w:r>
-              <w:rPr>
-                <w:rFonts w:ascii="Times New Roman" w:hAnsi="Times New Roman" w:cs="Times New Roman"/>
-                <w:b/>
-                <w:bCs/>
-              </w:rPr>
-              <w:t xml:space="preserve">Former Franchisees: </w:t>
-            </w:r>
-            <w:r>
-              <w:rPr>
-                <w:rFonts w:ascii="Times New Roman" w:hAnsi="Times New Roman" w:cs="Times New Roman"/>
-              </w:rPr>
-              <w:t>None</w:t>
-            </w:r>
-            <w:r>
-              <w:rPr>
-                <w:rFonts w:ascii="Times New Roman" w:hAnsi="Times New Roman" w:cs="Times New Roman"/>
-              </w:rPr>
-              <w:t>.</w:t>
-            </w:r>
+              </w:rPr>
+            </w:pPr>
           </w:p>
         </w:tc>
       </w:tr>
@@ -7608,7 +7589,6 @@
         <w:rPr>
           <w:rFonts w:ascii="Times New Roman" w:hAnsi="Times New Roman" w:cs="Times New Roman"/>
         </w:rPr>
-        <w:lastRenderedPageBreak/>
         <w:t>{%</w:t>
       </w:r>
       <w:r>
@@ -7788,6 +7768,7 @@
           <w:ilvl w:val="0"/>
           <w:numId w:val="5"/>
         </w:numPr>
+        <w:ind w:left="1440"/>
       </w:pPr>
       <w:r>
         <w:t xml:space="preserve">{%p for y in </w:t>
@@ -7808,6 +7789,7 @@
           <w:ilvl w:val="0"/>
           <w:numId w:val="5"/>
         </w:numPr>
+        <w:ind w:left="1440"/>
       </w:pPr>
       <w:proofErr w:type="gramStart"/>
       <w:r>
@@ -7839,6 +7821,7 @@
           <w:ilvl w:val="1"/>
           <w:numId w:val="5"/>
         </w:numPr>
+        <w:ind w:left="1800"/>
       </w:pPr>
       <w:r>
         <w:t xml:space="preserve">{%p for employment in </w:t>
@@ -7861,6 +7844,7 @@
           <w:ilvl w:val="1"/>
           <w:numId w:val="5"/>
         </w:numPr>
+        <w:ind w:left="1800"/>
       </w:pPr>
       <w:proofErr w:type="gramStart"/>
       <w:r>
@@ -7928,6 +7912,7 @@
           <w:ilvl w:val="1"/>
           <w:numId w:val="5"/>
         </w:numPr>
+        <w:ind w:left="1800"/>
       </w:pPr>
       <w:r>
         <w:t xml:space="preserve">{%p </w:t>
@@ -7944,6 +7929,7 @@
     <w:p>
       <w:pPr>
         <w:pStyle w:val="Standard"/>
+        <w:ind w:left="720"/>
       </w:pPr>
     </w:p>
     <w:p>
@@ -7953,6 +7939,7 @@
           <w:ilvl w:val="0"/>
           <w:numId w:val="5"/>
         </w:numPr>
+        <w:ind w:left="1440"/>
       </w:pPr>
       <w:r>
         <w:t xml:space="preserve">{%p </w:t>
@@ -8212,10 +8199,10 @@
     </w:lvl>
   </w:abstractNum>
   <w:abstractNum w:abstractNumId="2" w15:restartNumberingAfterBreak="0">
-    <w:nsid w:val="39CE44BE"/>
+    <w:nsid w:val="38E579EE"/>
     <w:multiLevelType w:val="hybridMultilevel"/>
-    <w:tmpl w:val="FD62486E"/>
-    <w:lvl w:ilvl="0" w:tplc="97A4FD72">
+    <w:tmpl w:val="14C6529A"/>
+    <w:lvl w:ilvl="0" w:tplc="C8E6AF4A">
       <w:start w:val="1"/>
       <w:numFmt w:val="decimal"/>
       <w:lvlText w:val="%1."/>
@@ -8301,16 +8288,16 @@
     </w:lvl>
   </w:abstractNum>
   <w:abstractNum w:abstractNumId="3" w15:restartNumberingAfterBreak="0">
-    <w:nsid w:val="634346A3"/>
+    <w:nsid w:val="39CE44BE"/>
     <w:multiLevelType w:val="hybridMultilevel"/>
-    <w:tmpl w:val="3342FA8C"/>
-    <w:lvl w:ilvl="0" w:tplc="8D52F48C">
+    <w:tmpl w:val="FD62486E"/>
+    <w:lvl w:ilvl="0" w:tplc="97A4FD72">
       <w:start w:val="1"/>
-      <w:numFmt w:val="lowerLetter"/>
+      <w:numFmt w:val="decimal"/>
       <w:lvlText w:val="%1."/>
       <w:lvlJc w:val="left"/>
       <w:pPr>
-        <w:ind w:left="1080" w:hanging="360"/>
+        <w:ind w:left="720" w:hanging="360"/>
       </w:pPr>
       <w:rPr>
         <w:rFonts w:hint="default"/>
@@ -8322,7 +8309,7 @@
       <w:lvlText w:val="%2."/>
       <w:lvlJc w:val="left"/>
       <w:pPr>
-        <w:ind w:left="1800" w:hanging="360"/>
+        <w:ind w:left="1440" w:hanging="360"/>
       </w:pPr>
     </w:lvl>
     <w:lvl w:ilvl="2" w:tplc="0409001B" w:tentative="1">
@@ -8331,7 +8318,7 @@
       <w:lvlText w:val="%3."/>
       <w:lvlJc w:val="right"/>
       <w:pPr>
-        <w:ind w:left="2520" w:hanging="180"/>
+        <w:ind w:left="2160" w:hanging="180"/>
       </w:pPr>
     </w:lvl>
     <w:lvl w:ilvl="3" w:tplc="0409000F" w:tentative="1">
@@ -8340,7 +8327,7 @@
       <w:lvlText w:val="%4."/>
       <w:lvlJc w:val="left"/>
       <w:pPr>
-        <w:ind w:left="3240" w:hanging="360"/>
+        <w:ind w:left="2880" w:hanging="360"/>
       </w:pPr>
     </w:lvl>
     <w:lvl w:ilvl="4" w:tplc="04090019" w:tentative="1">
@@ -8349,7 +8336,7 @@
       <w:lvlText w:val="%5."/>
       <w:lvlJc w:val="left"/>
       <w:pPr>
-        <w:ind w:left="3960" w:hanging="360"/>
+        <w:ind w:left="3600" w:hanging="360"/>
       </w:pPr>
     </w:lvl>
     <w:lvl w:ilvl="5" w:tplc="0409001B" w:tentative="1">
@@ -8358,7 +8345,7 @@
       <w:lvlText w:val="%6."/>
       <w:lvlJc w:val="right"/>
       <w:pPr>
-        <w:ind w:left="4680" w:hanging="180"/>
+        <w:ind w:left="4320" w:hanging="180"/>
       </w:pPr>
     </w:lvl>
     <w:lvl w:ilvl="6" w:tplc="0409000F" w:tentative="1">
@@ -8367,7 +8354,7 @@
       <w:lvlText w:val="%7."/>
       <w:lvlJc w:val="left"/>
       <w:pPr>
-        <w:ind w:left="5400" w:hanging="360"/>
+        <w:ind w:left="5040" w:hanging="360"/>
       </w:pPr>
     </w:lvl>
     <w:lvl w:ilvl="7" w:tplc="04090019" w:tentative="1">
@@ -8376,7 +8363,7 @@
       <w:lvlText w:val="%8."/>
       <w:lvlJc w:val="left"/>
       <w:pPr>
-        <w:ind w:left="6120" w:hanging="360"/>
+        <w:ind w:left="5760" w:hanging="360"/>
       </w:pPr>
     </w:lvl>
     <w:lvl w:ilvl="8" w:tplc="0409001B" w:tentative="1">
@@ -8385,11 +8372,278 @@
       <w:lvlText w:val="%9."/>
       <w:lvlJc w:val="right"/>
       <w:pPr>
-        <w:ind w:left="6840" w:hanging="180"/>
+        <w:ind w:left="6480" w:hanging="180"/>
       </w:pPr>
     </w:lvl>
   </w:abstractNum>
   <w:abstractNum w:abstractNumId="4" w15:restartNumberingAfterBreak="0">
+    <w:nsid w:val="430A0C7F"/>
+    <w:multiLevelType w:val="hybridMultilevel"/>
+    <w:tmpl w:val="30B27C04"/>
+    <w:lvl w:ilvl="0" w:tplc="47EA4534">
+      <w:start w:val="1"/>
+      <w:numFmt w:val="decimal"/>
+      <w:lvlText w:val="%1."/>
+      <w:lvlJc w:val="left"/>
+      <w:pPr>
+        <w:ind w:left="720" w:hanging="360"/>
+      </w:pPr>
+      <w:rPr>
+        <w:rFonts w:hint="default"/>
+      </w:rPr>
+    </w:lvl>
+    <w:lvl w:ilvl="1" w:tplc="04090019" w:tentative="1">
+      <w:start w:val="1"/>
+      <w:numFmt w:val="lowerLetter"/>
+      <w:lvlText w:val="%2."/>
+      <w:lvlJc w:val="left"/>
+      <w:pPr>
+        <w:ind w:left="1440" w:hanging="360"/>
+      </w:pPr>
+    </w:lvl>
+    <w:lvl w:ilvl="2" w:tplc="0409001B" w:tentative="1">
+      <w:start w:val="1"/>
+      <w:numFmt w:val="lowerRoman"/>
+      <w:lvlText w:val="%3."/>
+      <w:lvlJc w:val="right"/>
+      <w:pPr>
+        <w:ind w:left="2160" w:hanging="180"/>
+      </w:pPr>
+    </w:lvl>
+    <w:lvl w:ilvl="3" w:tplc="0409000F" w:tentative="1">
+      <w:start w:val="1"/>
+      <w:numFmt w:val="decimal"/>
+      <w:lvlText w:val="%4."/>
+      <w:lvlJc w:val="left"/>
+      <w:pPr>
+        <w:ind w:left="2880" w:hanging="360"/>
+      </w:pPr>
+    </w:lvl>
+    <w:lvl w:ilvl="4" w:tplc="04090019" w:tentative="1">
+      <w:start w:val="1"/>
+      <w:numFmt w:val="lowerLetter"/>
+      <w:lvlText w:val="%5."/>
+      <w:lvlJc w:val="left"/>
+      <w:pPr>
+        <w:ind w:left="3600" w:hanging="360"/>
+      </w:pPr>
+    </w:lvl>
+    <w:lvl w:ilvl="5" w:tplc="0409001B" w:tentative="1">
+      <w:start w:val="1"/>
+      <w:numFmt w:val="lowerRoman"/>
+      <w:lvlText w:val="%6."/>
+      <w:lvlJc w:val="right"/>
+      <w:pPr>
+        <w:ind w:left="4320" w:hanging="180"/>
+      </w:pPr>
+    </w:lvl>
+    <w:lvl w:ilvl="6" w:tplc="0409000F" w:tentative="1">
+      <w:start w:val="1"/>
+      <w:numFmt w:val="decimal"/>
+      <w:lvlText w:val="%7."/>
+      <w:lvlJc w:val="left"/>
+      <w:pPr>
+        <w:ind w:left="5040" w:hanging="360"/>
+      </w:pPr>
+    </w:lvl>
+    <w:lvl w:ilvl="7" w:tplc="04090019" w:tentative="1">
+      <w:start w:val="1"/>
+      <w:numFmt w:val="lowerLetter"/>
+      <w:lvlText w:val="%8."/>
+      <w:lvlJc w:val="left"/>
+      <w:pPr>
+        <w:ind w:left="5760" w:hanging="360"/>
+      </w:pPr>
+    </w:lvl>
+    <w:lvl w:ilvl="8" w:tplc="0409001B" w:tentative="1">
+      <w:start w:val="1"/>
+      <w:numFmt w:val="lowerRoman"/>
+      <w:lvlText w:val="%9."/>
+      <w:lvlJc w:val="right"/>
+      <w:pPr>
+        <w:ind w:left="6480" w:hanging="180"/>
+      </w:pPr>
+    </w:lvl>
+  </w:abstractNum>
+  <w:abstractNum w:abstractNumId="5" w15:restartNumberingAfterBreak="0">
+    <w:nsid w:val="4AAD0D3D"/>
+    <w:multiLevelType w:val="hybridMultilevel"/>
+    <w:tmpl w:val="1408CB70"/>
+    <w:lvl w:ilvl="0" w:tplc="1BAC0EDA">
+      <w:start w:val="1"/>
+      <w:numFmt w:val="decimal"/>
+      <w:lvlText w:val="%1."/>
+      <w:lvlJc w:val="left"/>
+      <w:pPr>
+        <w:ind w:left="720" w:hanging="360"/>
+      </w:pPr>
+      <w:rPr>
+        <w:rFonts w:hint="default"/>
+      </w:rPr>
+    </w:lvl>
+    <w:lvl w:ilvl="1" w:tplc="04090019" w:tentative="1">
+      <w:start w:val="1"/>
+      <w:numFmt w:val="lowerLetter"/>
+      <w:lvlText w:val="%2."/>
+      <w:lvlJc w:val="left"/>
+      <w:pPr>
+        <w:ind w:left="1440" w:hanging="360"/>
+      </w:pPr>
+    </w:lvl>
+    <w:lvl w:ilvl="2" w:tplc="0409001B" w:tentative="1">
+      <w:start w:val="1"/>
+      <w:numFmt w:val="lowerRoman"/>
+      <w:lvlText w:val="%3."/>
+      <w:lvlJc w:val="right"/>
+      <w:pPr>
+        <w:ind w:left="2160" w:hanging="180"/>
+      </w:pPr>
+    </w:lvl>
+    <w:lvl w:ilvl="3" w:tplc="0409000F" w:tentative="1">
+      <w:start w:val="1"/>
+      <w:numFmt w:val="decimal"/>
+      <w:lvlText w:val="%4."/>
+      <w:lvlJc w:val="left"/>
+      <w:pPr>
+        <w:ind w:left="2880" w:hanging="360"/>
+      </w:pPr>
+    </w:lvl>
+    <w:lvl w:ilvl="4" w:tplc="04090019" w:tentative="1">
+      <w:start w:val="1"/>
+      <w:numFmt w:val="lowerLetter"/>
+      <w:lvlText w:val="%5."/>
+      <w:lvlJc w:val="left"/>
+      <w:pPr>
+        <w:ind w:left="3600" w:hanging="360"/>
+      </w:pPr>
+    </w:lvl>
+    <w:lvl w:ilvl="5" w:tplc="0409001B" w:tentative="1">
+      <w:start w:val="1"/>
+      <w:numFmt w:val="lowerRoman"/>
+      <w:lvlText w:val="%6."/>
+      <w:lvlJc w:val="right"/>
+      <w:pPr>
+        <w:ind w:left="4320" w:hanging="180"/>
+      </w:pPr>
+    </w:lvl>
+    <w:lvl w:ilvl="6" w:tplc="0409000F" w:tentative="1">
+      <w:start w:val="1"/>
+      <w:numFmt w:val="decimal"/>
+      <w:lvlText w:val="%7."/>
+      <w:lvlJc w:val="left"/>
+      <w:pPr>
+        <w:ind w:left="5040" w:hanging="360"/>
+      </w:pPr>
+    </w:lvl>
+    <w:lvl w:ilvl="7" w:tplc="04090019" w:tentative="1">
+      <w:start w:val="1"/>
+      <w:numFmt w:val="lowerLetter"/>
+      <w:lvlText w:val="%8."/>
+      <w:lvlJc w:val="left"/>
+      <w:pPr>
+        <w:ind w:left="5760" w:hanging="360"/>
+      </w:pPr>
+    </w:lvl>
+    <w:lvl w:ilvl="8" w:tplc="0409001B" w:tentative="1">
+      <w:start w:val="1"/>
+      <w:numFmt w:val="lowerRoman"/>
+      <w:lvlText w:val="%9."/>
+      <w:lvlJc w:val="right"/>
+      <w:pPr>
+        <w:ind w:left="6480" w:hanging="180"/>
+      </w:pPr>
+    </w:lvl>
+  </w:abstractNum>
+  <w:abstractNum w:abstractNumId="6" w15:restartNumberingAfterBreak="0">
+    <w:nsid w:val="634346A3"/>
+    <w:multiLevelType w:val="hybridMultilevel"/>
+    <w:tmpl w:val="3342FA8C"/>
+    <w:lvl w:ilvl="0" w:tplc="8D52F48C">
+      <w:start w:val="1"/>
+      <w:numFmt w:val="lowerLetter"/>
+      <w:lvlText w:val="%1."/>
+      <w:lvlJc w:val="left"/>
+      <w:pPr>
+        <w:ind w:left="1080" w:hanging="360"/>
+      </w:pPr>
+      <w:rPr>
+        <w:rFonts w:hint="default"/>
+      </w:rPr>
+    </w:lvl>
+    <w:lvl w:ilvl="1" w:tplc="04090019" w:tentative="1">
+      <w:start w:val="1"/>
+      <w:numFmt w:val="lowerLetter"/>
+      <w:lvlText w:val="%2."/>
+      <w:lvlJc w:val="left"/>
+      <w:pPr>
+        <w:ind w:left="1800" w:hanging="360"/>
+      </w:pPr>
+    </w:lvl>
+    <w:lvl w:ilvl="2" w:tplc="0409001B" w:tentative="1">
+      <w:start w:val="1"/>
+      <w:numFmt w:val="lowerRoman"/>
+      <w:lvlText w:val="%3."/>
+      <w:lvlJc w:val="right"/>
+      <w:pPr>
+        <w:ind w:left="2520" w:hanging="180"/>
+      </w:pPr>
+    </w:lvl>
+    <w:lvl w:ilvl="3" w:tplc="0409000F" w:tentative="1">
+      <w:start w:val="1"/>
+      <w:numFmt w:val="decimal"/>
+      <w:lvlText w:val="%4."/>
+      <w:lvlJc w:val="left"/>
+      <w:pPr>
+        <w:ind w:left="3240" w:hanging="360"/>
+      </w:pPr>
+    </w:lvl>
+    <w:lvl w:ilvl="4" w:tplc="04090019" w:tentative="1">
+      <w:start w:val="1"/>
+      <w:numFmt w:val="lowerLetter"/>
+      <w:lvlText w:val="%5."/>
+      <w:lvlJc w:val="left"/>
+      <w:pPr>
+        <w:ind w:left="3960" w:hanging="360"/>
+      </w:pPr>
+    </w:lvl>
+    <w:lvl w:ilvl="5" w:tplc="0409001B" w:tentative="1">
+      <w:start w:val="1"/>
+      <w:numFmt w:val="lowerRoman"/>
+      <w:lvlText w:val="%6."/>
+      <w:lvlJc w:val="right"/>
+      <w:pPr>
+        <w:ind w:left="4680" w:hanging="180"/>
+      </w:pPr>
+    </w:lvl>
+    <w:lvl w:ilvl="6" w:tplc="0409000F" w:tentative="1">
+      <w:start w:val="1"/>
+      <w:numFmt w:val="decimal"/>
+      <w:lvlText w:val="%7."/>
+      <w:lvlJc w:val="left"/>
+      <w:pPr>
+        <w:ind w:left="5400" w:hanging="360"/>
+      </w:pPr>
+    </w:lvl>
+    <w:lvl w:ilvl="7" w:tplc="04090019" w:tentative="1">
+      <w:start w:val="1"/>
+      <w:numFmt w:val="lowerLetter"/>
+      <w:lvlText w:val="%8."/>
+      <w:lvlJc w:val="left"/>
+      <w:pPr>
+        <w:ind w:left="6120" w:hanging="360"/>
+      </w:pPr>
+    </w:lvl>
+    <w:lvl w:ilvl="8" w:tplc="0409001B" w:tentative="1">
+      <w:start w:val="1"/>
+      <w:numFmt w:val="lowerRoman"/>
+      <w:lvlText w:val="%9."/>
+      <w:lvlJc w:val="right"/>
+      <w:pPr>
+        <w:ind w:left="6840" w:hanging="180"/>
+      </w:pPr>
+    </w:lvl>
+  </w:abstractNum>
+  <w:abstractNum w:abstractNumId="7" w15:restartNumberingAfterBreak="0">
     <w:nsid w:val="6EE47E0F"/>
     <w:multiLevelType w:val="hybridMultilevel"/>
     <w:tmpl w:val="A296E736"/>
@@ -8485,12 +8739,21 @@
     <w:abstractNumId w:val="1"/>
   </w:num>
   <w:num w:numId="3" w16cid:durableId="755781828">
+    <w:abstractNumId w:val="6"/>
+  </w:num>
+  <w:num w:numId="4" w16cid:durableId="831215192">
     <w:abstractNumId w:val="3"/>
   </w:num>
-  <w:num w:numId="4" w16cid:durableId="831215192">
+  <w:num w:numId="5" w16cid:durableId="1575583413">
+    <w:abstractNumId w:val="7"/>
+  </w:num>
+  <w:num w:numId="6" w16cid:durableId="330913286">
     <w:abstractNumId w:val="2"/>
   </w:num>
-  <w:num w:numId="5" w16cid:durableId="1575583413">
+  <w:num w:numId="7" w16cid:durableId="59984257">
+    <w:abstractNumId w:val="5"/>
+  </w:num>
+  <w:num w:numId="8" w16cid:durableId="488444402">
     <w:abstractNumId w:val="4"/>
   </w:num>
 </w:numbering>

</xml_diff>

<commit_message>
template updates, add more gathers
</commit_message>
<xml_diff>
--- a/docassemble/FddAnnualRenewal/data/templates/fdd_annual_renewal.docx
+++ b/docassemble/FddAnnualRenewal/data/templates/fdd_annual_renewal.docx
@@ -7742,7 +7742,10 @@
       </w:r>
       <w:proofErr w:type="gramEnd"/>
       <w:r>
-        <w:t>1:] %}</w:t>
+        <w:t>0</w:t>
+      </w:r>
+      <w:r>
+        <w:t>:] %}</w:t>
       </w:r>
     </w:p>
     <w:p>
@@ -7872,7 +7875,13 @@
       <w:proofErr w:type="spellEnd"/>
       <w:proofErr w:type="gramEnd"/>
       <w:r>
-        <w:t>[1:] %}</w:t>
+        <w:t>[</w:t>
+      </w:r>
+      <w:r>
+        <w:t>0</w:t>
+      </w:r>
+      <w:r>
+        <w:t>:] %}</w:t>
       </w:r>
     </w:p>
     <w:p>
@@ -8016,12 +8025,44 @@
         <w:pStyle w:val="Standard"/>
       </w:pPr>
       <w:r>
-        <w:t>{%p endif %}</w:t>
+        <w:t xml:space="preserve">{%p </w:t>
+      </w:r>
+      <w:r>
+        <w:t>else</w:t>
+      </w:r>
+      <w:r>
+        <w:t xml:space="preserve"> %}</w:t>
       </w:r>
     </w:p>
     <w:p>
       <w:pPr>
         <w:pStyle w:val="Standard"/>
+        <w:ind w:left="720"/>
+      </w:pPr>
+      <w:r>
+        <w:t xml:space="preserve">No </w:t>
+      </w:r>
+      <w:r>
+        <w:t>Employers</w:t>
+      </w:r>
+    </w:p>
+    <w:p>
+      <w:pPr>
+        <w:pStyle w:val="Standard"/>
+        <w:ind w:left="720"/>
+      </w:pPr>
+    </w:p>
+    <w:p>
+      <w:pPr>
+        <w:pStyle w:val="Standard"/>
+      </w:pPr>
+      <w:r>
+        <w:t>{%p endif %}</w:t>
+      </w:r>
+    </w:p>
+    <w:p>
+      <w:pPr>
+        <w:pStyle w:val="Standard"/>
       </w:pPr>
       <w:r>
         <w:t xml:space="preserve">{%p if </w:t>
@@ -8037,7 +8078,13 @@
       <w:proofErr w:type="spellEnd"/>
       <w:proofErr w:type="gramEnd"/>
       <w:r>
-        <w:t>[1:] %}</w:t>
+        <w:t>[</w:t>
+      </w:r>
+      <w:r>
+        <w:t>0</w:t>
+      </w:r>
+      <w:r>
+        <w:t>:] %}</w:t>
       </w:r>
     </w:p>
     <w:p>
@@ -8186,19 +8233,41 @@
         <w:pStyle w:val="Standard"/>
       </w:pPr>
       <w:r>
-        <w:t>{%p endif %}</w:t>
+        <w:t>{%p else %}</w:t>
       </w:r>
     </w:p>
     <w:p>
       <w:pPr>
         <w:pStyle w:val="Standard"/>
-      </w:pPr>
+        <w:ind w:left="720"/>
+      </w:pPr>
+      <w:r>
+        <w:t xml:space="preserve">No </w:t>
+      </w:r>
+      <w:r>
+        <w:t>Actions</w:t>
+      </w:r>
     </w:p>
     <w:p>
       <w:pPr>
         <w:pStyle w:val="Standard"/>
-      </w:pPr>
-      <w:r>
+        <w:ind w:left="720"/>
+      </w:pPr>
+    </w:p>
+    <w:p>
+      <w:pPr>
+        <w:pStyle w:val="Standard"/>
+      </w:pPr>
+      <w:r>
+        <w:t>{%p endif %}</w:t>
+      </w:r>
+    </w:p>
+    <w:p>
+      <w:pPr>
+        <w:pStyle w:val="Standard"/>
+      </w:pPr>
+      <w:r>
+        <w:lastRenderedPageBreak/>
         <w:t xml:space="preserve">{%p if </w:t>
       </w:r>
       <w:proofErr w:type="spellStart"/>
@@ -8212,7 +8281,13 @@
       <w:proofErr w:type="spellEnd"/>
       <w:proofErr w:type="gramEnd"/>
       <w:r>
-        <w:t>[1:] %}</w:t>
+        <w:t>[</w:t>
+      </w:r>
+      <w:r>
+        <w:t>0</w:t>
+      </w:r>
+      <w:r>
+        <w:t>:] %}</w:t>
       </w:r>
     </w:p>
     <w:p>
@@ -8309,7 +8384,6 @@
       </w:pPr>
       <w:proofErr w:type="gramStart"/>
       <w:r>
-        <w:lastRenderedPageBreak/>
         <w:t xml:space="preserve">{{ </w:t>
       </w:r>
       <w:proofErr w:type="spellStart"/>
@@ -8347,6 +8421,219 @@
       <w:r>
         <w:t xml:space="preserve"> %}</w:t>
       </w:r>
+    </w:p>
+    <w:p>
+      <w:pPr>
+        <w:pStyle w:val="Standard"/>
+      </w:pPr>
+      <w:r>
+        <w:t>{%p else %}</w:t>
+      </w:r>
+    </w:p>
+    <w:p>
+      <w:pPr>
+        <w:pStyle w:val="Standard"/>
+        <w:ind w:left="720"/>
+      </w:pPr>
+      <w:r>
+        <w:t xml:space="preserve">No Convictions </w:t>
+      </w:r>
+      <w:r>
+        <w:t>or</w:t>
+      </w:r>
+      <w:r>
+        <w:t xml:space="preserve"> Liabilities</w:t>
+      </w:r>
+    </w:p>
+    <w:p>
+      <w:pPr>
+        <w:pStyle w:val="Standard"/>
+        <w:ind w:left="720"/>
+      </w:pPr>
+    </w:p>
+    <w:p>
+      <w:pPr>
+        <w:pStyle w:val="Standard"/>
+      </w:pPr>
+      <w:r>
+        <w:t>{%p endif %}</w:t>
+      </w:r>
+    </w:p>
+    <w:p>
+      <w:pPr>
+        <w:pStyle w:val="Standard"/>
+      </w:pPr>
+      <w:r>
+        <w:t xml:space="preserve">{%p if </w:t>
+      </w:r>
+      <w:proofErr w:type="spellStart"/>
+      <w:proofErr w:type="gramStart"/>
+      <w:r>
+        <w:t>y.</w:t>
+      </w:r>
+      <w:r>
+        <w:t>injunctions</w:t>
+      </w:r>
+      <w:proofErr w:type="spellEnd"/>
+      <w:proofErr w:type="gramEnd"/>
+      <w:r>
+        <w:t>[</w:t>
+      </w:r>
+      <w:r>
+        <w:t>0</w:t>
+      </w:r>
+      <w:r>
+        <w:t>:] %}</w:t>
+      </w:r>
+    </w:p>
+    <w:p>
+      <w:pPr>
+        <w:pStyle w:val="Standard"/>
+        <w:ind w:left="720"/>
+      </w:pPr>
+      <w:r>
+        <w:t>Injunctions</w:t>
+      </w:r>
+    </w:p>
+    <w:p>
+      <w:pPr>
+        <w:pStyle w:val="Standard"/>
+        <w:ind w:left="720"/>
+      </w:pPr>
+      <w:r>
+        <w:t xml:space="preserve">{%p for injunctions in </w:t>
+      </w:r>
+      <w:proofErr w:type="spellStart"/>
+      <w:proofErr w:type="gramStart"/>
+      <w:r>
+        <w:t>y.injunctions</w:t>
+      </w:r>
+      <w:proofErr w:type="spellEnd"/>
+      <w:proofErr w:type="gramEnd"/>
+      <w:r>
+        <w:t xml:space="preserve"> %}</w:t>
+      </w:r>
+    </w:p>
+    <w:p>
+      <w:pPr>
+        <w:pStyle w:val="Standard"/>
+        <w:ind w:left="720"/>
+      </w:pPr>
+      <w:proofErr w:type="gramStart"/>
+      <w:r>
+        <w:t xml:space="preserve">{{ </w:t>
+      </w:r>
+      <w:proofErr w:type="spellStart"/>
+      <w:r>
+        <w:t>injunctions</w:t>
+      </w:r>
+      <w:proofErr w:type="gramEnd"/>
+      <w:r>
+        <w:t>.p</w:t>
+      </w:r>
+      <w:r>
+        <w:t>arty_names</w:t>
+      </w:r>
+      <w:proofErr w:type="spellEnd"/>
+      <w:r>
+        <w:t xml:space="preserve"> </w:t>
+      </w:r>
+      <w:r>
+        <w:t>}}</w:t>
+      </w:r>
+    </w:p>
+    <w:p>
+      <w:pPr>
+        <w:pStyle w:val="Standard"/>
+        <w:ind w:left="720"/>
+      </w:pPr>
+      <w:proofErr w:type="gramStart"/>
+      <w:r>
+        <w:t xml:space="preserve">{{ </w:t>
+      </w:r>
+      <w:proofErr w:type="spellStart"/>
+      <w:r>
+        <w:t>injunctions</w:t>
+      </w:r>
+      <w:proofErr w:type="gramEnd"/>
+      <w:r>
+        <w:t>.action</w:t>
+      </w:r>
+      <w:proofErr w:type="spellEnd"/>
+      <w:r>
+        <w:t xml:space="preserve"> }}</w:t>
+      </w:r>
+    </w:p>
+    <w:p>
+      <w:pPr>
+        <w:pStyle w:val="Standard"/>
+        <w:ind w:left="720"/>
+      </w:pPr>
+      <w:proofErr w:type="gramStart"/>
+      <w:r>
+        <w:t xml:space="preserve">{{ </w:t>
+      </w:r>
+      <w:proofErr w:type="spellStart"/>
+      <w:r>
+        <w:t>injunctions</w:t>
+      </w:r>
+      <w:proofErr w:type="gramEnd"/>
+      <w:r>
+        <w:t>.number</w:t>
+      </w:r>
+      <w:proofErr w:type="spellEnd"/>
+      <w:r>
+        <w:t xml:space="preserve"> }}</w:t>
+      </w:r>
+    </w:p>
+    <w:p>
+      <w:pPr>
+        <w:pStyle w:val="Standard"/>
+        <w:ind w:left="720"/>
+      </w:pPr>
+    </w:p>
+    <w:p>
+      <w:pPr>
+        <w:pStyle w:val="Standard"/>
+        <w:ind w:firstLine="720"/>
+      </w:pPr>
+      <w:r>
+        <w:t xml:space="preserve">{%p </w:t>
+      </w:r>
+      <w:proofErr w:type="spellStart"/>
+      <w:r>
+        <w:t>endfor</w:t>
+      </w:r>
+      <w:proofErr w:type="spellEnd"/>
+      <w:r>
+        <w:t xml:space="preserve"> %}</w:t>
+      </w:r>
+    </w:p>
+    <w:p>
+      <w:pPr>
+        <w:pStyle w:val="Standard"/>
+      </w:pPr>
+      <w:r>
+        <w:t>{%p else %}</w:t>
+      </w:r>
+    </w:p>
+    <w:p>
+      <w:pPr>
+        <w:pStyle w:val="Standard"/>
+        <w:ind w:left="720"/>
+      </w:pPr>
+      <w:r>
+        <w:t xml:space="preserve">No </w:t>
+      </w:r>
+      <w:r>
+        <w:t>Injunctions</w:t>
+      </w:r>
+    </w:p>
+    <w:p>
+      <w:pPr>
+        <w:pStyle w:val="Standard"/>
+        <w:ind w:left="720"/>
+      </w:pPr>
     </w:p>
     <w:p>
       <w:pPr>

</xml_diff>

<commit_message>
Added updates from Oct 18 meeting
</commit_message>
<xml_diff>
--- a/docassemble/FddAnnualRenewal/data/templates/fdd_annual_renewal.docx
+++ b/docassemble/FddAnnualRenewal/data/templates/fdd_annual_renewal.docx
@@ -7798,10 +7798,7 @@
         </w:numPr>
       </w:pPr>
       <w:r>
-        <w:t xml:space="preserve"> </w:t>
-      </w:r>
-      <w:r>
-        <w:t>Franchise Seller</w:t>
+        <w:t xml:space="preserve"> Franchise Seller</w:t>
       </w:r>
     </w:p>
     <w:p>
@@ -7856,16 +7853,7 @@
         <w:pStyle w:val="Standard"/>
       </w:pPr>
       <w:r>
-        <w:t>{</w:t>
-      </w:r>
-      <w:r>
-        <w:t xml:space="preserve">%p </w:t>
-      </w:r>
-      <w:r>
-        <w:t>if</w:t>
-      </w:r>
-      <w:r>
-        <w:t xml:space="preserve"> </w:t>
+        <w:t xml:space="preserve">{%p if </w:t>
       </w:r>
       <w:proofErr w:type="spellStart"/>
       <w:proofErr w:type="gramStart"/>
@@ -7989,53 +7977,178 @@
         <w:pStyle w:val="Standard"/>
         <w:ind w:left="1440"/>
       </w:pPr>
+      <w:r>
+        <w:t>{%</w:t>
+      </w:r>
+      <w:r>
+        <w:t xml:space="preserve"> </w:t>
+      </w:r>
+      <w:r>
+        <w:t xml:space="preserve">if </w:t>
+      </w:r>
+      <w:proofErr w:type="spellStart"/>
       <w:proofErr w:type="gramStart"/>
       <w:r>
-        <w:t xml:space="preserve">{{ </w:t>
+        <w:t>employment</w:t>
+      </w:r>
+      <w:r>
+        <w:t>.</w:t>
+      </w:r>
+      <w:r>
+        <w:t>present</w:t>
+      </w:r>
+      <w:proofErr w:type="gramEnd"/>
+      <w:r>
+        <w:t>_employer</w:t>
+      </w:r>
+      <w:proofErr w:type="spellEnd"/>
+      <w:r>
+        <w:t xml:space="preserve"> %}</w:t>
+      </w:r>
+      <w:r>
+        <w:t xml:space="preserve">Present </w:t>
+      </w:r>
+      <w:r>
+        <w:t>E</w:t>
+      </w:r>
+      <w:r>
+        <w:t>mployer</w:t>
+      </w:r>
+      <w:r>
+        <w:t>{</w:t>
+      </w:r>
+      <w:r>
+        <w:t>% else</w:t>
+      </w:r>
+      <w:r>
+        <w:t xml:space="preserve"> %}{{</w:t>
       </w:r>
       <w:proofErr w:type="spellStart"/>
       <w:r>
         <w:t>employment.end</w:t>
+      </w:r>
+      <w:proofErr w:type="spellEnd"/>
+      <w:r>
+        <w:t xml:space="preserve"> }</w:t>
+      </w:r>
+      <w:r>
+        <w:t>}{</w:t>
+      </w:r>
+      <w:r>
+        <w:t>% endif</w:t>
+      </w:r>
+      <w:r>
+        <w:t xml:space="preserve"> %}</w:t>
+      </w:r>
+    </w:p>
+    <w:p>
+      <w:pPr>
+        <w:pStyle w:val="Standard"/>
+        <w:ind w:left="1440"/>
+      </w:pPr>
+      <w:r>
+        <w:t xml:space="preserve">{%p </w:t>
+      </w:r>
+      <w:proofErr w:type="spellStart"/>
+      <w:r>
+        <w:t>endfor</w:t>
+      </w:r>
+      <w:proofErr w:type="spellEnd"/>
+      <w:r>
+        <w:t xml:space="preserve"> %}</w:t>
+      </w:r>
+    </w:p>
+    <w:p>
+      <w:pPr>
+        <w:pStyle w:val="Standard"/>
+        <w:ind w:left="1440"/>
+      </w:pPr>
+    </w:p>
+    <w:p>
+      <w:pPr>
+        <w:pStyle w:val="Standard"/>
+      </w:pPr>
+      <w:r>
+        <w:t>{%p else %}</w:t>
+      </w:r>
+    </w:p>
+    <w:p>
+      <w:pPr>
+        <w:pStyle w:val="Standard"/>
+        <w:ind w:left="720"/>
+      </w:pPr>
+      <w:r>
+        <w:t>No Employers</w:t>
+      </w:r>
+    </w:p>
+    <w:p>
+      <w:pPr>
+        <w:pStyle w:val="Standard"/>
+        <w:ind w:left="720"/>
+      </w:pPr>
+    </w:p>
+    <w:p>
+      <w:pPr>
+        <w:pStyle w:val="Standard"/>
+      </w:pPr>
+      <w:r>
+        <w:t>{%p endif %}</w:t>
+      </w:r>
+    </w:p>
+    <w:p>
+      <w:pPr>
+        <w:pStyle w:val="Standard"/>
+      </w:pPr>
+      <w:r>
+        <w:t xml:space="preserve">{%p if </w:t>
+      </w:r>
+      <w:proofErr w:type="spellStart"/>
+      <w:proofErr w:type="gramStart"/>
+      <w:r>
+        <w:t>y.actions</w:t>
       </w:r>
       <w:proofErr w:type="spellEnd"/>
       <w:proofErr w:type="gramEnd"/>
       <w:r>
-        <w:t xml:space="preserve"> }}</w:t>
+        <w:t>[</w:t>
+      </w:r>
+      <w:r>
+        <w:t>0</w:t>
+      </w:r>
+      <w:r>
+        <w:t>:] %}</w:t>
       </w:r>
     </w:p>
     <w:p>
       <w:pPr>
         <w:pStyle w:val="Standard"/>
-        <w:ind w:left="1440"/>
-      </w:pPr>
+        <w:ind w:left="720"/>
+      </w:pPr>
+      <w:r>
+        <w:t>Actions</w:t>
+      </w:r>
     </w:p>
     <w:p>
       <w:pPr>
         <w:pStyle w:val="Standard"/>
-        <w:ind w:left="1440"/>
-      </w:pPr>
-      <w:r>
-        <w:t xml:space="preserve">{%p </w:t>
-      </w:r>
-      <w:proofErr w:type="spellStart"/>
-      <w:r>
-        <w:t>endfor</w:t>
-      </w:r>
-      <w:proofErr w:type="spellEnd"/>
-      <w:r>
-        <w:t xml:space="preserve"> %}</w:t>
-      </w:r>
+        <w:ind w:left="720"/>
+      </w:pPr>
     </w:p>
     <w:p>
       <w:pPr>
         <w:pStyle w:val="Standard"/>
-      </w:pPr>
-      <w:r>
-        <w:t xml:space="preserve">{%p </w:t>
-      </w:r>
-      <w:r>
-        <w:t>else</w:t>
-      </w:r>
+        <w:ind w:left="1440"/>
+      </w:pPr>
+      <w:r>
+        <w:t xml:space="preserve">{%p for actions in </w:t>
+      </w:r>
+      <w:proofErr w:type="spellStart"/>
+      <w:proofErr w:type="gramStart"/>
+      <w:r>
+        <w:t>y.actions</w:t>
+      </w:r>
+      <w:proofErr w:type="spellEnd"/>
+      <w:proofErr w:type="gramEnd"/>
       <w:r>
         <w:t xml:space="preserve"> %}</w:t>
       </w:r>
@@ -8043,32 +8156,133 @@
     <w:p>
       <w:pPr>
         <w:pStyle w:val="Standard"/>
-        <w:ind w:left="720"/>
-      </w:pPr>
-      <w:r>
-        <w:t xml:space="preserve">No </w:t>
-      </w:r>
-      <w:r>
-        <w:t>Employers</w:t>
+        <w:ind w:left="1440"/>
+      </w:pPr>
+      <w:proofErr w:type="gramStart"/>
+      <w:r>
+        <w:t xml:space="preserve">{{ </w:t>
+      </w:r>
+      <w:proofErr w:type="spellStart"/>
+      <w:r>
+        <w:t>actions</w:t>
+      </w:r>
+      <w:proofErr w:type="gramEnd"/>
+      <w:r>
+        <w:t>.p</w:t>
+      </w:r>
+      <w:r>
+        <w:t>arty_names</w:t>
+      </w:r>
+      <w:proofErr w:type="spellEnd"/>
+      <w:r>
+        <w:t xml:space="preserve"> </w:t>
+      </w:r>
+      <w:r>
+        <w:t>}}</w:t>
       </w:r>
     </w:p>
     <w:p>
       <w:pPr>
         <w:pStyle w:val="Standard"/>
-        <w:ind w:left="720"/>
-      </w:pPr>
+        <w:ind w:left="1440"/>
+      </w:pPr>
+      <w:proofErr w:type="gramStart"/>
+      <w:r>
+        <w:t xml:space="preserve">{{ </w:t>
+      </w:r>
+      <w:proofErr w:type="spellStart"/>
+      <w:r>
+        <w:t>actions</w:t>
+      </w:r>
+      <w:proofErr w:type="gramEnd"/>
+      <w:r>
+        <w:t>.action</w:t>
+      </w:r>
+      <w:proofErr w:type="spellEnd"/>
+      <w:r>
+        <w:t xml:space="preserve"> }}</w:t>
+      </w:r>
     </w:p>
     <w:p>
       <w:pPr>
         <w:pStyle w:val="Standard"/>
-      </w:pPr>
-      <w:r>
-        <w:t>{%p endif %}</w:t>
+        <w:ind w:left="1440"/>
+      </w:pPr>
+      <w:proofErr w:type="gramStart"/>
+      <w:r>
+        <w:t xml:space="preserve">{{ </w:t>
+      </w:r>
+      <w:proofErr w:type="spellStart"/>
+      <w:r>
+        <w:t>actions</w:t>
+      </w:r>
+      <w:proofErr w:type="gramEnd"/>
+      <w:r>
+        <w:t>.number</w:t>
+      </w:r>
+      <w:proofErr w:type="spellEnd"/>
+      <w:r>
+        <w:t xml:space="preserve"> }}</w:t>
       </w:r>
     </w:p>
     <w:p>
       <w:pPr>
         <w:pStyle w:val="Standard"/>
+        <w:ind w:left="1440"/>
+      </w:pPr>
+    </w:p>
+    <w:p>
+      <w:pPr>
+        <w:pStyle w:val="Standard"/>
+        <w:ind w:left="1440"/>
+      </w:pPr>
+      <w:r>
+        <w:t xml:space="preserve">{%p </w:t>
+      </w:r>
+      <w:proofErr w:type="spellStart"/>
+      <w:r>
+        <w:t>endfor</w:t>
+      </w:r>
+      <w:proofErr w:type="spellEnd"/>
+      <w:r>
+        <w:t xml:space="preserve"> %}</w:t>
+      </w:r>
+    </w:p>
+    <w:p>
+      <w:pPr>
+        <w:pStyle w:val="Standard"/>
+      </w:pPr>
+      <w:r>
+        <w:t>{%p else %}</w:t>
+      </w:r>
+    </w:p>
+    <w:p>
+      <w:pPr>
+        <w:pStyle w:val="Standard"/>
+        <w:ind w:left="720"/>
+      </w:pPr>
+      <w:r>
+        <w:lastRenderedPageBreak/>
+        <w:t>No Actions</w:t>
+      </w:r>
+    </w:p>
+    <w:p>
+      <w:pPr>
+        <w:pStyle w:val="Standard"/>
+        <w:ind w:left="720"/>
+      </w:pPr>
+    </w:p>
+    <w:p>
+      <w:pPr>
+        <w:pStyle w:val="Standard"/>
+      </w:pPr>
+      <w:r>
+        <w:t>{%p endif %}</w:t>
+      </w:r>
+    </w:p>
+    <w:p>
+      <w:pPr>
+        <w:pStyle w:val="Standard"/>
       </w:pPr>
       <w:r>
         <w:t xml:space="preserve">{%p if </w:t>
@@ -8076,10 +8290,7 @@
       <w:proofErr w:type="spellStart"/>
       <w:proofErr w:type="gramStart"/>
       <w:r>
-        <w:t>y.</w:t>
-      </w:r>
-      <w:r>
-        <w:t>actions</w:t>
+        <w:t>y.convictions</w:t>
       </w:r>
       <w:proofErr w:type="spellEnd"/>
       <w:proofErr w:type="gramEnd"/>
@@ -8099,7 +8310,7 @@
         <w:ind w:left="720"/>
       </w:pPr>
       <w:r>
-        <w:t>Actions</w:t>
+        <w:t>Convictions and Liabilities</w:t>
       </w:r>
     </w:p>
     <w:p>
@@ -8114,21 +8325,12 @@
         <w:ind w:left="1440"/>
       </w:pPr>
       <w:r>
-        <w:t xml:space="preserve">{%p for </w:t>
-      </w:r>
-      <w:r>
-        <w:t>actions</w:t>
-      </w:r>
-      <w:r>
-        <w:t xml:space="preserve"> in </w:t>
+        <w:t xml:space="preserve">{%p for convictions in </w:t>
       </w:r>
       <w:proofErr w:type="spellStart"/>
       <w:proofErr w:type="gramStart"/>
       <w:r>
-        <w:t>y.</w:t>
-      </w:r>
-      <w:r>
-        <w:t>actions</w:t>
+        <w:t>y.convictions</w:t>
       </w:r>
       <w:proofErr w:type="spellEnd"/>
       <w:proofErr w:type="gramEnd"/>
@@ -8147,14 +8349,11 @@
       </w:r>
       <w:proofErr w:type="spellStart"/>
       <w:r>
-        <w:t>actions</w:t>
+        <w:t>convictions</w:t>
       </w:r>
       <w:proofErr w:type="gramEnd"/>
       <w:r>
-        <w:t>.</w:t>
-      </w:r>
-      <w:r>
-        <w:t>p</w:t>
+        <w:t>.p</w:t>
       </w:r>
       <w:r>
         <w:t>arty_names</w:t>
@@ -8178,14 +8377,11 @@
       </w:r>
       <w:proofErr w:type="spellStart"/>
       <w:r>
-        <w:t>actions</w:t>
+        <w:t>convictions</w:t>
       </w:r>
       <w:proofErr w:type="gramEnd"/>
       <w:r>
-        <w:t>.</w:t>
-      </w:r>
-      <w:r>
-        <w:t>action</w:t>
+        <w:t>.action</w:t>
       </w:r>
       <w:proofErr w:type="spellEnd"/>
       <w:r>
@@ -8203,14 +8399,11 @@
       </w:r>
       <w:proofErr w:type="spellStart"/>
       <w:r>
-        <w:t>actions</w:t>
+        <w:t>convictions</w:t>
       </w:r>
       <w:proofErr w:type="gramEnd"/>
       <w:r>
-        <w:t>.</w:t>
-      </w:r>
-      <w:r>
-        <w:t>number</w:t>
+        <w:t>.number</w:t>
       </w:r>
       <w:proofErr w:type="spellEnd"/>
       <w:r>
@@ -8254,10 +8447,7 @@
         <w:ind w:left="720"/>
       </w:pPr>
       <w:r>
-        <w:t xml:space="preserve">No </w:t>
-      </w:r>
-      <w:r>
-        <w:t>Actions</w:t>
+        <w:t>No Convictions or Liabilities</w:t>
       </w:r>
     </w:p>
     <w:p>
@@ -8284,10 +8474,7 @@
       <w:proofErr w:type="spellStart"/>
       <w:proofErr w:type="gramStart"/>
       <w:r>
-        <w:t>y.</w:t>
-      </w:r>
-      <w:r>
-        <w:t>convictions</w:t>
+        <w:t>y.injunctions</w:t>
       </w:r>
       <w:proofErr w:type="spellEnd"/>
       <w:proofErr w:type="gramEnd"/>
@@ -8307,7 +8494,7 @@
         <w:ind w:left="720"/>
       </w:pPr>
       <w:r>
-        <w:t>Convictions and Liabilities</w:t>
+        <w:t>Injunctions</w:t>
       </w:r>
     </w:p>
     <w:p>
@@ -8322,21 +8509,12 @@
         <w:ind w:left="1440"/>
       </w:pPr>
       <w:r>
-        <w:t xml:space="preserve">{%p for </w:t>
-      </w:r>
-      <w:r>
-        <w:t>convictions</w:t>
-      </w:r>
-      <w:r>
-        <w:t xml:space="preserve"> in </w:t>
+        <w:t xml:space="preserve">{%p for injunctions in </w:t>
       </w:r>
       <w:proofErr w:type="spellStart"/>
       <w:proofErr w:type="gramStart"/>
       <w:r>
-        <w:t>y.</w:t>
-      </w:r>
-      <w:r>
-        <w:t>convictions</w:t>
+        <w:t>y.injunctions</w:t>
       </w:r>
       <w:proofErr w:type="spellEnd"/>
       <w:proofErr w:type="gramEnd"/>
@@ -8355,14 +8533,14 @@
       </w:r>
       <w:proofErr w:type="spellStart"/>
       <w:r>
-        <w:t>convictions</w:t>
+        <w:t>injunctions</w:t>
       </w:r>
       <w:proofErr w:type="gramEnd"/>
       <w:r>
-        <w:t>.p</w:t>
-      </w:r>
-      <w:r>
-        <w:t>arty_names</w:t>
+        <w:t>.</w:t>
+      </w:r>
+      <w:r>
+        <w:t>person</w:t>
       </w:r>
       <w:proofErr w:type="spellEnd"/>
       <w:r>
@@ -8383,11 +8561,14 @@
       </w:r>
       <w:proofErr w:type="spellStart"/>
       <w:r>
-        <w:t>convictions</w:t>
+        <w:t>injunctions</w:t>
       </w:r>
       <w:proofErr w:type="gramEnd"/>
       <w:r>
-        <w:t>.action</w:t>
+        <w:t>.</w:t>
+      </w:r>
+      <w:r>
+        <w:t>court</w:t>
       </w:r>
       <w:proofErr w:type="spellEnd"/>
       <w:r>
@@ -8405,7 +8586,7 @@
       </w:r>
       <w:proofErr w:type="spellStart"/>
       <w:r>
-        <w:t>convictions</w:t>
+        <w:t>injunctions</w:t>
       </w:r>
       <w:proofErr w:type="gramEnd"/>
       <w:r>
@@ -8425,7 +8606,7 @@
     <w:p>
       <w:pPr>
         <w:pStyle w:val="Standard"/>
-        <w:ind w:left="1440"/>
+        <w:ind w:left="720" w:firstLine="720"/>
       </w:pPr>
       <w:r>
         <w:t xml:space="preserve">{%p </w:t>
@@ -8453,206 +8634,7 @@
         <w:ind w:left="720"/>
       </w:pPr>
       <w:r>
-        <w:t xml:space="preserve">No Convictions </w:t>
-      </w:r>
-      <w:r>
-        <w:t>or</w:t>
-      </w:r>
-      <w:r>
-        <w:t xml:space="preserve"> Liabilities</w:t>
-      </w:r>
-    </w:p>
-    <w:p>
-      <w:pPr>
-        <w:pStyle w:val="Standard"/>
-        <w:ind w:left="720"/>
-      </w:pPr>
-    </w:p>
-    <w:p>
-      <w:pPr>
-        <w:pStyle w:val="Standard"/>
-      </w:pPr>
-      <w:r>
-        <w:t>{%p endif %}</w:t>
-      </w:r>
-    </w:p>
-    <w:p>
-      <w:pPr>
-        <w:pStyle w:val="Standard"/>
-      </w:pPr>
-      <w:r>
-        <w:t xml:space="preserve">{%p if </w:t>
-      </w:r>
-      <w:proofErr w:type="spellStart"/>
-      <w:proofErr w:type="gramStart"/>
-      <w:r>
-        <w:t>y.</w:t>
-      </w:r>
-      <w:r>
-        <w:t>injunctions</w:t>
-      </w:r>
-      <w:proofErr w:type="spellEnd"/>
-      <w:proofErr w:type="gramEnd"/>
-      <w:r>
-        <w:t>[</w:t>
-      </w:r>
-      <w:r>
-        <w:t>0</w:t>
-      </w:r>
-      <w:r>
-        <w:t>:] %}</w:t>
-      </w:r>
-    </w:p>
-    <w:p>
-      <w:pPr>
-        <w:pStyle w:val="Standard"/>
-        <w:ind w:left="720"/>
-      </w:pPr>
-      <w:r>
-        <w:t>Injunctions</w:t>
-      </w:r>
-    </w:p>
-    <w:p>
-      <w:pPr>
-        <w:pStyle w:val="Standard"/>
-        <w:ind w:left="720"/>
-      </w:pPr>
-    </w:p>
-    <w:p>
-      <w:pPr>
-        <w:pStyle w:val="Standard"/>
-        <w:ind w:left="1440"/>
-      </w:pPr>
-      <w:r>
-        <w:t xml:space="preserve">{%p for injunctions in </w:t>
-      </w:r>
-      <w:proofErr w:type="spellStart"/>
-      <w:proofErr w:type="gramStart"/>
-      <w:r>
-        <w:t>y.injunctions</w:t>
-      </w:r>
-      <w:proofErr w:type="spellEnd"/>
-      <w:proofErr w:type="gramEnd"/>
-      <w:r>
-        <w:t xml:space="preserve"> %}</w:t>
-      </w:r>
-    </w:p>
-    <w:p>
-      <w:pPr>
-        <w:pStyle w:val="Standard"/>
-        <w:ind w:left="1440"/>
-      </w:pPr>
-      <w:proofErr w:type="gramStart"/>
-      <w:r>
-        <w:t xml:space="preserve">{{ </w:t>
-      </w:r>
-      <w:proofErr w:type="spellStart"/>
-      <w:r>
-        <w:t>injunctions</w:t>
-      </w:r>
-      <w:proofErr w:type="gramEnd"/>
-      <w:r>
-        <w:t>.</w:t>
-      </w:r>
-      <w:r>
-        <w:t>person</w:t>
-      </w:r>
-      <w:proofErr w:type="spellEnd"/>
-      <w:r>
-        <w:t xml:space="preserve"> </w:t>
-      </w:r>
-      <w:r>
-        <w:t>}}</w:t>
-      </w:r>
-    </w:p>
-    <w:p>
-      <w:pPr>
-        <w:pStyle w:val="Standard"/>
-        <w:ind w:left="1440"/>
-      </w:pPr>
-      <w:proofErr w:type="gramStart"/>
-      <w:r>
-        <w:t xml:space="preserve">{{ </w:t>
-      </w:r>
-      <w:proofErr w:type="spellStart"/>
-      <w:r>
-        <w:t>injunctions</w:t>
-      </w:r>
-      <w:proofErr w:type="gramEnd"/>
-      <w:r>
-        <w:t>.</w:t>
-      </w:r>
-      <w:r>
-        <w:t>court</w:t>
-      </w:r>
-      <w:proofErr w:type="spellEnd"/>
-      <w:r>
-        <w:t xml:space="preserve"> }}</w:t>
-      </w:r>
-    </w:p>
-    <w:p>
-      <w:pPr>
-        <w:pStyle w:val="Standard"/>
-        <w:ind w:left="1440"/>
-      </w:pPr>
-      <w:proofErr w:type="gramStart"/>
-      <w:r>
-        <w:t xml:space="preserve">{{ </w:t>
-      </w:r>
-      <w:proofErr w:type="spellStart"/>
-      <w:r>
-        <w:t>injunctions</w:t>
-      </w:r>
-      <w:proofErr w:type="gramEnd"/>
-      <w:r>
-        <w:t>.number</w:t>
-      </w:r>
-      <w:proofErr w:type="spellEnd"/>
-      <w:r>
-        <w:t xml:space="preserve"> }}</w:t>
-      </w:r>
-    </w:p>
-    <w:p>
-      <w:pPr>
-        <w:pStyle w:val="Standard"/>
-        <w:ind w:left="1440"/>
-      </w:pPr>
-    </w:p>
-    <w:p>
-      <w:pPr>
-        <w:pStyle w:val="Standard"/>
-        <w:ind w:left="720" w:firstLine="720"/>
-      </w:pPr>
-      <w:r>
-        <w:t xml:space="preserve">{%p </w:t>
-      </w:r>
-      <w:proofErr w:type="spellStart"/>
-      <w:r>
-        <w:t>endfor</w:t>
-      </w:r>
-      <w:proofErr w:type="spellEnd"/>
-      <w:r>
-        <w:t xml:space="preserve"> %}</w:t>
-      </w:r>
-    </w:p>
-    <w:p>
-      <w:pPr>
-        <w:pStyle w:val="Standard"/>
-      </w:pPr>
-      <w:r>
-        <w:t>{%p else %}</w:t>
-      </w:r>
-    </w:p>
-    <w:p>
-      <w:pPr>
-        <w:pStyle w:val="Standard"/>
-        <w:ind w:left="720"/>
-      </w:pPr>
-      <w:r>
-        <w:t xml:space="preserve">No </w:t>
-      </w:r>
-      <w:r>
-        <w:t>Injunctions</w:t>
+        <w:t>No Injunctions</w:t>
       </w:r>
     </w:p>
     <w:p>

</xml_diff>